<commit_message>
Puntos Agregados en el Analisis
Puntos agregados:
2.4.2. Inicio de Procedimiento
2.4.3. Resolutivo de Administrativo
</commit_message>
<xml_diff>
--- a/Documentacion/analisis.docx
+++ b/Documentacion/analisis.docx
@@ -1,6 +1,6 @@
 
 <file path=word/document.xml><?xml version="1.0" encoding="utf-8"?>
-<w:document xmlns:wpc="http://schemas.microsoft.com/office/word/2010/wordprocessingCanvas" xmlns:cx="http://schemas.microsoft.com/office/drawing/2014/chartex" xmlns:mc="http://schemas.openxmlformats.org/markup-compatibility/2006" xmlns:o="urn:schemas-microsoft-com:office:office" xmlns:r="http://schemas.openxmlformats.org/officeDocument/2006/relationships" xmlns:m="http://schemas.openxmlformats.org/officeDocument/2006/math" xmlns:v="urn:schemas-microsoft-com:vml" xmlns:wp14="http://schemas.microsoft.com/office/word/2010/wordprocessingDrawing" xmlns:wp="http://schemas.openxmlformats.org/drawingml/2006/wordprocessingDrawing" xmlns:w10="urn:schemas-microsoft-com:office:word" xmlns:w="http://schemas.openxmlformats.org/wordprocessingml/2006/main" xmlns:w14="http://schemas.microsoft.com/office/word/2010/wordml" xmlns:w15="http://schemas.microsoft.com/office/word/2012/wordml" xmlns:w16se="http://schemas.microsoft.com/office/word/2015/wordml/symex" xmlns:wpg="http://schemas.microsoft.com/office/word/2010/wordprocessingGroup" xmlns:wpi="http://schemas.microsoft.com/office/word/2010/wordprocessingInk" xmlns:wne="http://schemas.microsoft.com/office/word/2006/wordml" xmlns:wps="http://schemas.microsoft.com/office/word/2010/wordprocessingShape" mc:Ignorable="w14 w15 w16se wp14">
+<w:document xmlns:wpc="http://schemas.microsoft.com/office/word/2010/wordprocessingCanvas" xmlns:cx="http://schemas.microsoft.com/office/drawing/2014/chartex" xmlns:cx1="http://schemas.microsoft.com/office/drawing/2015/9/8/chartex" xmlns:cx2="http://schemas.microsoft.com/office/drawing/2015/10/21/chartex" xmlns:cx3="http://schemas.microsoft.com/office/drawing/2016/5/9/chartex" xmlns:cx4="http://schemas.microsoft.com/office/drawing/2016/5/10/chartex" xmlns:cx5="http://schemas.microsoft.com/office/drawing/2016/5/11/chartex" xmlns:cx6="http://schemas.microsoft.com/office/drawing/2016/5/12/chartex" xmlns:cx7="http://schemas.microsoft.com/office/drawing/2016/5/13/chartex" xmlns:cx8="http://schemas.microsoft.com/office/drawing/2016/5/14/chartex" xmlns:mc="http://schemas.openxmlformats.org/markup-compatibility/2006" xmlns:aink="http://schemas.microsoft.com/office/drawing/2016/ink" xmlns:o="urn:schemas-microsoft-com:office:office" xmlns:r="http://schemas.openxmlformats.org/officeDocument/2006/relationships" xmlns:m="http://schemas.openxmlformats.org/officeDocument/2006/math" xmlns:v="urn:schemas-microsoft-com:vml" xmlns:wp14="http://schemas.microsoft.com/office/word/2010/wordprocessingDrawing" xmlns:wp="http://schemas.openxmlformats.org/drawingml/2006/wordprocessingDrawing" xmlns:w10="urn:schemas-microsoft-com:office:word" xmlns:w="http://schemas.openxmlformats.org/wordprocessingml/2006/main" xmlns:w14="http://schemas.microsoft.com/office/word/2010/wordml" xmlns:w15="http://schemas.microsoft.com/office/word/2012/wordml" xmlns:w16se="http://schemas.microsoft.com/office/word/2015/wordml/symex" xmlns:wpg="http://schemas.microsoft.com/office/word/2010/wordprocessingGroup" xmlns:wpi="http://schemas.microsoft.com/office/word/2010/wordprocessingInk" xmlns:wne="http://schemas.microsoft.com/office/word/2006/wordml" xmlns:wps="http://schemas.microsoft.com/office/word/2010/wordprocessingShape" mc:Ignorable="w14 w15 w16se wp14">
   <w:body>
     <w:p>
       <w:pPr>
@@ -620,7 +620,6 @@
         </w:rPr>
         <w:t xml:space="preserve"> y </w:t>
       </w:r>
-      <w:proofErr w:type="spellStart"/>
       <w:proofErr w:type="gramStart"/>
       <w:r>
         <w:rPr>
@@ -628,16 +627,7 @@
           <w:sz w:val="28"/>
           <w:szCs w:val="28"/>
         </w:rPr>
-        <w:t>MySQL</w:t>
-      </w:r>
-      <w:proofErr w:type="spellEnd"/>
-      <w:r>
-        <w:rPr>
-          <w:rFonts w:ascii="Cambria" w:hAnsi="Cambria"/>
-          <w:sz w:val="28"/>
-          <w:szCs w:val="28"/>
-        </w:rPr>
-        <w:t xml:space="preserve"> ,</w:t>
+        <w:t>MySQL ,</w:t>
       </w:r>
       <w:proofErr w:type="gramEnd"/>
       <w:r>
@@ -1281,6 +1271,26 @@
     <w:p>
       <w:pPr>
         <w:pStyle w:val="Prrafodelista"/>
+        <w:spacing w:after="0"/>
+        <w:ind w:left="1440"/>
+        <w:rPr>
+          <w:rFonts w:ascii="Cambria" w:hAnsi="Cambria"/>
+        </w:rPr>
+      </w:pPr>
+    </w:p>
+    <w:p>
+      <w:pPr>
+        <w:pStyle w:val="Prrafodelista"/>
+        <w:spacing w:after="0"/>
+        <w:ind w:left="1440"/>
+        <w:rPr>
+          <w:rFonts w:ascii="Cambria" w:hAnsi="Cambria"/>
+        </w:rPr>
+      </w:pPr>
+    </w:p>
+    <w:p>
+      <w:pPr>
+        <w:pStyle w:val="Prrafodelista"/>
         <w:numPr>
           <w:ilvl w:val="0"/>
           <w:numId w:val="18"/>
@@ -1294,6 +1304,7 @@
         <w:rPr>
           <w:rFonts w:ascii="Cambria" w:hAnsi="Cambria"/>
         </w:rPr>
+        <w:lastRenderedPageBreak/>
         <w:t xml:space="preserve">                                                                Tabla III</w:t>
       </w:r>
     </w:p>
@@ -1326,7 +1337,6 @@
         <w:rPr>
           <w:rFonts w:ascii="Cambria" w:hAnsi="Cambria"/>
         </w:rPr>
-        <w:lastRenderedPageBreak/>
         <w:t xml:space="preserve">                                            (DBO5, SST, Grasas y Aceites)</w:t>
       </w:r>
     </w:p>
@@ -2313,7 +2323,6 @@
           <w:sz w:val="28"/>
           <w:szCs w:val="24"/>
         </w:rPr>
-        <w:lastRenderedPageBreak/>
         <w:t>Establecimientos</w:t>
       </w:r>
     </w:p>
@@ -3135,6 +3144,7 @@
           <w:rFonts w:ascii="Cambria" w:hAnsi="Cambria"/>
           <w:szCs w:val="26"/>
         </w:rPr>
+        <w:lastRenderedPageBreak/>
         <w:t>Grasas y Aceites</w:t>
       </w:r>
     </w:p>
@@ -3179,7 +3189,6 @@
           <w:rFonts w:ascii="Cambria" w:hAnsi="Cambria"/>
           <w:szCs w:val="26"/>
         </w:rPr>
-        <w:lastRenderedPageBreak/>
         <w:t>N° de Permiso</w:t>
       </w:r>
     </w:p>
@@ -4098,6 +4107,8 @@
           <w:szCs w:val="26"/>
         </w:rPr>
       </w:pPr>
+      <w:bookmarkStart w:id="0" w:name="_GoBack"/>
+      <w:bookmarkEnd w:id="0"/>
     </w:p>
     <w:p>
       <w:pPr>
@@ -4138,7 +4149,6 @@
           <w:rFonts w:ascii="Cambria" w:hAnsi="Cambria"/>
           <w:szCs w:val="26"/>
         </w:rPr>
-        <w:lastRenderedPageBreak/>
         <w:t xml:space="preserve">Del </w:t>
       </w:r>
       <w:r>
@@ -4319,8 +4329,515 @@
         </w:rPr>
         <w:t>Resolutivo Administrativo</w:t>
       </w:r>
-      <w:bookmarkStart w:id="0" w:name="_GoBack"/>
-      <w:bookmarkEnd w:id="0"/>
+    </w:p>
+    <w:p>
+      <w:pPr>
+        <w:spacing w:after="0"/>
+        <w:ind w:left="720"/>
+        <w:jc w:val="both"/>
+        <w:rPr>
+          <w:rFonts w:ascii="Cambria" w:hAnsi="Cambria"/>
+          <w:szCs w:val="26"/>
+        </w:rPr>
+      </w:pPr>
+      <w:r>
+        <w:rPr>
+          <w:rFonts w:ascii="Cambria" w:hAnsi="Cambria"/>
+          <w:szCs w:val="26"/>
+        </w:rPr>
+        <w:t xml:space="preserve">En la parte de </w:t>
+      </w:r>
+      <w:r>
+        <w:rPr>
+          <w:rFonts w:ascii="Cambria" w:hAnsi="Cambria"/>
+          <w:b/>
+          <w:szCs w:val="26"/>
+        </w:rPr>
+        <w:t xml:space="preserve">Resolutivo administrativo </w:t>
+      </w:r>
+      <w:r>
+        <w:rPr>
+          <w:rFonts w:ascii="Cambria" w:hAnsi="Cambria"/>
+          <w:szCs w:val="26"/>
+        </w:rPr>
+        <w:t>estaremos diciéndole al cliente el monto que hay que pagar, ya que nosotros le dimos como tiempo, dependiendo a un cálculo que se haga</w:t>
+      </w:r>
+      <w:r>
+        <w:rPr>
+          <w:rFonts w:ascii="Cambria" w:hAnsi="Cambria"/>
+          <w:szCs w:val="26"/>
+        </w:rPr>
+        <w:t>,</w:t>
+      </w:r>
+      <w:r>
+        <w:rPr>
+          <w:rFonts w:ascii="Cambria" w:hAnsi="Cambria"/>
+          <w:szCs w:val="26"/>
+        </w:rPr>
+        <w:t xml:space="preserve"> eso se hará </w:t>
+      </w:r>
+      <w:r>
+        <w:rPr>
+          <w:rFonts w:ascii="Cambria" w:hAnsi="Cambria"/>
+          <w:szCs w:val="26"/>
+        </w:rPr>
+        <w:t xml:space="preserve">mediante al </w:t>
+      </w:r>
+      <w:r>
+        <w:rPr>
+          <w:rFonts w:ascii="Cambria" w:hAnsi="Cambria"/>
+          <w:b/>
+          <w:szCs w:val="26"/>
+        </w:rPr>
+        <w:t>Cálculo de Índice de Incumplimiento,</w:t>
+      </w:r>
+      <w:r>
+        <w:rPr>
+          <w:rFonts w:ascii="Cambria" w:hAnsi="Cambria"/>
+          <w:szCs w:val="26"/>
+        </w:rPr>
+        <w:t xml:space="preserve"> ya que nosotros le hacemos llegar este documento por parte de nosotros ya termino, solo faltaría que ellos mismo paguen o en su caso si el monto es muy algo llegar a un acuerdo, los datos que se estarán pidiendo son los siguientes:</w:t>
+      </w:r>
+    </w:p>
+    <w:p>
+      <w:pPr>
+        <w:pStyle w:val="Prrafodelista"/>
+        <w:numPr>
+          <w:ilvl w:val="0"/>
+          <w:numId w:val="32"/>
+        </w:numPr>
+        <w:spacing w:after="0"/>
+        <w:jc w:val="both"/>
+        <w:rPr>
+          <w:rFonts w:ascii="Cambria" w:hAnsi="Cambria"/>
+          <w:szCs w:val="26"/>
+        </w:rPr>
+      </w:pPr>
+      <w:proofErr w:type="spellStart"/>
+      <w:r>
+        <w:rPr>
+          <w:rFonts w:ascii="Cambria" w:hAnsi="Cambria"/>
+          <w:szCs w:val="26"/>
+        </w:rPr>
+        <w:t>N°</w:t>
+      </w:r>
+      <w:proofErr w:type="spellEnd"/>
+      <w:r>
+        <w:rPr>
+          <w:rFonts w:ascii="Cambria" w:hAnsi="Cambria"/>
+          <w:szCs w:val="26"/>
+        </w:rPr>
+        <w:t xml:space="preserve"> de Visita de Inspeccion</w:t>
+      </w:r>
+    </w:p>
+    <w:p>
+      <w:pPr>
+        <w:pStyle w:val="Prrafodelista"/>
+        <w:numPr>
+          <w:ilvl w:val="0"/>
+          <w:numId w:val="32"/>
+        </w:numPr>
+        <w:spacing w:after="0"/>
+        <w:jc w:val="both"/>
+        <w:rPr>
+          <w:rFonts w:ascii="Cambria" w:hAnsi="Cambria"/>
+          <w:szCs w:val="26"/>
+        </w:rPr>
+      </w:pPr>
+      <w:r>
+        <w:rPr>
+          <w:rFonts w:ascii="Cambria" w:hAnsi="Cambria"/>
+          <w:szCs w:val="26"/>
+        </w:rPr>
+        <w:t>Razón Social</w:t>
+      </w:r>
+    </w:p>
+    <w:p>
+      <w:pPr>
+        <w:pStyle w:val="Prrafodelista"/>
+        <w:numPr>
+          <w:ilvl w:val="0"/>
+          <w:numId w:val="32"/>
+        </w:numPr>
+        <w:spacing w:after="0"/>
+        <w:jc w:val="both"/>
+        <w:rPr>
+          <w:rFonts w:ascii="Cambria" w:hAnsi="Cambria"/>
+          <w:szCs w:val="26"/>
+        </w:rPr>
+      </w:pPr>
+      <w:r>
+        <w:rPr>
+          <w:rFonts w:ascii="Cambria" w:hAnsi="Cambria"/>
+          <w:szCs w:val="26"/>
+        </w:rPr>
+        <w:t>Domicilio</w:t>
+      </w:r>
+    </w:p>
+    <w:p>
+      <w:pPr>
+        <w:pStyle w:val="Prrafodelista"/>
+        <w:numPr>
+          <w:ilvl w:val="0"/>
+          <w:numId w:val="32"/>
+        </w:numPr>
+        <w:spacing w:after="0"/>
+        <w:jc w:val="both"/>
+        <w:rPr>
+          <w:rFonts w:ascii="Cambria" w:hAnsi="Cambria"/>
+          <w:szCs w:val="26"/>
+        </w:rPr>
+      </w:pPr>
+      <w:r>
+        <w:rPr>
+          <w:rFonts w:ascii="Cambria" w:hAnsi="Cambria"/>
+          <w:szCs w:val="26"/>
+        </w:rPr>
+        <w:t>Cantidad de Descargas</w:t>
+      </w:r>
+    </w:p>
+    <w:p>
+      <w:pPr>
+        <w:pStyle w:val="Prrafodelista"/>
+        <w:numPr>
+          <w:ilvl w:val="0"/>
+          <w:numId w:val="32"/>
+        </w:numPr>
+        <w:spacing w:after="0"/>
+        <w:jc w:val="both"/>
+        <w:rPr>
+          <w:rFonts w:ascii="Cambria" w:hAnsi="Cambria"/>
+          <w:szCs w:val="26"/>
+        </w:rPr>
+      </w:pPr>
+      <w:r>
+        <w:rPr>
+          <w:rFonts w:ascii="Cambria" w:hAnsi="Cambria"/>
+          <w:szCs w:val="26"/>
+        </w:rPr>
+        <w:t>Fecha de Programación</w:t>
+      </w:r>
+    </w:p>
+    <w:p>
+      <w:pPr>
+        <w:pStyle w:val="Prrafodelista"/>
+        <w:numPr>
+          <w:ilvl w:val="0"/>
+          <w:numId w:val="32"/>
+        </w:numPr>
+        <w:spacing w:after="0"/>
+        <w:jc w:val="both"/>
+        <w:rPr>
+          <w:rFonts w:ascii="Cambria" w:hAnsi="Cambria"/>
+          <w:szCs w:val="26"/>
+        </w:rPr>
+      </w:pPr>
+      <w:proofErr w:type="spellStart"/>
+      <w:r>
+        <w:rPr>
+          <w:rFonts w:ascii="Cambria" w:hAnsi="Cambria"/>
+          <w:szCs w:val="26"/>
+        </w:rPr>
+        <w:t>N°</w:t>
+      </w:r>
+      <w:proofErr w:type="spellEnd"/>
+      <w:r>
+        <w:rPr>
+          <w:rFonts w:ascii="Cambria" w:hAnsi="Cambria"/>
+          <w:szCs w:val="26"/>
+        </w:rPr>
+        <w:t xml:space="preserve"> de Oficio </w:t>
+      </w:r>
+    </w:p>
+    <w:p>
+      <w:pPr>
+        <w:pStyle w:val="Prrafodelista"/>
+        <w:numPr>
+          <w:ilvl w:val="0"/>
+          <w:numId w:val="32"/>
+        </w:numPr>
+        <w:spacing w:after="0"/>
+        <w:jc w:val="both"/>
+        <w:rPr>
+          <w:rFonts w:ascii="Cambria" w:hAnsi="Cambria"/>
+          <w:szCs w:val="26"/>
+        </w:rPr>
+      </w:pPr>
+      <w:r>
+        <w:rPr>
+          <w:rFonts w:ascii="Cambria" w:hAnsi="Cambria"/>
+          <w:szCs w:val="26"/>
+        </w:rPr>
+        <w:t>Fecha de Resolutivo</w:t>
+      </w:r>
+    </w:p>
+    <w:p>
+      <w:pPr>
+        <w:pStyle w:val="Prrafodelista"/>
+        <w:numPr>
+          <w:ilvl w:val="0"/>
+          <w:numId w:val="32"/>
+        </w:numPr>
+        <w:spacing w:after="0"/>
+        <w:jc w:val="both"/>
+        <w:rPr>
+          <w:rFonts w:ascii="Cambria" w:hAnsi="Cambria"/>
+          <w:szCs w:val="26"/>
+        </w:rPr>
+      </w:pPr>
+      <w:r>
+        <w:rPr>
+          <w:rFonts w:ascii="Cambria" w:hAnsi="Cambria"/>
+          <w:szCs w:val="26"/>
+        </w:rPr>
+        <w:t>Fecha de Recibido por la Empresa</w:t>
+      </w:r>
+    </w:p>
+    <w:p>
+      <w:pPr>
+        <w:spacing w:after="0"/>
+        <w:ind w:left="708"/>
+        <w:jc w:val="both"/>
+        <w:rPr>
+          <w:rFonts w:ascii="Cambria" w:hAnsi="Cambria"/>
+          <w:b/>
+          <w:szCs w:val="26"/>
+        </w:rPr>
+      </w:pPr>
+      <w:r>
+        <w:rPr>
+          <w:rFonts w:ascii="Cambria" w:hAnsi="Cambria"/>
+          <w:szCs w:val="26"/>
+        </w:rPr>
+        <w:t xml:space="preserve">Los datos que son la </w:t>
+      </w:r>
+      <w:proofErr w:type="spellStart"/>
+      <w:r>
+        <w:rPr>
+          <w:rFonts w:ascii="Cambria" w:hAnsi="Cambria"/>
+          <w:b/>
+          <w:szCs w:val="26"/>
+        </w:rPr>
+        <w:t>Razon</w:t>
+      </w:r>
+      <w:proofErr w:type="spellEnd"/>
+      <w:r>
+        <w:rPr>
+          <w:rFonts w:ascii="Cambria" w:hAnsi="Cambria"/>
+          <w:b/>
+          <w:szCs w:val="26"/>
+        </w:rPr>
+        <w:t xml:space="preserve"> Social </w:t>
+      </w:r>
+      <w:r>
+        <w:rPr>
+          <w:rFonts w:ascii="Cambria" w:hAnsi="Cambria"/>
+          <w:szCs w:val="26"/>
+        </w:rPr>
+        <w:t xml:space="preserve">y </w:t>
+      </w:r>
+      <w:r>
+        <w:rPr>
+          <w:rFonts w:ascii="Cambria" w:hAnsi="Cambria"/>
+          <w:b/>
+          <w:szCs w:val="26"/>
+        </w:rPr>
+        <w:t xml:space="preserve">Domicilio, </w:t>
+      </w:r>
+      <w:r>
+        <w:rPr>
+          <w:rFonts w:ascii="Cambria" w:hAnsi="Cambria"/>
+          <w:szCs w:val="26"/>
+        </w:rPr>
+        <w:t xml:space="preserve">se estarán solicitando del </w:t>
+      </w:r>
+      <w:proofErr w:type="spellStart"/>
+      <w:r>
+        <w:rPr>
+          <w:rFonts w:ascii="Cambria" w:hAnsi="Cambria"/>
+          <w:szCs w:val="26"/>
+        </w:rPr>
+        <w:t>modulo</w:t>
+      </w:r>
+      <w:proofErr w:type="spellEnd"/>
+      <w:r>
+        <w:rPr>
+          <w:rFonts w:ascii="Cambria" w:hAnsi="Cambria"/>
+          <w:szCs w:val="26"/>
+        </w:rPr>
+        <w:t xml:space="preserve"> de</w:t>
+      </w:r>
+      <w:r>
+        <w:rPr>
+          <w:rFonts w:ascii="Cambria" w:hAnsi="Cambria"/>
+          <w:b/>
+          <w:szCs w:val="26"/>
+        </w:rPr>
+        <w:t xml:space="preserve"> Establecimiento,</w:t>
+      </w:r>
+      <w:r>
+        <w:rPr>
+          <w:rFonts w:ascii="Cambria" w:hAnsi="Cambria"/>
+          <w:szCs w:val="26"/>
+        </w:rPr>
+        <w:t xml:space="preserve"> </w:t>
+      </w:r>
+      <w:proofErr w:type="gramStart"/>
+      <w:r>
+        <w:rPr>
+          <w:rFonts w:ascii="Cambria" w:hAnsi="Cambria"/>
+          <w:szCs w:val="26"/>
+        </w:rPr>
+        <w:t>lo  que</w:t>
+      </w:r>
+      <w:proofErr w:type="gramEnd"/>
+      <w:r>
+        <w:rPr>
+          <w:rFonts w:ascii="Cambria" w:hAnsi="Cambria"/>
+          <w:szCs w:val="26"/>
+        </w:rPr>
+        <w:t xml:space="preserve"> es </w:t>
+      </w:r>
+      <w:proofErr w:type="spellStart"/>
+      <w:r>
+        <w:rPr>
+          <w:rFonts w:ascii="Cambria" w:hAnsi="Cambria"/>
+          <w:b/>
+          <w:szCs w:val="26"/>
+        </w:rPr>
+        <w:t>N°</w:t>
+      </w:r>
+      <w:proofErr w:type="spellEnd"/>
+      <w:r>
+        <w:rPr>
+          <w:rFonts w:ascii="Cambria" w:hAnsi="Cambria"/>
+          <w:b/>
+          <w:szCs w:val="26"/>
+        </w:rPr>
+        <w:t xml:space="preserve"> de Visita de Inspeccion </w:t>
+      </w:r>
+      <w:r>
+        <w:rPr>
+          <w:rFonts w:ascii="Cambria" w:hAnsi="Cambria"/>
+          <w:szCs w:val="26"/>
+        </w:rPr>
+        <w:t xml:space="preserve"> se estará obteniendo del </w:t>
+      </w:r>
+      <w:proofErr w:type="spellStart"/>
+      <w:r>
+        <w:rPr>
+          <w:rFonts w:ascii="Cambria" w:hAnsi="Cambria"/>
+          <w:szCs w:val="26"/>
+        </w:rPr>
+        <w:t>modulo</w:t>
+      </w:r>
+      <w:proofErr w:type="spellEnd"/>
+      <w:r>
+        <w:rPr>
+          <w:rFonts w:ascii="Cambria" w:hAnsi="Cambria"/>
+          <w:szCs w:val="26"/>
+        </w:rPr>
+        <w:t xml:space="preserve"> de </w:t>
+      </w:r>
+      <w:proofErr w:type="spellStart"/>
+      <w:r>
+        <w:rPr>
+          <w:rFonts w:ascii="Cambria" w:hAnsi="Cambria"/>
+          <w:b/>
+          <w:szCs w:val="26"/>
+        </w:rPr>
+        <w:t>Vistia</w:t>
+      </w:r>
+      <w:proofErr w:type="spellEnd"/>
+      <w:r>
+        <w:rPr>
+          <w:rFonts w:ascii="Cambria" w:hAnsi="Cambria"/>
+          <w:b/>
+          <w:szCs w:val="26"/>
+        </w:rPr>
+        <w:t xml:space="preserve"> de Inspeccion </w:t>
+      </w:r>
+      <w:r>
+        <w:rPr>
+          <w:rFonts w:ascii="Cambria" w:hAnsi="Cambria"/>
+          <w:szCs w:val="26"/>
+        </w:rPr>
+        <w:t xml:space="preserve">y por </w:t>
+      </w:r>
+      <w:proofErr w:type="spellStart"/>
+      <w:r>
+        <w:rPr>
+          <w:rFonts w:ascii="Cambria" w:hAnsi="Cambria"/>
+          <w:szCs w:val="26"/>
+        </w:rPr>
+        <w:t>ultimo</w:t>
+      </w:r>
+      <w:proofErr w:type="spellEnd"/>
+      <w:r>
+        <w:rPr>
+          <w:rFonts w:ascii="Cambria" w:hAnsi="Cambria"/>
+          <w:szCs w:val="26"/>
+        </w:rPr>
+        <w:t xml:space="preserve"> el dato de </w:t>
+      </w:r>
+      <w:r>
+        <w:rPr>
+          <w:rFonts w:ascii="Cambria" w:hAnsi="Cambria"/>
+          <w:b/>
+          <w:szCs w:val="26"/>
+        </w:rPr>
+        <w:t xml:space="preserve">Cantidad de Descargas </w:t>
+      </w:r>
+      <w:r>
+        <w:rPr>
+          <w:rFonts w:ascii="Cambria" w:hAnsi="Cambria"/>
+          <w:szCs w:val="26"/>
+        </w:rPr>
+        <w:t xml:space="preserve">se agarra de </w:t>
+      </w:r>
+      <w:r>
+        <w:rPr>
+          <w:rFonts w:ascii="Cambria" w:hAnsi="Cambria"/>
+          <w:b/>
+          <w:szCs w:val="26"/>
+        </w:rPr>
+        <w:t>Inicio de Procedimiento.</w:t>
+      </w:r>
+    </w:p>
+    <w:p>
+      <w:pPr>
+        <w:spacing w:after="0"/>
+        <w:ind w:left="708"/>
+        <w:jc w:val="both"/>
+        <w:rPr>
+          <w:rFonts w:ascii="Cambria" w:hAnsi="Cambria"/>
+          <w:b/>
+          <w:szCs w:val="26"/>
+        </w:rPr>
+      </w:pPr>
+    </w:p>
+    <w:p>
+      <w:pPr>
+        <w:spacing w:after="0"/>
+        <w:ind w:left="567"/>
+        <w:jc w:val="both"/>
+        <w:rPr>
+          <w:rFonts w:ascii="Cambria" w:hAnsi="Cambria"/>
+          <w:sz w:val="26"/>
+          <w:szCs w:val="26"/>
+        </w:rPr>
+      </w:pPr>
+    </w:p>
+    <w:p>
+      <w:pPr>
+        <w:spacing w:after="0"/>
+        <w:ind w:left="708"/>
+        <w:jc w:val="both"/>
+        <w:rPr>
+          <w:rFonts w:ascii="Cambria" w:hAnsi="Cambria"/>
+          <w:szCs w:val="26"/>
+        </w:rPr>
+      </w:pPr>
     </w:p>
     <w:p>
       <w:pPr>
@@ -4348,7 +4865,7 @@
 </file>
 
 <file path=word/endnotes.xml><?xml version="1.0" encoding="utf-8"?>
-<w:endnotes xmlns:wpc="http://schemas.microsoft.com/office/word/2010/wordprocessingCanvas" xmlns:cx="http://schemas.microsoft.com/office/drawing/2014/chartex" xmlns:mc="http://schemas.openxmlformats.org/markup-compatibility/2006" xmlns:o="urn:schemas-microsoft-com:office:office" xmlns:r="http://schemas.openxmlformats.org/officeDocument/2006/relationships" xmlns:m="http://schemas.openxmlformats.org/officeDocument/2006/math" xmlns:v="urn:schemas-microsoft-com:vml" xmlns:wp14="http://schemas.microsoft.com/office/word/2010/wordprocessingDrawing" xmlns:wp="http://schemas.openxmlformats.org/drawingml/2006/wordprocessingDrawing" xmlns:w10="urn:schemas-microsoft-com:office:word" xmlns:w="http://schemas.openxmlformats.org/wordprocessingml/2006/main" xmlns:w14="http://schemas.microsoft.com/office/word/2010/wordml" xmlns:w15="http://schemas.microsoft.com/office/word/2012/wordml" xmlns:w16se="http://schemas.microsoft.com/office/word/2015/wordml/symex" xmlns:wpg="http://schemas.microsoft.com/office/word/2010/wordprocessingGroup" xmlns:wpi="http://schemas.microsoft.com/office/word/2010/wordprocessingInk" xmlns:wne="http://schemas.microsoft.com/office/word/2006/wordml" xmlns:wps="http://schemas.microsoft.com/office/word/2010/wordprocessingShape" mc:Ignorable="w14 w15 w16se wp14">
+<w:endnotes xmlns:wpc="http://schemas.microsoft.com/office/word/2010/wordprocessingCanvas" xmlns:cx="http://schemas.microsoft.com/office/drawing/2014/chartex" xmlns:cx1="http://schemas.microsoft.com/office/drawing/2015/9/8/chartex" xmlns:cx2="http://schemas.microsoft.com/office/drawing/2015/10/21/chartex" xmlns:cx3="http://schemas.microsoft.com/office/drawing/2016/5/9/chartex" xmlns:cx4="http://schemas.microsoft.com/office/drawing/2016/5/10/chartex" xmlns:cx5="http://schemas.microsoft.com/office/drawing/2016/5/11/chartex" xmlns:cx6="http://schemas.microsoft.com/office/drawing/2016/5/12/chartex" xmlns:cx7="http://schemas.microsoft.com/office/drawing/2016/5/13/chartex" xmlns:cx8="http://schemas.microsoft.com/office/drawing/2016/5/14/chartex" xmlns:mc="http://schemas.openxmlformats.org/markup-compatibility/2006" xmlns:aink="http://schemas.microsoft.com/office/drawing/2016/ink" xmlns:o="urn:schemas-microsoft-com:office:office" xmlns:r="http://schemas.openxmlformats.org/officeDocument/2006/relationships" xmlns:m="http://schemas.openxmlformats.org/officeDocument/2006/math" xmlns:v="urn:schemas-microsoft-com:vml" xmlns:wp14="http://schemas.microsoft.com/office/word/2010/wordprocessingDrawing" xmlns:wp="http://schemas.openxmlformats.org/drawingml/2006/wordprocessingDrawing" xmlns:w10="urn:schemas-microsoft-com:office:word" xmlns:w="http://schemas.openxmlformats.org/wordprocessingml/2006/main" xmlns:w14="http://schemas.microsoft.com/office/word/2010/wordml" xmlns:w15="http://schemas.microsoft.com/office/word/2012/wordml" xmlns:w16se="http://schemas.microsoft.com/office/word/2015/wordml/symex" xmlns:wpg="http://schemas.microsoft.com/office/word/2010/wordprocessingGroup" xmlns:wpi="http://schemas.microsoft.com/office/word/2010/wordprocessingInk" xmlns:wne="http://schemas.microsoft.com/office/word/2006/wordml" xmlns:wps="http://schemas.microsoft.com/office/word/2010/wordprocessingShape" mc:Ignorable="w14 w15 w16se wp14">
   <w:endnote w:type="separator" w:id="-1">
     <w:p>
       <w:pPr>
@@ -4373,7 +4890,7 @@
 </file>
 
 <file path=word/footer1.xml><?xml version="1.0" encoding="utf-8"?>
-<w:ftr xmlns:wpc="http://schemas.microsoft.com/office/word/2010/wordprocessingCanvas" xmlns:cx="http://schemas.microsoft.com/office/drawing/2014/chartex" xmlns:mc="http://schemas.openxmlformats.org/markup-compatibility/2006" xmlns:o="urn:schemas-microsoft-com:office:office" xmlns:r="http://schemas.openxmlformats.org/officeDocument/2006/relationships" xmlns:m="http://schemas.openxmlformats.org/officeDocument/2006/math" xmlns:v="urn:schemas-microsoft-com:vml" xmlns:wp14="http://schemas.microsoft.com/office/word/2010/wordprocessingDrawing" xmlns:wp="http://schemas.openxmlformats.org/drawingml/2006/wordprocessingDrawing" xmlns:w10="urn:schemas-microsoft-com:office:word" xmlns:w="http://schemas.openxmlformats.org/wordprocessingml/2006/main" xmlns:w14="http://schemas.microsoft.com/office/word/2010/wordml" xmlns:w15="http://schemas.microsoft.com/office/word/2012/wordml" xmlns:w16se="http://schemas.microsoft.com/office/word/2015/wordml/symex" xmlns:wpg="http://schemas.microsoft.com/office/word/2010/wordprocessingGroup" xmlns:wpi="http://schemas.microsoft.com/office/word/2010/wordprocessingInk" xmlns:wne="http://schemas.microsoft.com/office/word/2006/wordml" xmlns:wps="http://schemas.microsoft.com/office/word/2010/wordprocessingShape" mc:Ignorable="w14 w15 w16se wp14">
+<w:ftr xmlns:wpc="http://schemas.microsoft.com/office/word/2010/wordprocessingCanvas" xmlns:cx="http://schemas.microsoft.com/office/drawing/2014/chartex" xmlns:cx1="http://schemas.microsoft.com/office/drawing/2015/9/8/chartex" xmlns:cx2="http://schemas.microsoft.com/office/drawing/2015/10/21/chartex" xmlns:cx3="http://schemas.microsoft.com/office/drawing/2016/5/9/chartex" xmlns:cx4="http://schemas.microsoft.com/office/drawing/2016/5/10/chartex" xmlns:cx5="http://schemas.microsoft.com/office/drawing/2016/5/11/chartex" xmlns:cx6="http://schemas.microsoft.com/office/drawing/2016/5/12/chartex" xmlns:cx7="http://schemas.microsoft.com/office/drawing/2016/5/13/chartex" xmlns:cx8="http://schemas.microsoft.com/office/drawing/2016/5/14/chartex" xmlns:mc="http://schemas.openxmlformats.org/markup-compatibility/2006" xmlns:aink="http://schemas.microsoft.com/office/drawing/2016/ink" xmlns:o="urn:schemas-microsoft-com:office:office" xmlns:r="http://schemas.openxmlformats.org/officeDocument/2006/relationships" xmlns:m="http://schemas.openxmlformats.org/officeDocument/2006/math" xmlns:v="urn:schemas-microsoft-com:vml" xmlns:wp14="http://schemas.microsoft.com/office/word/2010/wordprocessingDrawing" xmlns:wp="http://schemas.openxmlformats.org/drawingml/2006/wordprocessingDrawing" xmlns:w10="urn:schemas-microsoft-com:office:word" xmlns:w="http://schemas.openxmlformats.org/wordprocessingml/2006/main" xmlns:w14="http://schemas.microsoft.com/office/word/2010/wordml" xmlns:w15="http://schemas.microsoft.com/office/word/2012/wordml" xmlns:w16se="http://schemas.microsoft.com/office/word/2015/wordml/symex" xmlns:wpg="http://schemas.microsoft.com/office/word/2010/wordprocessingGroup" xmlns:wpi="http://schemas.microsoft.com/office/word/2010/wordprocessingInk" xmlns:wne="http://schemas.microsoft.com/office/word/2006/wordml" xmlns:wps="http://schemas.microsoft.com/office/word/2010/wordprocessingShape" mc:Ignorable="w14 w15 w16se wp14">
   <w:tbl>
     <w:tblPr>
       <w:tblW w:w="5000" w:type="pct"/>
@@ -4474,7 +4991,7 @@
               <w:color w:val="FFFFFF" w:themeColor="background1"/>
               <w:lang w:val="es-ES"/>
             </w:rPr>
-            <w:t>4</w:t>
+            <w:t>6</w:t>
           </w:r>
           <w:r>
             <w:rPr>
@@ -4495,7 +5012,7 @@
 </file>
 
 <file path=word/footnotes.xml><?xml version="1.0" encoding="utf-8"?>
-<w:footnotes xmlns:wpc="http://schemas.microsoft.com/office/word/2010/wordprocessingCanvas" xmlns:cx="http://schemas.microsoft.com/office/drawing/2014/chartex" xmlns:mc="http://schemas.openxmlformats.org/markup-compatibility/2006" xmlns:o="urn:schemas-microsoft-com:office:office" xmlns:r="http://schemas.openxmlformats.org/officeDocument/2006/relationships" xmlns:m="http://schemas.openxmlformats.org/officeDocument/2006/math" xmlns:v="urn:schemas-microsoft-com:vml" xmlns:wp14="http://schemas.microsoft.com/office/word/2010/wordprocessingDrawing" xmlns:wp="http://schemas.openxmlformats.org/drawingml/2006/wordprocessingDrawing" xmlns:w10="urn:schemas-microsoft-com:office:word" xmlns:w="http://schemas.openxmlformats.org/wordprocessingml/2006/main" xmlns:w14="http://schemas.microsoft.com/office/word/2010/wordml" xmlns:w15="http://schemas.microsoft.com/office/word/2012/wordml" xmlns:w16se="http://schemas.microsoft.com/office/word/2015/wordml/symex" xmlns:wpg="http://schemas.microsoft.com/office/word/2010/wordprocessingGroup" xmlns:wpi="http://schemas.microsoft.com/office/word/2010/wordprocessingInk" xmlns:wne="http://schemas.microsoft.com/office/word/2006/wordml" xmlns:wps="http://schemas.microsoft.com/office/word/2010/wordprocessingShape" mc:Ignorable="w14 w15 w16se wp14">
+<w:footnotes xmlns:wpc="http://schemas.microsoft.com/office/word/2010/wordprocessingCanvas" xmlns:cx="http://schemas.microsoft.com/office/drawing/2014/chartex" xmlns:cx1="http://schemas.microsoft.com/office/drawing/2015/9/8/chartex" xmlns:cx2="http://schemas.microsoft.com/office/drawing/2015/10/21/chartex" xmlns:cx3="http://schemas.microsoft.com/office/drawing/2016/5/9/chartex" xmlns:cx4="http://schemas.microsoft.com/office/drawing/2016/5/10/chartex" xmlns:cx5="http://schemas.microsoft.com/office/drawing/2016/5/11/chartex" xmlns:cx6="http://schemas.microsoft.com/office/drawing/2016/5/12/chartex" xmlns:cx7="http://schemas.microsoft.com/office/drawing/2016/5/13/chartex" xmlns:cx8="http://schemas.microsoft.com/office/drawing/2016/5/14/chartex" xmlns:mc="http://schemas.openxmlformats.org/markup-compatibility/2006" xmlns:aink="http://schemas.microsoft.com/office/drawing/2016/ink" xmlns:o="urn:schemas-microsoft-com:office:office" xmlns:r="http://schemas.openxmlformats.org/officeDocument/2006/relationships" xmlns:m="http://schemas.openxmlformats.org/officeDocument/2006/math" xmlns:v="urn:schemas-microsoft-com:vml" xmlns:wp14="http://schemas.microsoft.com/office/word/2010/wordprocessingDrawing" xmlns:wp="http://schemas.openxmlformats.org/drawingml/2006/wordprocessingDrawing" xmlns:w10="urn:schemas-microsoft-com:office:word" xmlns:w="http://schemas.openxmlformats.org/wordprocessingml/2006/main" xmlns:w14="http://schemas.microsoft.com/office/word/2010/wordml" xmlns:w15="http://schemas.microsoft.com/office/word/2012/wordml" xmlns:w16se="http://schemas.microsoft.com/office/word/2015/wordml/symex" xmlns:wpg="http://schemas.microsoft.com/office/word/2010/wordprocessingGroup" xmlns:wpi="http://schemas.microsoft.com/office/word/2010/wordprocessingInk" xmlns:wne="http://schemas.microsoft.com/office/word/2006/wordml" xmlns:wps="http://schemas.microsoft.com/office/word/2010/wordprocessingShape" mc:Ignorable="w14 w15 w16se wp14">
   <w:footnote w:type="separator" w:id="-1">
     <w:p>
       <w:pPr>
@@ -4520,7 +5037,7 @@
 </file>
 
 <file path=word/header1.xml><?xml version="1.0" encoding="utf-8"?>
-<w:hdr xmlns:wpc="http://schemas.microsoft.com/office/word/2010/wordprocessingCanvas" xmlns:cx="http://schemas.microsoft.com/office/drawing/2014/chartex" xmlns:mc="http://schemas.openxmlformats.org/markup-compatibility/2006" xmlns:o="urn:schemas-microsoft-com:office:office" xmlns:r="http://schemas.openxmlformats.org/officeDocument/2006/relationships" xmlns:m="http://schemas.openxmlformats.org/officeDocument/2006/math" xmlns:v="urn:schemas-microsoft-com:vml" xmlns:wp14="http://schemas.microsoft.com/office/word/2010/wordprocessingDrawing" xmlns:wp="http://schemas.openxmlformats.org/drawingml/2006/wordprocessingDrawing" xmlns:w10="urn:schemas-microsoft-com:office:word" xmlns:w="http://schemas.openxmlformats.org/wordprocessingml/2006/main" xmlns:w14="http://schemas.microsoft.com/office/word/2010/wordml" xmlns:w15="http://schemas.microsoft.com/office/word/2012/wordml" xmlns:w16se="http://schemas.microsoft.com/office/word/2015/wordml/symex" xmlns:wpg="http://schemas.microsoft.com/office/word/2010/wordprocessingGroup" xmlns:wpi="http://schemas.microsoft.com/office/word/2010/wordprocessingInk" xmlns:wne="http://schemas.microsoft.com/office/word/2006/wordml" xmlns:wps="http://schemas.microsoft.com/office/word/2010/wordprocessingShape" mc:Ignorable="w14 w15 w16se wp14">
+<w:hdr xmlns:wpc="http://schemas.microsoft.com/office/word/2010/wordprocessingCanvas" xmlns:cx="http://schemas.microsoft.com/office/drawing/2014/chartex" xmlns:cx1="http://schemas.microsoft.com/office/drawing/2015/9/8/chartex" xmlns:cx2="http://schemas.microsoft.com/office/drawing/2015/10/21/chartex" xmlns:cx3="http://schemas.microsoft.com/office/drawing/2016/5/9/chartex" xmlns:cx4="http://schemas.microsoft.com/office/drawing/2016/5/10/chartex" xmlns:cx5="http://schemas.microsoft.com/office/drawing/2016/5/11/chartex" xmlns:cx6="http://schemas.microsoft.com/office/drawing/2016/5/12/chartex" xmlns:cx7="http://schemas.microsoft.com/office/drawing/2016/5/13/chartex" xmlns:cx8="http://schemas.microsoft.com/office/drawing/2016/5/14/chartex" xmlns:mc="http://schemas.openxmlformats.org/markup-compatibility/2006" xmlns:aink="http://schemas.microsoft.com/office/drawing/2016/ink" xmlns:o="urn:schemas-microsoft-com:office:office" xmlns:r="http://schemas.openxmlformats.org/officeDocument/2006/relationships" xmlns:m="http://schemas.openxmlformats.org/officeDocument/2006/math" xmlns:v="urn:schemas-microsoft-com:vml" xmlns:wp14="http://schemas.microsoft.com/office/word/2010/wordprocessingDrawing" xmlns:wp="http://schemas.openxmlformats.org/drawingml/2006/wordprocessingDrawing" xmlns:w10="urn:schemas-microsoft-com:office:word" xmlns:w="http://schemas.openxmlformats.org/wordprocessingml/2006/main" xmlns:w14="http://schemas.microsoft.com/office/word/2010/wordml" xmlns:w15="http://schemas.microsoft.com/office/word/2012/wordml" xmlns:w16se="http://schemas.microsoft.com/office/word/2015/wordml/symex" xmlns:wpg="http://schemas.microsoft.com/office/word/2010/wordprocessingGroup" xmlns:wpi="http://schemas.microsoft.com/office/word/2010/wordprocessingInk" xmlns:wne="http://schemas.microsoft.com/office/word/2006/wordml" xmlns:wps="http://schemas.microsoft.com/office/word/2010/wordprocessingShape" mc:Ignorable="w14 w15 w16se wp14">
   <w:p>
     <w:pPr>
       <w:pStyle w:val="Encabezado"/>
@@ -4561,7 +5078,7 @@
 </file>
 
 <file path=word/header2.xml><?xml version="1.0" encoding="utf-8"?>
-<w:hdr xmlns:wpc="http://schemas.microsoft.com/office/word/2010/wordprocessingCanvas" xmlns:cx="http://schemas.microsoft.com/office/drawing/2014/chartex" xmlns:mc="http://schemas.openxmlformats.org/markup-compatibility/2006" xmlns:o="urn:schemas-microsoft-com:office:office" xmlns:r="http://schemas.openxmlformats.org/officeDocument/2006/relationships" xmlns:m="http://schemas.openxmlformats.org/officeDocument/2006/math" xmlns:v="urn:schemas-microsoft-com:vml" xmlns:wp14="http://schemas.microsoft.com/office/word/2010/wordprocessingDrawing" xmlns:wp="http://schemas.openxmlformats.org/drawingml/2006/wordprocessingDrawing" xmlns:w10="urn:schemas-microsoft-com:office:word" xmlns:w="http://schemas.openxmlformats.org/wordprocessingml/2006/main" xmlns:w14="http://schemas.microsoft.com/office/word/2010/wordml" xmlns:w15="http://schemas.microsoft.com/office/word/2012/wordml" xmlns:w16se="http://schemas.microsoft.com/office/word/2015/wordml/symex" xmlns:wpg="http://schemas.microsoft.com/office/word/2010/wordprocessingGroup" xmlns:wpi="http://schemas.microsoft.com/office/word/2010/wordprocessingInk" xmlns:wne="http://schemas.microsoft.com/office/word/2006/wordml" xmlns:wps="http://schemas.microsoft.com/office/word/2010/wordprocessingShape" mc:Ignorable="w14 w15 w16se wp14">
+<w:hdr xmlns:wpc="http://schemas.microsoft.com/office/word/2010/wordprocessingCanvas" xmlns:cx="http://schemas.microsoft.com/office/drawing/2014/chartex" xmlns:cx1="http://schemas.microsoft.com/office/drawing/2015/9/8/chartex" xmlns:cx2="http://schemas.microsoft.com/office/drawing/2015/10/21/chartex" xmlns:cx3="http://schemas.microsoft.com/office/drawing/2016/5/9/chartex" xmlns:cx4="http://schemas.microsoft.com/office/drawing/2016/5/10/chartex" xmlns:cx5="http://schemas.microsoft.com/office/drawing/2016/5/11/chartex" xmlns:cx6="http://schemas.microsoft.com/office/drawing/2016/5/12/chartex" xmlns:cx7="http://schemas.microsoft.com/office/drawing/2016/5/13/chartex" xmlns:cx8="http://schemas.microsoft.com/office/drawing/2016/5/14/chartex" xmlns:mc="http://schemas.openxmlformats.org/markup-compatibility/2006" xmlns:aink="http://schemas.microsoft.com/office/drawing/2016/ink" xmlns:o="urn:schemas-microsoft-com:office:office" xmlns:r="http://schemas.openxmlformats.org/officeDocument/2006/relationships" xmlns:m="http://schemas.openxmlformats.org/officeDocument/2006/math" xmlns:v="urn:schemas-microsoft-com:vml" xmlns:wp14="http://schemas.microsoft.com/office/word/2010/wordprocessingDrawing" xmlns:wp="http://schemas.openxmlformats.org/drawingml/2006/wordprocessingDrawing" xmlns:w10="urn:schemas-microsoft-com:office:word" xmlns:w="http://schemas.openxmlformats.org/wordprocessingml/2006/main" xmlns:w14="http://schemas.microsoft.com/office/word/2010/wordml" xmlns:w15="http://schemas.microsoft.com/office/word/2012/wordml" xmlns:w16se="http://schemas.microsoft.com/office/word/2015/wordml/symex" xmlns:wpg="http://schemas.microsoft.com/office/word/2010/wordprocessingGroup" xmlns:wpi="http://schemas.microsoft.com/office/word/2010/wordprocessingInk" xmlns:wne="http://schemas.microsoft.com/office/word/2006/wordml" xmlns:wps="http://schemas.microsoft.com/office/word/2010/wordprocessingShape" mc:Ignorable="w14 w15 w16se wp14">
   <w:p>
     <w:pPr>
       <w:pStyle w:val="Encabezado"/>
@@ -4602,7 +5119,7 @@
 </file>
 
 <file path=word/header3.xml><?xml version="1.0" encoding="utf-8"?>
-<w:hdr xmlns:wpc="http://schemas.microsoft.com/office/word/2010/wordprocessingCanvas" xmlns:cx="http://schemas.microsoft.com/office/drawing/2014/chartex" xmlns:mc="http://schemas.openxmlformats.org/markup-compatibility/2006" xmlns:o="urn:schemas-microsoft-com:office:office" xmlns:r="http://schemas.openxmlformats.org/officeDocument/2006/relationships" xmlns:m="http://schemas.openxmlformats.org/officeDocument/2006/math" xmlns:v="urn:schemas-microsoft-com:vml" xmlns:wp14="http://schemas.microsoft.com/office/word/2010/wordprocessingDrawing" xmlns:wp="http://schemas.openxmlformats.org/drawingml/2006/wordprocessingDrawing" xmlns:w10="urn:schemas-microsoft-com:office:word" xmlns:w="http://schemas.openxmlformats.org/wordprocessingml/2006/main" xmlns:w14="http://schemas.microsoft.com/office/word/2010/wordml" xmlns:w15="http://schemas.microsoft.com/office/word/2012/wordml" xmlns:w16se="http://schemas.microsoft.com/office/word/2015/wordml/symex" xmlns:wpg="http://schemas.microsoft.com/office/word/2010/wordprocessingGroup" xmlns:wpi="http://schemas.microsoft.com/office/word/2010/wordprocessingInk" xmlns:wne="http://schemas.microsoft.com/office/word/2006/wordml" xmlns:wps="http://schemas.microsoft.com/office/word/2010/wordprocessingShape" mc:Ignorable="w14 w15 w16se wp14">
+<w:hdr xmlns:wpc="http://schemas.microsoft.com/office/word/2010/wordprocessingCanvas" xmlns:cx="http://schemas.microsoft.com/office/drawing/2014/chartex" xmlns:cx1="http://schemas.microsoft.com/office/drawing/2015/9/8/chartex" xmlns:cx2="http://schemas.microsoft.com/office/drawing/2015/10/21/chartex" xmlns:cx3="http://schemas.microsoft.com/office/drawing/2016/5/9/chartex" xmlns:cx4="http://schemas.microsoft.com/office/drawing/2016/5/10/chartex" xmlns:cx5="http://schemas.microsoft.com/office/drawing/2016/5/11/chartex" xmlns:cx6="http://schemas.microsoft.com/office/drawing/2016/5/12/chartex" xmlns:cx7="http://schemas.microsoft.com/office/drawing/2016/5/13/chartex" xmlns:cx8="http://schemas.microsoft.com/office/drawing/2016/5/14/chartex" xmlns:mc="http://schemas.openxmlformats.org/markup-compatibility/2006" xmlns:aink="http://schemas.microsoft.com/office/drawing/2016/ink" xmlns:o="urn:schemas-microsoft-com:office:office" xmlns:r="http://schemas.openxmlformats.org/officeDocument/2006/relationships" xmlns:m="http://schemas.openxmlformats.org/officeDocument/2006/math" xmlns:v="urn:schemas-microsoft-com:vml" xmlns:wp14="http://schemas.microsoft.com/office/word/2010/wordprocessingDrawing" xmlns:wp="http://schemas.openxmlformats.org/drawingml/2006/wordprocessingDrawing" xmlns:w10="urn:schemas-microsoft-com:office:word" xmlns:w="http://schemas.openxmlformats.org/wordprocessingml/2006/main" xmlns:w14="http://schemas.microsoft.com/office/word/2010/wordml" xmlns:w15="http://schemas.microsoft.com/office/word/2012/wordml" xmlns:w16se="http://schemas.microsoft.com/office/word/2015/wordml/symex" xmlns:wpg="http://schemas.microsoft.com/office/word/2010/wordprocessingGroup" xmlns:wpi="http://schemas.microsoft.com/office/word/2010/wordprocessingInk" xmlns:wne="http://schemas.microsoft.com/office/word/2006/wordml" xmlns:wps="http://schemas.microsoft.com/office/word/2010/wordprocessingShape" mc:Ignorable="w14 w15 w16se wp14">
   <w:p>
     <w:pPr>
       <w:pStyle w:val="Encabezado"/>
@@ -4643,7 +5160,7 @@
 </file>
 
 <file path=word/numbering.xml><?xml version="1.0" encoding="utf-8"?>
-<w:numbering xmlns:wpc="http://schemas.microsoft.com/office/word/2010/wordprocessingCanvas" xmlns:cx="http://schemas.microsoft.com/office/drawing/2014/chartex" xmlns:mc="http://schemas.openxmlformats.org/markup-compatibility/2006" xmlns:o="urn:schemas-microsoft-com:office:office" xmlns:r="http://schemas.openxmlformats.org/officeDocument/2006/relationships" xmlns:m="http://schemas.openxmlformats.org/officeDocument/2006/math" xmlns:v="urn:schemas-microsoft-com:vml" xmlns:wp14="http://schemas.microsoft.com/office/word/2010/wordprocessingDrawing" xmlns:wp="http://schemas.openxmlformats.org/drawingml/2006/wordprocessingDrawing" xmlns:w10="urn:schemas-microsoft-com:office:word" xmlns:w="http://schemas.openxmlformats.org/wordprocessingml/2006/main" xmlns:w14="http://schemas.microsoft.com/office/word/2010/wordml" xmlns:w15="http://schemas.microsoft.com/office/word/2012/wordml" xmlns:w16se="http://schemas.microsoft.com/office/word/2015/wordml/symex" xmlns:wpg="http://schemas.microsoft.com/office/word/2010/wordprocessingGroup" xmlns:wpi="http://schemas.microsoft.com/office/word/2010/wordprocessingInk" xmlns:wne="http://schemas.microsoft.com/office/word/2006/wordml" xmlns:wps="http://schemas.microsoft.com/office/word/2010/wordprocessingShape" mc:Ignorable="w14 w15 w16se wp14">
+<w:numbering xmlns:wpc="http://schemas.microsoft.com/office/word/2010/wordprocessingCanvas" xmlns:cx="http://schemas.microsoft.com/office/drawing/2014/chartex" xmlns:cx1="http://schemas.microsoft.com/office/drawing/2015/9/8/chartex" xmlns:cx2="http://schemas.microsoft.com/office/drawing/2015/10/21/chartex" xmlns:cx3="http://schemas.microsoft.com/office/drawing/2016/5/9/chartex" xmlns:cx4="http://schemas.microsoft.com/office/drawing/2016/5/10/chartex" xmlns:cx5="http://schemas.microsoft.com/office/drawing/2016/5/11/chartex" xmlns:cx6="http://schemas.microsoft.com/office/drawing/2016/5/12/chartex" xmlns:cx7="http://schemas.microsoft.com/office/drawing/2016/5/13/chartex" xmlns:cx8="http://schemas.microsoft.com/office/drawing/2016/5/14/chartex" xmlns:mc="http://schemas.openxmlformats.org/markup-compatibility/2006" xmlns:aink="http://schemas.microsoft.com/office/drawing/2016/ink" xmlns:o="urn:schemas-microsoft-com:office:office" xmlns:r="http://schemas.openxmlformats.org/officeDocument/2006/relationships" xmlns:m="http://schemas.openxmlformats.org/officeDocument/2006/math" xmlns:v="urn:schemas-microsoft-com:vml" xmlns:wp14="http://schemas.microsoft.com/office/word/2010/wordprocessingDrawing" xmlns:wp="http://schemas.openxmlformats.org/drawingml/2006/wordprocessingDrawing" xmlns:w10="urn:schemas-microsoft-com:office:word" xmlns:w="http://schemas.openxmlformats.org/wordprocessingml/2006/main" xmlns:w14="http://schemas.microsoft.com/office/word/2010/wordml" xmlns:w15="http://schemas.microsoft.com/office/word/2012/wordml" xmlns:w16se="http://schemas.microsoft.com/office/word/2015/wordml/symex" xmlns:wpg="http://schemas.microsoft.com/office/word/2010/wordprocessingGroup" xmlns:wpi="http://schemas.microsoft.com/office/word/2010/wordprocessingInk" xmlns:wne="http://schemas.microsoft.com/office/word/2006/wordml" xmlns:wps="http://schemas.microsoft.com/office/word/2010/wordprocessingShape" mc:Ignorable="w14 w15 w16se wp14">
   <w:abstractNum w:abstractNumId="0" w15:restartNumberingAfterBreak="0">
     <w:nsid w:val="01607F2A"/>
     <w:multiLevelType w:val="multilevel"/>
@@ -5441,6 +5958,119 @@
     </w:lvl>
   </w:abstractNum>
   <w:abstractNum w:abstractNumId="8" w15:restartNumberingAfterBreak="0">
+    <w:nsid w:val="2D7D4B6C"/>
+    <w:multiLevelType w:val="hybridMultilevel"/>
+    <w:tmpl w:val="538A562C"/>
+    <w:lvl w:ilvl="0" w:tplc="080A0001">
+      <w:start w:val="1"/>
+      <w:numFmt w:val="bullet"/>
+      <w:lvlText w:val=""/>
+      <w:lvlJc w:val="left"/>
+      <w:pPr>
+        <w:ind w:left="1440" w:hanging="360"/>
+      </w:pPr>
+      <w:rPr>
+        <w:rFonts w:ascii="Symbol" w:hAnsi="Symbol" w:hint="default"/>
+      </w:rPr>
+    </w:lvl>
+    <w:lvl w:ilvl="1" w:tplc="080A0003" w:tentative="1">
+      <w:start w:val="1"/>
+      <w:numFmt w:val="bullet"/>
+      <w:lvlText w:val="o"/>
+      <w:lvlJc w:val="left"/>
+      <w:pPr>
+        <w:ind w:left="2160" w:hanging="360"/>
+      </w:pPr>
+      <w:rPr>
+        <w:rFonts w:ascii="Courier New" w:hAnsi="Courier New" w:cs="Courier New" w:hint="default"/>
+      </w:rPr>
+    </w:lvl>
+    <w:lvl w:ilvl="2" w:tplc="080A0005" w:tentative="1">
+      <w:start w:val="1"/>
+      <w:numFmt w:val="bullet"/>
+      <w:lvlText w:val=""/>
+      <w:lvlJc w:val="left"/>
+      <w:pPr>
+        <w:ind w:left="2880" w:hanging="360"/>
+      </w:pPr>
+      <w:rPr>
+        <w:rFonts w:ascii="Wingdings" w:hAnsi="Wingdings" w:hint="default"/>
+      </w:rPr>
+    </w:lvl>
+    <w:lvl w:ilvl="3" w:tplc="080A0001" w:tentative="1">
+      <w:start w:val="1"/>
+      <w:numFmt w:val="bullet"/>
+      <w:lvlText w:val=""/>
+      <w:lvlJc w:val="left"/>
+      <w:pPr>
+        <w:ind w:left="3600" w:hanging="360"/>
+      </w:pPr>
+      <w:rPr>
+        <w:rFonts w:ascii="Symbol" w:hAnsi="Symbol" w:hint="default"/>
+      </w:rPr>
+    </w:lvl>
+    <w:lvl w:ilvl="4" w:tplc="080A0003" w:tentative="1">
+      <w:start w:val="1"/>
+      <w:numFmt w:val="bullet"/>
+      <w:lvlText w:val="o"/>
+      <w:lvlJc w:val="left"/>
+      <w:pPr>
+        <w:ind w:left="4320" w:hanging="360"/>
+      </w:pPr>
+      <w:rPr>
+        <w:rFonts w:ascii="Courier New" w:hAnsi="Courier New" w:cs="Courier New" w:hint="default"/>
+      </w:rPr>
+    </w:lvl>
+    <w:lvl w:ilvl="5" w:tplc="080A0005" w:tentative="1">
+      <w:start w:val="1"/>
+      <w:numFmt w:val="bullet"/>
+      <w:lvlText w:val=""/>
+      <w:lvlJc w:val="left"/>
+      <w:pPr>
+        <w:ind w:left="5040" w:hanging="360"/>
+      </w:pPr>
+      <w:rPr>
+        <w:rFonts w:ascii="Wingdings" w:hAnsi="Wingdings" w:hint="default"/>
+      </w:rPr>
+    </w:lvl>
+    <w:lvl w:ilvl="6" w:tplc="080A0001" w:tentative="1">
+      <w:start w:val="1"/>
+      <w:numFmt w:val="bullet"/>
+      <w:lvlText w:val=""/>
+      <w:lvlJc w:val="left"/>
+      <w:pPr>
+        <w:ind w:left="5760" w:hanging="360"/>
+      </w:pPr>
+      <w:rPr>
+        <w:rFonts w:ascii="Symbol" w:hAnsi="Symbol" w:hint="default"/>
+      </w:rPr>
+    </w:lvl>
+    <w:lvl w:ilvl="7" w:tplc="080A0003" w:tentative="1">
+      <w:start w:val="1"/>
+      <w:numFmt w:val="bullet"/>
+      <w:lvlText w:val="o"/>
+      <w:lvlJc w:val="left"/>
+      <w:pPr>
+        <w:ind w:left="6480" w:hanging="360"/>
+      </w:pPr>
+      <w:rPr>
+        <w:rFonts w:ascii="Courier New" w:hAnsi="Courier New" w:cs="Courier New" w:hint="default"/>
+      </w:rPr>
+    </w:lvl>
+    <w:lvl w:ilvl="8" w:tplc="080A0005" w:tentative="1">
+      <w:start w:val="1"/>
+      <w:numFmt w:val="bullet"/>
+      <w:lvlText w:val=""/>
+      <w:lvlJc w:val="left"/>
+      <w:pPr>
+        <w:ind w:left="7200" w:hanging="360"/>
+      </w:pPr>
+      <w:rPr>
+        <w:rFonts w:ascii="Wingdings" w:hAnsi="Wingdings" w:hint="default"/>
+      </w:rPr>
+    </w:lvl>
+  </w:abstractNum>
+  <w:abstractNum w:abstractNumId="9" w15:restartNumberingAfterBreak="0">
     <w:nsid w:val="3187464D"/>
     <w:multiLevelType w:val="hybridMultilevel"/>
     <w:tmpl w:val="6FBC19DA"/>
@@ -5553,7 +6183,7 @@
       </w:rPr>
     </w:lvl>
   </w:abstractNum>
-  <w:abstractNum w:abstractNumId="9" w15:restartNumberingAfterBreak="0">
+  <w:abstractNum w:abstractNumId="10" w15:restartNumberingAfterBreak="0">
     <w:nsid w:val="32B75A51"/>
     <w:multiLevelType w:val="hybridMultilevel"/>
     <w:tmpl w:val="5726B984"/>
@@ -5666,7 +6296,7 @@
       </w:rPr>
     </w:lvl>
   </w:abstractNum>
-  <w:abstractNum w:abstractNumId="10" w15:restartNumberingAfterBreak="0">
+  <w:abstractNum w:abstractNumId="11" w15:restartNumberingAfterBreak="0">
     <w:nsid w:val="375B5813"/>
     <w:multiLevelType w:val="hybridMultilevel"/>
     <w:tmpl w:val="013EFEB2"/>
@@ -5755,7 +6385,7 @@
       </w:pPr>
     </w:lvl>
   </w:abstractNum>
-  <w:abstractNum w:abstractNumId="11" w15:restartNumberingAfterBreak="0">
+  <w:abstractNum w:abstractNumId="12" w15:restartNumberingAfterBreak="0">
     <w:nsid w:val="37E1742D"/>
     <w:multiLevelType w:val="hybridMultilevel"/>
     <w:tmpl w:val="81763350"/>
@@ -5868,7 +6498,7 @@
       </w:rPr>
     </w:lvl>
   </w:abstractNum>
-  <w:abstractNum w:abstractNumId="12" w15:restartNumberingAfterBreak="0">
+  <w:abstractNum w:abstractNumId="13" w15:restartNumberingAfterBreak="0">
     <w:nsid w:val="3E271F98"/>
     <w:multiLevelType w:val="hybridMultilevel"/>
     <w:tmpl w:val="7CFE7C8E"/>
@@ -5981,7 +6611,7 @@
       </w:rPr>
     </w:lvl>
   </w:abstractNum>
-  <w:abstractNum w:abstractNumId="13" w15:restartNumberingAfterBreak="0">
+  <w:abstractNum w:abstractNumId="14" w15:restartNumberingAfterBreak="0">
     <w:nsid w:val="41274892"/>
     <w:multiLevelType w:val="hybridMultilevel"/>
     <w:tmpl w:val="8E1093F6"/>
@@ -6094,7 +6724,7 @@
       </w:rPr>
     </w:lvl>
   </w:abstractNum>
-  <w:abstractNum w:abstractNumId="14" w15:restartNumberingAfterBreak="0">
+  <w:abstractNum w:abstractNumId="15" w15:restartNumberingAfterBreak="0">
     <w:nsid w:val="43FC6A69"/>
     <w:multiLevelType w:val="hybridMultilevel"/>
     <w:tmpl w:val="097AD28A"/>
@@ -6207,7 +6837,7 @@
       </w:rPr>
     </w:lvl>
   </w:abstractNum>
-  <w:abstractNum w:abstractNumId="15" w15:restartNumberingAfterBreak="0">
+  <w:abstractNum w:abstractNumId="16" w15:restartNumberingAfterBreak="0">
     <w:nsid w:val="4F5D5961"/>
     <w:multiLevelType w:val="hybridMultilevel"/>
     <w:tmpl w:val="29505C54"/>
@@ -6320,7 +6950,7 @@
       </w:rPr>
     </w:lvl>
   </w:abstractNum>
-  <w:abstractNum w:abstractNumId="16" w15:restartNumberingAfterBreak="0">
+  <w:abstractNum w:abstractNumId="17" w15:restartNumberingAfterBreak="0">
     <w:nsid w:val="50DC519A"/>
     <w:multiLevelType w:val="multilevel"/>
     <w:tmpl w:val="F18ADB62"/>
@@ -6355,7 +6985,7 @@
       <w:lvlText w:val="%1.%2.%3."/>
       <w:lvlJc w:val="left"/>
       <w:pPr>
-        <w:ind w:left="1224" w:hanging="504"/>
+        <w:ind w:left="1213" w:hanging="504"/>
       </w:pPr>
       <w:rPr>
         <w:rFonts w:hint="default"/>
@@ -6434,7 +7064,7 @@
       </w:rPr>
     </w:lvl>
   </w:abstractNum>
-  <w:abstractNum w:abstractNumId="17" w15:restartNumberingAfterBreak="0">
+  <w:abstractNum w:abstractNumId="18" w15:restartNumberingAfterBreak="0">
     <w:nsid w:val="58382A32"/>
     <w:multiLevelType w:val="hybridMultilevel"/>
     <w:tmpl w:val="D5EEA7FC"/>
@@ -6547,7 +7177,7 @@
       </w:rPr>
     </w:lvl>
   </w:abstractNum>
-  <w:abstractNum w:abstractNumId="18" w15:restartNumberingAfterBreak="0">
+  <w:abstractNum w:abstractNumId="19" w15:restartNumberingAfterBreak="0">
     <w:nsid w:val="5B201CA7"/>
     <w:multiLevelType w:val="hybridMultilevel"/>
     <w:tmpl w:val="BD588B40"/>
@@ -6660,7 +7290,7 @@
       </w:rPr>
     </w:lvl>
   </w:abstractNum>
-  <w:abstractNum w:abstractNumId="19" w15:restartNumberingAfterBreak="0">
+  <w:abstractNum w:abstractNumId="20" w15:restartNumberingAfterBreak="0">
     <w:nsid w:val="5E006077"/>
     <w:multiLevelType w:val="hybridMultilevel"/>
     <w:tmpl w:val="E9226B54"/>
@@ -6772,7 +7402,7 @@
       </w:rPr>
     </w:lvl>
   </w:abstractNum>
-  <w:abstractNum w:abstractNumId="20" w15:restartNumberingAfterBreak="0">
+  <w:abstractNum w:abstractNumId="21" w15:restartNumberingAfterBreak="0">
     <w:nsid w:val="5E5E0C8C"/>
     <w:multiLevelType w:val="multilevel"/>
     <w:tmpl w:val="080A001F"/>
@@ -6858,7 +7488,7 @@
       </w:pPr>
     </w:lvl>
   </w:abstractNum>
-  <w:abstractNum w:abstractNumId="21" w15:restartNumberingAfterBreak="0">
+  <w:abstractNum w:abstractNumId="22" w15:restartNumberingAfterBreak="0">
     <w:nsid w:val="654721E0"/>
     <w:multiLevelType w:val="hybridMultilevel"/>
     <w:tmpl w:val="A2EA5BB4"/>
@@ -6971,7 +7601,7 @@
       </w:rPr>
     </w:lvl>
   </w:abstractNum>
-  <w:abstractNum w:abstractNumId="22" w15:restartNumberingAfterBreak="0">
+  <w:abstractNum w:abstractNumId="23" w15:restartNumberingAfterBreak="0">
     <w:nsid w:val="69E66107"/>
     <w:multiLevelType w:val="hybridMultilevel"/>
     <w:tmpl w:val="4E3A9698"/>
@@ -7084,7 +7714,7 @@
       </w:rPr>
     </w:lvl>
   </w:abstractNum>
-  <w:abstractNum w:abstractNumId="23" w15:restartNumberingAfterBreak="0">
+  <w:abstractNum w:abstractNumId="24" w15:restartNumberingAfterBreak="0">
     <w:nsid w:val="6E0C0ED1"/>
     <w:multiLevelType w:val="hybridMultilevel"/>
     <w:tmpl w:val="22AA411A"/>
@@ -7197,7 +7827,7 @@
       </w:rPr>
     </w:lvl>
   </w:abstractNum>
-  <w:abstractNum w:abstractNumId="24" w15:restartNumberingAfterBreak="0">
+  <w:abstractNum w:abstractNumId="25" w15:restartNumberingAfterBreak="0">
     <w:nsid w:val="6ECC6285"/>
     <w:multiLevelType w:val="multilevel"/>
     <w:tmpl w:val="080A001F"/>
@@ -7283,7 +7913,7 @@
       </w:pPr>
     </w:lvl>
   </w:abstractNum>
-  <w:abstractNum w:abstractNumId="25" w15:restartNumberingAfterBreak="0">
+  <w:abstractNum w:abstractNumId="26" w15:restartNumberingAfterBreak="0">
     <w:nsid w:val="6ED06181"/>
     <w:multiLevelType w:val="multilevel"/>
     <w:tmpl w:val="168C81DC"/>
@@ -7396,7 +8026,7 @@
       </w:rPr>
     </w:lvl>
   </w:abstractNum>
-  <w:abstractNum w:abstractNumId="26" w15:restartNumberingAfterBreak="0">
+  <w:abstractNum w:abstractNumId="27" w15:restartNumberingAfterBreak="0">
     <w:nsid w:val="75E7633E"/>
     <w:multiLevelType w:val="multilevel"/>
     <w:tmpl w:val="080A001F"/>
@@ -7482,7 +8112,7 @@
       </w:pPr>
     </w:lvl>
   </w:abstractNum>
-  <w:abstractNum w:abstractNumId="27" w15:restartNumberingAfterBreak="0">
+  <w:abstractNum w:abstractNumId="28" w15:restartNumberingAfterBreak="0">
     <w:nsid w:val="765275FC"/>
     <w:multiLevelType w:val="multilevel"/>
     <w:tmpl w:val="080A001F"/>
@@ -7568,7 +8198,7 @@
       </w:pPr>
     </w:lvl>
   </w:abstractNum>
-  <w:abstractNum w:abstractNumId="28" w15:restartNumberingAfterBreak="0">
+  <w:abstractNum w:abstractNumId="29" w15:restartNumberingAfterBreak="0">
     <w:nsid w:val="7A2C3E7C"/>
     <w:multiLevelType w:val="hybridMultilevel"/>
     <w:tmpl w:val="9F483664"/>
@@ -7681,7 +8311,7 @@
       </w:rPr>
     </w:lvl>
   </w:abstractNum>
-  <w:abstractNum w:abstractNumId="29" w15:restartNumberingAfterBreak="0">
+  <w:abstractNum w:abstractNumId="30" w15:restartNumberingAfterBreak="0">
     <w:nsid w:val="7C8E2CDB"/>
     <w:multiLevelType w:val="hybridMultilevel"/>
     <w:tmpl w:val="186AD8E6"/>
@@ -7794,7 +8424,7 @@
       </w:rPr>
     </w:lvl>
   </w:abstractNum>
-  <w:abstractNum w:abstractNumId="30" w15:restartNumberingAfterBreak="0">
+  <w:abstractNum w:abstractNumId="31" w15:restartNumberingAfterBreak="0">
     <w:nsid w:val="7D515E62"/>
     <w:multiLevelType w:val="multilevel"/>
     <w:tmpl w:val="080A0021"/>
@@ -7914,43 +8544,43 @@
     <w:abstractNumId w:val="1"/>
   </w:num>
   <w:num w:numId="3">
-    <w:abstractNumId w:val="26"/>
+    <w:abstractNumId w:val="27"/>
   </w:num>
   <w:num w:numId="4">
     <w:abstractNumId w:val="3"/>
   </w:num>
   <w:num w:numId="5">
-    <w:abstractNumId w:val="20"/>
+    <w:abstractNumId w:val="21"/>
   </w:num>
   <w:num w:numId="6">
     <w:abstractNumId w:val="4"/>
   </w:num>
   <w:num w:numId="7">
-    <w:abstractNumId w:val="16"/>
+    <w:abstractNumId w:val="17"/>
   </w:num>
   <w:num w:numId="8">
+    <w:abstractNumId w:val="25"/>
+  </w:num>
+  <w:num w:numId="9">
+    <w:abstractNumId w:val="28"/>
+  </w:num>
+  <w:num w:numId="10">
     <w:abstractNumId w:val="24"/>
   </w:num>
-  <w:num w:numId="9">
-    <w:abstractNumId w:val="27"/>
-  </w:num>
-  <w:num w:numId="10">
-    <w:abstractNumId w:val="23"/>
-  </w:num>
   <w:num w:numId="11">
-    <w:abstractNumId w:val="30"/>
+    <w:abstractNumId w:val="31"/>
   </w:num>
   <w:num w:numId="12">
-    <w:abstractNumId w:val="13"/>
+    <w:abstractNumId w:val="14"/>
   </w:num>
   <w:num w:numId="13">
     <w:abstractNumId w:val="5"/>
   </w:num>
   <w:num w:numId="14">
-    <w:abstractNumId w:val="25"/>
+    <w:abstractNumId w:val="26"/>
   </w:num>
   <w:num w:numId="15">
-    <w:abstractNumId w:val="19"/>
+    <w:abstractNumId w:val="20"/>
   </w:num>
   <w:num w:numId="16">
     <w:abstractNumId w:val="7"/>
@@ -7959,46 +8589,49 @@
     <w:abstractNumId w:val="6"/>
   </w:num>
   <w:num w:numId="18">
+    <w:abstractNumId w:val="19"/>
+  </w:num>
+  <w:num w:numId="19">
+    <w:abstractNumId w:val="13"/>
+  </w:num>
+  <w:num w:numId="20">
+    <w:abstractNumId w:val="11"/>
+  </w:num>
+  <w:num w:numId="21">
+    <w:abstractNumId w:val="29"/>
+  </w:num>
+  <w:num w:numId="22">
+    <w:abstractNumId w:val="22"/>
+  </w:num>
+  <w:num w:numId="23">
+    <w:abstractNumId w:val="30"/>
+  </w:num>
+  <w:num w:numId="24">
+    <w:abstractNumId w:val="23"/>
+  </w:num>
+  <w:num w:numId="25">
+    <w:abstractNumId w:val="12"/>
+  </w:num>
+  <w:num w:numId="26">
+    <w:abstractNumId w:val="16"/>
+  </w:num>
+  <w:num w:numId="27">
+    <w:abstractNumId w:val="9"/>
+  </w:num>
+  <w:num w:numId="28">
+    <w:abstractNumId w:val="15"/>
+  </w:num>
+  <w:num w:numId="29">
     <w:abstractNumId w:val="18"/>
   </w:num>
-  <w:num w:numId="19">
-    <w:abstractNumId w:val="12"/>
-  </w:num>
-  <w:num w:numId="20">
+  <w:num w:numId="30">
     <w:abstractNumId w:val="10"/>
-  </w:num>
-  <w:num w:numId="21">
-    <w:abstractNumId w:val="28"/>
-  </w:num>
-  <w:num w:numId="22">
-    <w:abstractNumId w:val="21"/>
-  </w:num>
-  <w:num w:numId="23">
-    <w:abstractNumId w:val="29"/>
-  </w:num>
-  <w:num w:numId="24">
-    <w:abstractNumId w:val="22"/>
-  </w:num>
-  <w:num w:numId="25">
-    <w:abstractNumId w:val="11"/>
-  </w:num>
-  <w:num w:numId="26">
-    <w:abstractNumId w:val="15"/>
-  </w:num>
-  <w:num w:numId="27">
-    <w:abstractNumId w:val="8"/>
-  </w:num>
-  <w:num w:numId="28">
-    <w:abstractNumId w:val="14"/>
-  </w:num>
-  <w:num w:numId="29">
-    <w:abstractNumId w:val="17"/>
-  </w:num>
-  <w:num w:numId="30">
-    <w:abstractNumId w:val="9"/>
   </w:num>
   <w:num w:numId="31">
     <w:abstractNumId w:val="2"/>
+  </w:num>
+  <w:num w:numId="32">
+    <w:abstractNumId w:val="8"/>
   </w:num>
 </w:numbering>
 </file>
@@ -8020,7 +8653,7 @@
       </w:pPr>
     </w:pPrDefault>
   </w:docDefaults>
-  <w:latentStyles w:defLockedState="0" w:defUIPriority="99" w:defSemiHidden="0" w:defUnhideWhenUsed="0" w:defQFormat="0" w:count="371">
+  <w:latentStyles w:defLockedState="0" w:defUIPriority="99" w:defSemiHidden="0" w:defUnhideWhenUsed="0" w:defQFormat="0" w:count="374">
     <w:lsdException w:name="Normal" w:uiPriority="0" w:qFormat="1"/>
     <w:lsdException w:name="heading 1" w:uiPriority="9" w:qFormat="1"/>
     <w:lsdException w:name="heading 2" w:semiHidden="1" w:uiPriority="9" w:unhideWhenUsed="1" w:qFormat="1"/>
@@ -8126,7 +8759,6 @@
     <w:lsdException w:name="HTML Sample" w:semiHidden="1" w:unhideWhenUsed="1"/>
     <w:lsdException w:name="HTML Typewriter" w:semiHidden="1" w:unhideWhenUsed="1"/>
     <w:lsdException w:name="HTML Variable" w:semiHidden="1" w:unhideWhenUsed="1"/>
-    <w:lsdException w:name="Normal Table" w:semiHidden="1" w:unhideWhenUsed="1"/>
     <w:lsdException w:name="annotation subject" w:semiHidden="1" w:unhideWhenUsed="1"/>
     <w:lsdException w:name="No List" w:semiHidden="1" w:unhideWhenUsed="1"/>
     <w:lsdException w:name="Outline List 1" w:semiHidden="1" w:unhideWhenUsed="1"/>
@@ -8171,7 +8803,6 @@
     <w:lsdException w:name="Table Professional" w:semiHidden="1" w:unhideWhenUsed="1"/>
     <w:lsdException w:name="Table Subtle 1" w:semiHidden="1" w:unhideWhenUsed="1"/>
     <w:lsdException w:name="Table Subtle 2" w:semiHidden="1" w:unhideWhenUsed="1"/>
-    <w:lsdException w:name="Table Web 1" w:semiHidden="1" w:unhideWhenUsed="1"/>
     <w:lsdException w:name="Table Web 2" w:semiHidden="1" w:unhideWhenUsed="1"/>
     <w:lsdException w:name="Table Web 3" w:semiHidden="1" w:unhideWhenUsed="1"/>
     <w:lsdException w:name="Balloon Text" w:semiHidden="1" w:unhideWhenUsed="1"/>
@@ -8392,6 +9023,9 @@
     <w:lsdException w:name="List Table 5 Dark Accent 6" w:uiPriority="50"/>
     <w:lsdException w:name="List Table 6 Colorful Accent 6" w:uiPriority="51"/>
     <w:lsdException w:name="List Table 7 Colorful Accent 6" w:uiPriority="52"/>
+    <w:lsdException w:name="Mention" w:semiHidden="1" w:unhideWhenUsed="1"/>
+    <w:lsdException w:name="Smart Hyperlink" w:semiHidden="1" w:unhideWhenUsed="1"/>
+    <w:lsdException w:name="Hashtag" w:semiHidden="1" w:unhideWhenUsed="1"/>
   </w:latentStyles>
   <w:style w:type="paragraph" w:default="1" w:styleId="Normal">
     <w:name w:val="Normal"/>
@@ -8515,8 +9149,8 @@
       <w:u w:val="single"/>
     </w:rPr>
   </w:style>
-  <w:style w:type="character" w:customStyle="1" w:styleId="Mention">
-    <w:name w:val="Mention"/>
+  <w:style w:type="character" w:customStyle="1" w:styleId="Mencionar1">
+    <w:name w:val="Mencionar1"/>
     <w:basedOn w:val="Fuentedeprrafopredeter"/>
     <w:uiPriority w:val="99"/>
     <w:semiHidden/>
@@ -8592,7 +9226,7 @@
 </file>
 
 <file path=word/glossary/document.xml><?xml version="1.0" encoding="utf-8"?>
-<w:glossaryDocument xmlns:wpc="http://schemas.microsoft.com/office/word/2010/wordprocessingCanvas" xmlns:cx="http://schemas.microsoft.com/office/drawing/2014/chartex" xmlns:mc="http://schemas.openxmlformats.org/markup-compatibility/2006" xmlns:o="urn:schemas-microsoft-com:office:office" xmlns:r="http://schemas.openxmlformats.org/officeDocument/2006/relationships" xmlns:m="http://schemas.openxmlformats.org/officeDocument/2006/math" xmlns:v="urn:schemas-microsoft-com:vml" xmlns:wp14="http://schemas.microsoft.com/office/word/2010/wordprocessingDrawing" xmlns:wp="http://schemas.openxmlformats.org/drawingml/2006/wordprocessingDrawing" xmlns:w10="urn:schemas-microsoft-com:office:word" xmlns:w="http://schemas.openxmlformats.org/wordprocessingml/2006/main" xmlns:w14="http://schemas.microsoft.com/office/word/2010/wordml" xmlns:w15="http://schemas.microsoft.com/office/word/2012/wordml" xmlns:w16se="http://schemas.microsoft.com/office/word/2015/wordml/symex" xmlns:wpg="http://schemas.microsoft.com/office/word/2010/wordprocessingGroup" xmlns:wpi="http://schemas.microsoft.com/office/word/2010/wordprocessingInk" xmlns:wne="http://schemas.microsoft.com/office/word/2006/wordml" xmlns:wps="http://schemas.microsoft.com/office/word/2010/wordprocessingShape" mc:Ignorable="w14 w15 w16se wp14">
+<w:glossaryDocument xmlns:wpc="http://schemas.microsoft.com/office/word/2010/wordprocessingCanvas" xmlns:cx="http://schemas.microsoft.com/office/drawing/2014/chartex" xmlns:cx1="http://schemas.microsoft.com/office/drawing/2015/9/8/chartex" xmlns:cx2="http://schemas.microsoft.com/office/drawing/2015/10/21/chartex" xmlns:cx3="http://schemas.microsoft.com/office/drawing/2016/5/9/chartex" xmlns:cx4="http://schemas.microsoft.com/office/drawing/2016/5/10/chartex" xmlns:cx5="http://schemas.microsoft.com/office/drawing/2016/5/11/chartex" xmlns:cx6="http://schemas.microsoft.com/office/drawing/2016/5/12/chartex" xmlns:cx7="http://schemas.microsoft.com/office/drawing/2016/5/13/chartex" xmlns:cx8="http://schemas.microsoft.com/office/drawing/2016/5/14/chartex" xmlns:mc="http://schemas.openxmlformats.org/markup-compatibility/2006" xmlns:aink="http://schemas.microsoft.com/office/drawing/2016/ink" xmlns:o="urn:schemas-microsoft-com:office:office" xmlns:r="http://schemas.openxmlformats.org/officeDocument/2006/relationships" xmlns:m="http://schemas.openxmlformats.org/officeDocument/2006/math" xmlns:v="urn:schemas-microsoft-com:vml" xmlns:wp14="http://schemas.microsoft.com/office/word/2010/wordprocessingDrawing" xmlns:wp="http://schemas.openxmlformats.org/drawingml/2006/wordprocessingDrawing" xmlns:w10="urn:schemas-microsoft-com:office:word" xmlns:w="http://schemas.openxmlformats.org/wordprocessingml/2006/main" xmlns:w14="http://schemas.microsoft.com/office/word/2010/wordml" xmlns:w15="http://schemas.microsoft.com/office/word/2012/wordml" xmlns:w16se="http://schemas.microsoft.com/office/word/2015/wordml/symex" xmlns:wpg="http://schemas.microsoft.com/office/word/2010/wordprocessingGroup" xmlns:wpi="http://schemas.microsoft.com/office/word/2010/wordprocessingInk" xmlns:wne="http://schemas.microsoft.com/office/word/2006/wordml" xmlns:wps="http://schemas.microsoft.com/office/word/2010/wordprocessingShape" mc:Ignorable="w14 w15 w16se wp14">
   <w:docParts>
     <w:docPart>
       <w:docPartPr>
@@ -8669,14 +9303,14 @@
     <w:charset w:val="00"/>
     <w:family w:val="roman"/>
     <w:pitch w:val="variable"/>
-    <w:sig w:usb0="E0002AFF" w:usb1="C0007841" w:usb2="00000009" w:usb3="00000000" w:csb0="000001FF" w:csb1="00000000"/>
+    <w:sig w:usb0="E0002EFF" w:usb1="C000785B" w:usb2="00000009" w:usb3="00000000" w:csb0="000001FF" w:csb1="00000000"/>
   </w:font>
   <w:font w:name="Courier New">
     <w:panose1 w:val="02070309020205020404"/>
     <w:charset w:val="00"/>
     <w:family w:val="modern"/>
     <w:pitch w:val="fixed"/>
-    <w:sig w:usb0="E0002AFF" w:usb1="C0007843" w:usb2="00000009" w:usb3="00000000" w:csb0="000001FF" w:csb1="00000000"/>
+    <w:sig w:usb0="E0002EFF" w:usb1="C0007843" w:usb2="00000009" w:usb3="00000000" w:csb0="000001FF" w:csb1="00000000"/>
   </w:font>
   <w:font w:name="Wingdings">
     <w:panose1 w:val="05000000000000000000"/>
@@ -8697,14 +9331,14 @@
     <w:charset w:val="00"/>
     <w:family w:val="swiss"/>
     <w:pitch w:val="variable"/>
-    <w:sig w:usb0="E00002FF" w:usb1="4000ACFF" w:usb2="00000001" w:usb3="00000000" w:csb0="0000019F" w:csb1="00000000"/>
+    <w:sig w:usb0="E0002AFF" w:usb1="C000247B" w:usb2="00000009" w:usb3="00000000" w:csb0="000001FF" w:csb1="00000000"/>
   </w:font>
   <w:font w:name="Calibri Light">
     <w:panose1 w:val="020F0302020204030204"/>
     <w:charset w:val="00"/>
     <w:family w:val="swiss"/>
     <w:pitch w:val="variable"/>
-    <w:sig w:usb0="A00002EF" w:usb1="4000207B" w:usb2="00000000" w:usb3="00000000" w:csb0="0000019F" w:csb1="00000000"/>
+    <w:sig w:usb0="E0002AFF" w:usb1="C000247B" w:usb2="00000009" w:usb3="00000000" w:csb0="000001FF" w:csb1="00000000"/>
   </w:font>
 </w:fonts>
 </file>
@@ -8733,6 +9367,7 @@
     <w:rsid w:val="00B964BF"/>
     <w:rsid w:val="00DA540A"/>
     <w:rsid w:val="00F27187"/>
+    <w:rsid w:val="00FD383C"/>
   </w:rsids>
   <m:mathPr>
     <m:mathFont m:val="Cambria Math"/>
@@ -8772,7 +9407,7 @@
       </w:pPr>
     </w:pPrDefault>
   </w:docDefaults>
-  <w:latentStyles w:defLockedState="0" w:defUIPriority="99" w:defSemiHidden="0" w:defUnhideWhenUsed="0" w:defQFormat="0" w:count="371">
+  <w:latentStyles w:defLockedState="0" w:defUIPriority="99" w:defSemiHidden="0" w:defUnhideWhenUsed="0" w:defQFormat="0" w:count="374">
     <w:lsdException w:name="Normal" w:uiPriority="0" w:qFormat="1"/>
     <w:lsdException w:name="heading 1" w:uiPriority="9" w:qFormat="1"/>
     <w:lsdException w:name="heading 2" w:semiHidden="1" w:uiPriority="9" w:unhideWhenUsed="1" w:qFormat="1"/>
@@ -8878,7 +9513,6 @@
     <w:lsdException w:name="HTML Sample" w:semiHidden="1" w:unhideWhenUsed="1"/>
     <w:lsdException w:name="HTML Typewriter" w:semiHidden="1" w:unhideWhenUsed="1"/>
     <w:lsdException w:name="HTML Variable" w:semiHidden="1" w:unhideWhenUsed="1"/>
-    <w:lsdException w:name="Normal Table" w:semiHidden="1" w:unhideWhenUsed="1"/>
     <w:lsdException w:name="annotation subject" w:semiHidden="1" w:unhideWhenUsed="1"/>
     <w:lsdException w:name="No List" w:semiHidden="1" w:unhideWhenUsed="1"/>
     <w:lsdException w:name="Outline List 1" w:semiHidden="1" w:unhideWhenUsed="1"/>
@@ -8923,7 +9557,6 @@
     <w:lsdException w:name="Table Professional" w:semiHidden="1" w:unhideWhenUsed="1"/>
     <w:lsdException w:name="Table Subtle 1" w:semiHidden="1" w:unhideWhenUsed="1"/>
     <w:lsdException w:name="Table Subtle 2" w:semiHidden="1" w:unhideWhenUsed="1"/>
-    <w:lsdException w:name="Table Web 1" w:semiHidden="1" w:unhideWhenUsed="1"/>
     <w:lsdException w:name="Table Web 2" w:semiHidden="1" w:unhideWhenUsed="1"/>
     <w:lsdException w:name="Table Web 3" w:semiHidden="1" w:unhideWhenUsed="1"/>
     <w:lsdException w:name="Balloon Text" w:semiHidden="1" w:unhideWhenUsed="1"/>
@@ -9144,6 +9777,9 @@
     <w:lsdException w:name="List Table 5 Dark Accent 6" w:uiPriority="50"/>
     <w:lsdException w:name="List Table 6 Colorful Accent 6" w:uiPriority="51"/>
     <w:lsdException w:name="List Table 7 Colorful Accent 6" w:uiPriority="52"/>
+    <w:lsdException w:name="Mention" w:semiHidden="1" w:unhideWhenUsed="1"/>
+    <w:lsdException w:name="Smart Hyperlink" w:semiHidden="1" w:unhideWhenUsed="1"/>
+    <w:lsdException w:name="Hashtag" w:semiHidden="1" w:unhideWhenUsed="1"/>
   </w:latentStyles>
   <w:style w:type="paragraph" w:default="1" w:styleId="Normal">
     <w:name w:val="Normal"/>
@@ -9515,7 +10151,7 @@
 </file>
 
 <file path=customXml/itemProps1.xml><?xml version="1.0" encoding="utf-8"?>
-<ds:datastoreItem xmlns:ds="http://schemas.openxmlformats.org/officeDocument/2006/customXml" ds:itemID="{A440623C-AF20-480B-A453-9D89690694B2}">
+<ds:datastoreItem xmlns:ds="http://schemas.openxmlformats.org/officeDocument/2006/customXml" ds:itemID="{60EB8D8A-B1A3-411C-8EAD-660B4855ECF6}">
   <ds:schemaRefs>
     <ds:schemaRef ds:uri="http://schemas.openxmlformats.org/officeDocument/2006/bibliography"/>
   </ds:schemaRefs>

</xml_diff>

<commit_message>
Creacion de Diagrama de Clases
</commit_message>
<xml_diff>
--- a/Documentacion/analisis.docx
+++ b/Documentacion/analisis.docx
@@ -1,6 +1,6 @@
 
 <file path=word/document.xml><?xml version="1.0" encoding="utf-8"?>
-<w:document xmlns:wpc="http://schemas.microsoft.com/office/word/2010/wordprocessingCanvas" xmlns:cx="http://schemas.microsoft.com/office/drawing/2014/chartex" xmlns:cx1="http://schemas.microsoft.com/office/drawing/2015/9/8/chartex" xmlns:cx2="http://schemas.microsoft.com/office/drawing/2015/10/21/chartex" xmlns:cx3="http://schemas.microsoft.com/office/drawing/2016/5/9/chartex" xmlns:cx4="http://schemas.microsoft.com/office/drawing/2016/5/10/chartex" xmlns:cx5="http://schemas.microsoft.com/office/drawing/2016/5/11/chartex" xmlns:cx6="http://schemas.microsoft.com/office/drawing/2016/5/12/chartex" xmlns:cx7="http://schemas.microsoft.com/office/drawing/2016/5/13/chartex" xmlns:cx8="http://schemas.microsoft.com/office/drawing/2016/5/14/chartex" xmlns:mc="http://schemas.openxmlformats.org/markup-compatibility/2006" xmlns:aink="http://schemas.microsoft.com/office/drawing/2016/ink" xmlns:o="urn:schemas-microsoft-com:office:office" xmlns:r="http://schemas.openxmlformats.org/officeDocument/2006/relationships" xmlns:m="http://schemas.openxmlformats.org/officeDocument/2006/math" xmlns:v="urn:schemas-microsoft-com:vml" xmlns:wp14="http://schemas.microsoft.com/office/word/2010/wordprocessingDrawing" xmlns:wp="http://schemas.openxmlformats.org/drawingml/2006/wordprocessingDrawing" xmlns:w10="urn:schemas-microsoft-com:office:word" xmlns:w="http://schemas.openxmlformats.org/wordprocessingml/2006/main" xmlns:w14="http://schemas.microsoft.com/office/word/2010/wordml" xmlns:w15="http://schemas.microsoft.com/office/word/2012/wordml" xmlns:w16se="http://schemas.microsoft.com/office/word/2015/wordml/symex" xmlns:wpg="http://schemas.microsoft.com/office/word/2010/wordprocessingGroup" xmlns:wpi="http://schemas.microsoft.com/office/word/2010/wordprocessingInk" xmlns:wne="http://schemas.microsoft.com/office/word/2006/wordml" xmlns:wps="http://schemas.microsoft.com/office/word/2010/wordprocessingShape" mc:Ignorable="w14 w15 w16se wp14">
+<w:document xmlns:wpc="http://schemas.microsoft.com/office/word/2010/wordprocessingCanvas" xmlns:cx="http://schemas.microsoft.com/office/drawing/2014/chartex" xmlns:mc="http://schemas.openxmlformats.org/markup-compatibility/2006" xmlns:o="urn:schemas-microsoft-com:office:office" xmlns:r="http://schemas.openxmlformats.org/officeDocument/2006/relationships" xmlns:m="http://schemas.openxmlformats.org/officeDocument/2006/math" xmlns:v="urn:schemas-microsoft-com:vml" xmlns:wp14="http://schemas.microsoft.com/office/word/2010/wordprocessingDrawing" xmlns:wp="http://schemas.openxmlformats.org/drawingml/2006/wordprocessingDrawing" xmlns:w10="urn:schemas-microsoft-com:office:word" xmlns:w="http://schemas.openxmlformats.org/wordprocessingml/2006/main" xmlns:w14="http://schemas.microsoft.com/office/word/2010/wordml" xmlns:w15="http://schemas.microsoft.com/office/word/2012/wordml" xmlns:w16se="http://schemas.microsoft.com/office/word/2015/wordml/symex" xmlns:wpg="http://schemas.microsoft.com/office/word/2010/wordprocessingGroup" xmlns:wpi="http://schemas.microsoft.com/office/word/2010/wordprocessingInk" xmlns:wne="http://schemas.microsoft.com/office/word/2006/wordml" xmlns:wps="http://schemas.microsoft.com/office/word/2010/wordprocessingShape" mc:Ignorable="w14 w15 w16se wp14">
   <w:body>
     <w:p>
       <w:pPr>
@@ -600,43 +600,7 @@
           <w:sz w:val="28"/>
           <w:szCs w:val="28"/>
         </w:rPr>
-        <w:t xml:space="preserve">que este utiliza HTML, </w:t>
-      </w:r>
-      <w:proofErr w:type="spellStart"/>
-      <w:r>
-        <w:rPr>
-          <w:rFonts w:ascii="Cambria" w:hAnsi="Cambria"/>
-          <w:sz w:val="28"/>
-          <w:szCs w:val="28"/>
-        </w:rPr>
-        <w:t>php</w:t>
-      </w:r>
-      <w:proofErr w:type="spellEnd"/>
-      <w:r>
-        <w:rPr>
-          <w:rFonts w:ascii="Cambria" w:hAnsi="Cambria"/>
-          <w:sz w:val="28"/>
-          <w:szCs w:val="28"/>
-        </w:rPr>
-        <w:t xml:space="preserve"> y </w:t>
-      </w:r>
-      <w:proofErr w:type="gramStart"/>
-      <w:r>
-        <w:rPr>
-          <w:rFonts w:ascii="Cambria" w:hAnsi="Cambria"/>
-          <w:sz w:val="28"/>
-          <w:szCs w:val="28"/>
-        </w:rPr>
-        <w:t>MySQL ,</w:t>
-      </w:r>
-      <w:proofErr w:type="gramEnd"/>
-      <w:r>
-        <w:rPr>
-          <w:rFonts w:ascii="Cambria" w:hAnsi="Cambria"/>
-          <w:sz w:val="28"/>
-          <w:szCs w:val="28"/>
-        </w:rPr>
-        <w:t xml:space="preserve"> en esta plataforma estará desarrolla para hacer capturas Inspecciones </w:t>
+        <w:t xml:space="preserve">que este utiliza HTML, php y MySQL , en esta plataforma estará desarrolla para hacer capturas Inspecciones </w:t>
       </w:r>
       <w:r>
         <w:rPr>
@@ -987,26 +951,43 @@
           <w:sz w:val="28"/>
           <w:szCs w:val="28"/>
         </w:rPr>
-        <w:t>(</w:t>
-      </w:r>
-      <w:proofErr w:type="spellStart"/>
-      <w:r>
+        <w:t>(GyA)-&gt; Grasas y Aceites</w:t>
+      </w:r>
+    </w:p>
+    <w:p>
+      <w:pPr>
+        <w:pStyle w:val="Prrafodelista"/>
+        <w:numPr>
+          <w:ilvl w:val="1"/>
+          <w:numId w:val="15"/>
+        </w:numPr>
+        <w:spacing w:after="0"/>
+        <w:jc w:val="both"/>
         <w:rPr>
           <w:rFonts w:ascii="Cambria" w:hAnsi="Cambria"/>
           <w:sz w:val="28"/>
           <w:szCs w:val="28"/>
         </w:rPr>
-        <w:t>GyA</w:t>
-      </w:r>
-      <w:proofErr w:type="spellEnd"/>
+      </w:pPr>
       <w:r>
         <w:rPr>
           <w:rFonts w:ascii="Cambria" w:hAnsi="Cambria"/>
           <w:sz w:val="28"/>
           <w:szCs w:val="28"/>
         </w:rPr>
-        <w:t>)-&gt; Grasas y Aceites</w:t>
-      </w:r>
+        <w:t>Gasto Medio Diario</w:t>
+      </w:r>
+    </w:p>
+    <w:p>
+      <w:pPr>
+        <w:spacing w:after="0"/>
+        <w:jc w:val="both"/>
+        <w:rPr>
+          <w:rFonts w:ascii="Cambria" w:hAnsi="Cambria"/>
+          <w:sz w:val="28"/>
+          <w:szCs w:val="28"/>
+        </w:rPr>
+      </w:pPr>
     </w:p>
     <w:p>
       <w:pPr>
@@ -1019,41 +1000,6 @@
         <w:jc w:val="both"/>
         <w:rPr>
           <w:rFonts w:ascii="Cambria" w:hAnsi="Cambria"/>
-          <w:sz w:val="28"/>
-          <w:szCs w:val="28"/>
-        </w:rPr>
-      </w:pPr>
-      <w:r>
-        <w:rPr>
-          <w:rFonts w:ascii="Cambria" w:hAnsi="Cambria"/>
-          <w:sz w:val="28"/>
-          <w:szCs w:val="28"/>
-        </w:rPr>
-        <w:t>Gasto Medio Diario</w:t>
-      </w:r>
-    </w:p>
-    <w:p>
-      <w:pPr>
-        <w:spacing w:after="0"/>
-        <w:jc w:val="both"/>
-        <w:rPr>
-          <w:rFonts w:ascii="Cambria" w:hAnsi="Cambria"/>
-          <w:sz w:val="28"/>
-          <w:szCs w:val="28"/>
-        </w:rPr>
-      </w:pPr>
-    </w:p>
-    <w:p>
-      <w:pPr>
-        <w:pStyle w:val="Prrafodelista"/>
-        <w:numPr>
-          <w:ilvl w:val="1"/>
-          <w:numId w:val="15"/>
-        </w:numPr>
-        <w:spacing w:after="0"/>
-        <w:jc w:val="both"/>
-        <w:rPr>
-          <w:rFonts w:ascii="Cambria" w:hAnsi="Cambria"/>
         </w:rPr>
       </w:pPr>
       <w:r>
@@ -1144,21 +1090,7 @@
         <w:rPr>
           <w:rFonts w:ascii="Cambria" w:hAnsi="Cambria"/>
         </w:rPr>
-        <w:t>(</w:t>
-      </w:r>
-      <w:proofErr w:type="spellStart"/>
-      <w:r>
-        <w:rPr>
-          <w:rFonts w:ascii="Cambria" w:hAnsi="Cambria"/>
-        </w:rPr>
-        <w:t>GyA</w:t>
-      </w:r>
-      <w:proofErr w:type="spellEnd"/>
-      <w:r>
-        <w:rPr>
-          <w:rFonts w:ascii="Cambria" w:hAnsi="Cambria"/>
-        </w:rPr>
-        <w:t xml:space="preserve">)-&gt; Grasas y Aceites </w:t>
+        <w:t xml:space="preserve">(GyA)-&gt; Grasas y Aceites </w:t>
       </w:r>
       <w:r>
         <w:rPr>
@@ -2478,6 +2410,72 @@
       <w:pPr>
         <w:pStyle w:val="Prrafodelista"/>
         <w:numPr>
+          <w:ilvl w:val="1"/>
+          <w:numId w:val="25"/>
+        </w:numPr>
+        <w:spacing w:after="0"/>
+        <w:jc w:val="both"/>
+        <w:rPr>
+          <w:rFonts w:ascii="Cambria" w:hAnsi="Cambria"/>
+          <w:szCs w:val="24"/>
+        </w:rPr>
+      </w:pPr>
+      <w:r>
+        <w:rPr>
+          <w:rFonts w:ascii="Cambria" w:hAnsi="Cambria"/>
+          <w:szCs w:val="24"/>
+        </w:rPr>
+        <w:t>Calle</w:t>
+      </w:r>
+    </w:p>
+    <w:p>
+      <w:pPr>
+        <w:pStyle w:val="Prrafodelista"/>
+        <w:numPr>
+          <w:ilvl w:val="1"/>
+          <w:numId w:val="25"/>
+        </w:numPr>
+        <w:spacing w:after="0"/>
+        <w:jc w:val="both"/>
+        <w:rPr>
+          <w:rFonts w:ascii="Cambria" w:hAnsi="Cambria"/>
+          <w:szCs w:val="24"/>
+        </w:rPr>
+      </w:pPr>
+      <w:r>
+        <w:rPr>
+          <w:rFonts w:ascii="Cambria" w:hAnsi="Cambria"/>
+          <w:szCs w:val="24"/>
+        </w:rPr>
+        <w:t>Colonia</w:t>
+      </w:r>
+    </w:p>
+    <w:p>
+      <w:pPr>
+        <w:pStyle w:val="Prrafodelista"/>
+        <w:numPr>
+          <w:ilvl w:val="1"/>
+          <w:numId w:val="25"/>
+        </w:numPr>
+        <w:spacing w:after="0"/>
+        <w:jc w:val="both"/>
+        <w:rPr>
+          <w:rFonts w:ascii="Cambria" w:hAnsi="Cambria"/>
+          <w:szCs w:val="24"/>
+        </w:rPr>
+      </w:pPr>
+      <w:r>
+        <w:rPr>
+          <w:rFonts w:ascii="Cambria" w:hAnsi="Cambria"/>
+          <w:szCs w:val="24"/>
+        </w:rPr>
+        <w:t>Código Postal</w:t>
+      </w:r>
+    </w:p>
+    <w:p>
+      <w:pPr>
+        <w:pStyle w:val="Prrafodelista"/>
+        <w:numPr>
           <w:ilvl w:val="0"/>
           <w:numId w:val="25"/>
         </w:numPr>
@@ -2990,6 +2988,72 @@
       <w:pPr>
         <w:pStyle w:val="Prrafodelista"/>
         <w:numPr>
+          <w:ilvl w:val="1"/>
+          <w:numId w:val="27"/>
+        </w:numPr>
+        <w:spacing w:after="0"/>
+        <w:jc w:val="both"/>
+        <w:rPr>
+          <w:rFonts w:ascii="Cambria" w:hAnsi="Cambria"/>
+          <w:szCs w:val="26"/>
+        </w:rPr>
+      </w:pPr>
+      <w:r>
+        <w:rPr>
+          <w:rFonts w:ascii="Cambria" w:hAnsi="Cambria"/>
+          <w:szCs w:val="26"/>
+        </w:rPr>
+        <w:t xml:space="preserve">Calle </w:t>
+      </w:r>
+    </w:p>
+    <w:p>
+      <w:pPr>
+        <w:pStyle w:val="Prrafodelista"/>
+        <w:numPr>
+          <w:ilvl w:val="1"/>
+          <w:numId w:val="27"/>
+        </w:numPr>
+        <w:spacing w:after="0"/>
+        <w:jc w:val="both"/>
+        <w:rPr>
+          <w:rFonts w:ascii="Cambria" w:hAnsi="Cambria"/>
+          <w:szCs w:val="26"/>
+        </w:rPr>
+      </w:pPr>
+      <w:r>
+        <w:rPr>
+          <w:rFonts w:ascii="Cambria" w:hAnsi="Cambria"/>
+          <w:szCs w:val="26"/>
+        </w:rPr>
+        <w:t>Colonia</w:t>
+      </w:r>
+    </w:p>
+    <w:p>
+      <w:pPr>
+        <w:pStyle w:val="Prrafodelista"/>
+        <w:numPr>
+          <w:ilvl w:val="1"/>
+          <w:numId w:val="27"/>
+        </w:numPr>
+        <w:spacing w:after="0"/>
+        <w:jc w:val="both"/>
+        <w:rPr>
+          <w:rFonts w:ascii="Cambria" w:hAnsi="Cambria"/>
+          <w:szCs w:val="26"/>
+        </w:rPr>
+      </w:pPr>
+      <w:r>
+        <w:rPr>
+          <w:rFonts w:ascii="Cambria" w:hAnsi="Cambria"/>
+          <w:szCs w:val="26"/>
+        </w:rPr>
+        <w:t>Código Postal</w:t>
+      </w:r>
+    </w:p>
+    <w:p>
+      <w:pPr>
+        <w:pStyle w:val="Prrafodelista"/>
+        <w:numPr>
           <w:ilvl w:val="0"/>
           <w:numId w:val="27"/>
         </w:numPr>
@@ -3005,6 +3069,7 @@
           <w:rFonts w:ascii="Cambria" w:hAnsi="Cambria"/>
           <w:szCs w:val="26"/>
         </w:rPr>
+        <w:lastRenderedPageBreak/>
         <w:t>RFC</w:t>
       </w:r>
     </w:p>
@@ -3144,7 +3209,6 @@
           <w:rFonts w:ascii="Cambria" w:hAnsi="Cambria"/>
           <w:szCs w:val="26"/>
         </w:rPr>
-        <w:lastRenderedPageBreak/>
         <w:t>Grasas y Aceites</w:t>
       </w:r>
     </w:p>
@@ -3711,6 +3775,72 @@
       <w:pPr>
         <w:pStyle w:val="Prrafodelista"/>
         <w:numPr>
+          <w:ilvl w:val="1"/>
+          <w:numId w:val="30"/>
+        </w:numPr>
+        <w:spacing w:after="0"/>
+        <w:jc w:val="both"/>
+        <w:rPr>
+          <w:rFonts w:ascii="Cambria" w:hAnsi="Cambria"/>
+          <w:szCs w:val="26"/>
+        </w:rPr>
+      </w:pPr>
+      <w:r>
+        <w:rPr>
+          <w:rFonts w:ascii="Cambria" w:hAnsi="Cambria"/>
+          <w:szCs w:val="26"/>
+        </w:rPr>
+        <w:t>Calle</w:t>
+      </w:r>
+    </w:p>
+    <w:p>
+      <w:pPr>
+        <w:pStyle w:val="Prrafodelista"/>
+        <w:numPr>
+          <w:ilvl w:val="1"/>
+          <w:numId w:val="30"/>
+        </w:numPr>
+        <w:spacing w:after="0"/>
+        <w:jc w:val="both"/>
+        <w:rPr>
+          <w:rFonts w:ascii="Cambria" w:hAnsi="Cambria"/>
+          <w:szCs w:val="26"/>
+        </w:rPr>
+      </w:pPr>
+      <w:r>
+        <w:rPr>
+          <w:rFonts w:ascii="Cambria" w:hAnsi="Cambria"/>
+          <w:szCs w:val="26"/>
+        </w:rPr>
+        <w:t>Colonia</w:t>
+      </w:r>
+    </w:p>
+    <w:p>
+      <w:pPr>
+        <w:pStyle w:val="Prrafodelista"/>
+        <w:numPr>
+          <w:ilvl w:val="1"/>
+          <w:numId w:val="30"/>
+        </w:numPr>
+        <w:spacing w:after="0"/>
+        <w:jc w:val="both"/>
+        <w:rPr>
+          <w:rFonts w:ascii="Cambria" w:hAnsi="Cambria"/>
+          <w:szCs w:val="26"/>
+        </w:rPr>
+      </w:pPr>
+      <w:r>
+        <w:rPr>
+          <w:rFonts w:ascii="Cambria" w:hAnsi="Cambria"/>
+          <w:szCs w:val="26"/>
+        </w:rPr>
+        <w:t>Código Postal</w:t>
+      </w:r>
+    </w:p>
+    <w:p>
+      <w:pPr>
+        <w:pStyle w:val="Prrafodelista"/>
+        <w:numPr>
           <w:ilvl w:val="0"/>
           <w:numId w:val="30"/>
         </w:numPr>
@@ -3815,7 +3945,6 @@
           <w:szCs w:val="26"/>
         </w:rPr>
       </w:pPr>
-      <w:proofErr w:type="spellStart"/>
       <w:r>
         <w:rPr>
           <w:rFonts w:ascii="Cambria" w:hAnsi="Cambria"/>
@@ -3823,7 +3952,6 @@
         </w:rPr>
         <w:t>GyA</w:t>
       </w:r>
-      <w:proofErr w:type="spellEnd"/>
       <w:r>
         <w:rPr>
           <w:rFonts w:ascii="Cambria" w:hAnsi="Cambria"/>
@@ -3922,6 +4050,7 @@
           <w:rFonts w:ascii="Cambria" w:hAnsi="Cambria"/>
           <w:szCs w:val="26"/>
         </w:rPr>
+        <w:lastRenderedPageBreak/>
         <w:t>Inicio de Procedimiento</w:t>
       </w:r>
     </w:p>
@@ -4100,709 +4229,706 @@
     </w:p>
     <w:p>
       <w:pPr>
-        <w:spacing w:after="0"/>
-        <w:jc w:val="both"/>
-        <w:rPr>
-          <w:rFonts w:ascii="Cambria" w:hAnsi="Cambria"/>
-          <w:szCs w:val="26"/>
-        </w:rPr>
-      </w:pPr>
+        <w:pStyle w:val="Prrafodelista"/>
+        <w:numPr>
+          <w:ilvl w:val="0"/>
+          <w:numId w:val="31"/>
+        </w:numPr>
+        <w:spacing w:after="0"/>
+        <w:jc w:val="both"/>
+        <w:rPr>
+          <w:rFonts w:ascii="Cambria" w:hAnsi="Cambria"/>
+          <w:szCs w:val="26"/>
+        </w:rPr>
+      </w:pPr>
+      <w:r>
+        <w:rPr>
+          <w:rFonts w:ascii="Cambria" w:hAnsi="Cambria"/>
+          <w:szCs w:val="26"/>
+        </w:rPr>
+        <w:t xml:space="preserve">Del </w:t>
+      </w:r>
+      <w:r>
+        <w:rPr>
+          <w:rFonts w:ascii="Cambria" w:hAnsi="Cambria"/>
+          <w:szCs w:val="26"/>
+        </w:rPr>
+        <w:t>módulo</w:t>
+      </w:r>
+      <w:r>
+        <w:rPr>
+          <w:rFonts w:ascii="Cambria" w:hAnsi="Cambria"/>
+          <w:szCs w:val="26"/>
+        </w:rPr>
+        <w:t xml:space="preserve"> de </w:t>
+      </w:r>
+      <w:r>
+        <w:rPr>
+          <w:rFonts w:ascii="Cambria" w:hAnsi="Cambria"/>
+          <w:b/>
+          <w:szCs w:val="26"/>
+        </w:rPr>
+        <w:t xml:space="preserve">Establecimiento </w:t>
+      </w:r>
+      <w:r>
+        <w:rPr>
+          <w:rFonts w:ascii="Cambria" w:hAnsi="Cambria"/>
+          <w:szCs w:val="26"/>
+        </w:rPr>
+        <w:t>son:</w:t>
+      </w:r>
+    </w:p>
+    <w:p>
+      <w:pPr>
+        <w:pStyle w:val="Prrafodelista"/>
+        <w:numPr>
+          <w:ilvl w:val="1"/>
+          <w:numId w:val="31"/>
+        </w:numPr>
+        <w:spacing w:after="0"/>
+        <w:jc w:val="both"/>
+        <w:rPr>
+          <w:rFonts w:ascii="Cambria" w:hAnsi="Cambria"/>
+          <w:szCs w:val="26"/>
+        </w:rPr>
+      </w:pPr>
+      <w:r>
+        <w:rPr>
+          <w:rFonts w:ascii="Cambria" w:hAnsi="Cambria"/>
+          <w:szCs w:val="26"/>
+        </w:rPr>
+        <w:t>Nombre del Negocio</w:t>
+      </w:r>
+    </w:p>
+    <w:p>
+      <w:pPr>
+        <w:pStyle w:val="Prrafodelista"/>
+        <w:numPr>
+          <w:ilvl w:val="1"/>
+          <w:numId w:val="31"/>
+        </w:numPr>
+        <w:spacing w:after="0"/>
+        <w:jc w:val="both"/>
+        <w:rPr>
+          <w:rFonts w:ascii="Cambria" w:hAnsi="Cambria"/>
+          <w:szCs w:val="26"/>
+        </w:rPr>
+      </w:pPr>
+      <w:r>
+        <w:rPr>
+          <w:rFonts w:ascii="Cambria" w:hAnsi="Cambria"/>
+          <w:szCs w:val="26"/>
+        </w:rPr>
+        <w:t>Razon Social</w:t>
+      </w:r>
+    </w:p>
+    <w:p>
+      <w:pPr>
+        <w:pStyle w:val="Prrafodelista"/>
+        <w:numPr>
+          <w:ilvl w:val="1"/>
+          <w:numId w:val="31"/>
+        </w:numPr>
+        <w:spacing w:after="0"/>
+        <w:jc w:val="both"/>
+        <w:rPr>
+          <w:rFonts w:ascii="Cambria" w:hAnsi="Cambria"/>
+          <w:szCs w:val="26"/>
+        </w:rPr>
+      </w:pPr>
+      <w:r>
+        <w:rPr>
+          <w:rFonts w:ascii="Cambria" w:hAnsi="Cambria"/>
+          <w:szCs w:val="26"/>
+        </w:rPr>
+        <w:t xml:space="preserve">Domicilio </w:t>
+      </w:r>
+    </w:p>
+    <w:p>
+      <w:pPr>
+        <w:spacing w:after="0"/>
+        <w:ind w:left="708"/>
+        <w:jc w:val="both"/>
+        <w:rPr>
+          <w:rFonts w:ascii="Cambria" w:hAnsi="Cambria"/>
+          <w:szCs w:val="26"/>
+        </w:rPr>
+      </w:pPr>
+      <w:r>
+        <w:rPr>
+          <w:rFonts w:ascii="Cambria" w:hAnsi="Cambria"/>
+          <w:szCs w:val="26"/>
+        </w:rPr>
+        <w:t xml:space="preserve">Con esto se está llenando por completo el Inicio de Procedimiento, ya que terminemos de llenarlo, y si este incumple, se estará dando </w:t>
+      </w:r>
+      <w:r>
+        <w:rPr>
+          <w:rFonts w:ascii="Cambria" w:hAnsi="Cambria"/>
+          <w:b/>
+          <w:szCs w:val="26"/>
+        </w:rPr>
+        <w:t xml:space="preserve">15 días </w:t>
+      </w:r>
+      <w:r>
+        <w:rPr>
+          <w:rFonts w:ascii="Cambria" w:hAnsi="Cambria"/>
+          <w:szCs w:val="26"/>
+        </w:rPr>
+        <w:t xml:space="preserve">desde que a ellos le esté llegando el documento de recibido, para que ellos puedan venir a llegar a un trato y que ellos comprueben que, si están cumpliendo con la norma, si en dado caso que no lleguen a venir para poder llegar a un convenio se estará emitiendo el </w:t>
+      </w:r>
+      <w:r>
+        <w:rPr>
+          <w:rFonts w:ascii="Cambria" w:hAnsi="Cambria"/>
+          <w:b/>
+          <w:szCs w:val="26"/>
+        </w:rPr>
+        <w:t>Resolutivo Administrativo</w:t>
+      </w:r>
+      <w:r>
+        <w:rPr>
+          <w:rFonts w:ascii="Cambria" w:hAnsi="Cambria"/>
+          <w:szCs w:val="26"/>
+        </w:rPr>
+        <w:t>, a continuación, se hablara a más detalle de eso.</w:t>
+      </w:r>
+    </w:p>
+    <w:p>
+      <w:pPr>
+        <w:spacing w:after="0"/>
+        <w:ind w:left="708"/>
+        <w:jc w:val="both"/>
+        <w:rPr>
+          <w:rFonts w:ascii="Cambria" w:hAnsi="Cambria"/>
+          <w:szCs w:val="26"/>
+        </w:rPr>
+      </w:pPr>
+    </w:p>
+    <w:p>
+      <w:pPr>
+        <w:pStyle w:val="Prrafodelista"/>
+        <w:numPr>
+          <w:ilvl w:val="2"/>
+          <w:numId w:val="7"/>
+        </w:numPr>
+        <w:spacing w:after="0"/>
+        <w:jc w:val="both"/>
+        <w:rPr>
+          <w:rFonts w:ascii="Cambria" w:hAnsi="Cambria"/>
+          <w:sz w:val="26"/>
+          <w:szCs w:val="26"/>
+        </w:rPr>
+      </w:pPr>
+      <w:r>
+        <w:rPr>
+          <w:rFonts w:ascii="Cambria" w:hAnsi="Cambria"/>
+          <w:sz w:val="26"/>
+          <w:szCs w:val="26"/>
+        </w:rPr>
+        <w:t>Resolutivo Administrativo</w:t>
+      </w:r>
+    </w:p>
+    <w:p>
+      <w:pPr>
+        <w:spacing w:after="0"/>
+        <w:ind w:left="720"/>
+        <w:jc w:val="both"/>
+        <w:rPr>
+          <w:rFonts w:ascii="Cambria" w:hAnsi="Cambria"/>
+          <w:szCs w:val="26"/>
+        </w:rPr>
+      </w:pPr>
+      <w:r>
+        <w:rPr>
+          <w:rFonts w:ascii="Cambria" w:hAnsi="Cambria"/>
+          <w:szCs w:val="26"/>
+        </w:rPr>
+        <w:t xml:space="preserve">En la parte de </w:t>
+      </w:r>
+      <w:r>
+        <w:rPr>
+          <w:rFonts w:ascii="Cambria" w:hAnsi="Cambria"/>
+          <w:b/>
+          <w:szCs w:val="26"/>
+        </w:rPr>
+        <w:t xml:space="preserve">Resolutivo administrativo </w:t>
+      </w:r>
+      <w:r>
+        <w:rPr>
+          <w:rFonts w:ascii="Cambria" w:hAnsi="Cambria"/>
+          <w:szCs w:val="26"/>
+        </w:rPr>
+        <w:t>estaremos diciéndole al cliente el monto que hay que pagar, ya que nosotros le dimos como tiempo, dependiendo a un cálculo que se haga</w:t>
+      </w:r>
+      <w:r>
+        <w:rPr>
+          <w:rFonts w:ascii="Cambria" w:hAnsi="Cambria"/>
+          <w:szCs w:val="26"/>
+        </w:rPr>
+        <w:t>,</w:t>
+      </w:r>
+      <w:r>
+        <w:rPr>
+          <w:rFonts w:ascii="Cambria" w:hAnsi="Cambria"/>
+          <w:szCs w:val="26"/>
+        </w:rPr>
+        <w:t xml:space="preserve"> eso se hará </w:t>
+      </w:r>
+      <w:r>
+        <w:rPr>
+          <w:rFonts w:ascii="Cambria" w:hAnsi="Cambria"/>
+          <w:szCs w:val="26"/>
+        </w:rPr>
+        <w:t xml:space="preserve">mediante al </w:t>
+      </w:r>
+      <w:r>
+        <w:rPr>
+          <w:rFonts w:ascii="Cambria" w:hAnsi="Cambria"/>
+          <w:b/>
+          <w:szCs w:val="26"/>
+        </w:rPr>
+        <w:t>Cálculo de Índice de Incumplimiento,</w:t>
+      </w:r>
+      <w:r>
+        <w:rPr>
+          <w:rFonts w:ascii="Cambria" w:hAnsi="Cambria"/>
+          <w:szCs w:val="26"/>
+        </w:rPr>
+        <w:t xml:space="preserve"> ya que nosotros le hacemos llegar este documento por parte de nosotros ya termino, solo faltaría que ellos mismo paguen o en su caso si el monto es muy algo llegar a un acuerdo, los datos que se estarán pidiendo son los siguientes:</w:t>
+      </w:r>
+    </w:p>
+    <w:p>
+      <w:pPr>
+        <w:pStyle w:val="Prrafodelista"/>
+        <w:numPr>
+          <w:ilvl w:val="0"/>
+          <w:numId w:val="32"/>
+        </w:numPr>
+        <w:spacing w:after="0"/>
+        <w:jc w:val="both"/>
+        <w:rPr>
+          <w:rFonts w:ascii="Cambria" w:hAnsi="Cambria"/>
+          <w:szCs w:val="26"/>
+        </w:rPr>
+      </w:pPr>
+      <w:r>
+        <w:rPr>
+          <w:rFonts w:ascii="Cambria" w:hAnsi="Cambria"/>
+          <w:szCs w:val="26"/>
+        </w:rPr>
+        <w:t>N° de Visita de Inspeccion</w:t>
+      </w:r>
+    </w:p>
+    <w:p>
+      <w:pPr>
+        <w:pStyle w:val="Prrafodelista"/>
+        <w:numPr>
+          <w:ilvl w:val="0"/>
+          <w:numId w:val="32"/>
+        </w:numPr>
+        <w:spacing w:after="0"/>
+        <w:jc w:val="both"/>
+        <w:rPr>
+          <w:rFonts w:ascii="Cambria" w:hAnsi="Cambria"/>
+          <w:szCs w:val="26"/>
+        </w:rPr>
+      </w:pPr>
+      <w:r>
+        <w:rPr>
+          <w:rFonts w:ascii="Cambria" w:hAnsi="Cambria"/>
+          <w:szCs w:val="26"/>
+        </w:rPr>
+        <w:t>Razón Social</w:t>
+      </w:r>
+    </w:p>
+    <w:p>
+      <w:pPr>
+        <w:pStyle w:val="Prrafodelista"/>
+        <w:numPr>
+          <w:ilvl w:val="0"/>
+          <w:numId w:val="32"/>
+        </w:numPr>
+        <w:spacing w:after="0"/>
+        <w:jc w:val="both"/>
+        <w:rPr>
+          <w:rFonts w:ascii="Cambria" w:hAnsi="Cambria"/>
+          <w:szCs w:val="26"/>
+        </w:rPr>
+      </w:pPr>
+      <w:r>
+        <w:rPr>
+          <w:rFonts w:ascii="Cambria" w:hAnsi="Cambria"/>
+          <w:szCs w:val="26"/>
+        </w:rPr>
+        <w:t>Domicilio</w:t>
+      </w:r>
+    </w:p>
+    <w:p>
+      <w:pPr>
+        <w:pStyle w:val="Prrafodelista"/>
+        <w:numPr>
+          <w:ilvl w:val="1"/>
+          <w:numId w:val="32"/>
+        </w:numPr>
+        <w:spacing w:after="0"/>
+        <w:jc w:val="both"/>
+        <w:rPr>
+          <w:rFonts w:ascii="Cambria" w:hAnsi="Cambria"/>
+          <w:szCs w:val="26"/>
+        </w:rPr>
+      </w:pPr>
+      <w:r>
+        <w:rPr>
+          <w:rFonts w:ascii="Cambria" w:hAnsi="Cambria"/>
+          <w:szCs w:val="26"/>
+        </w:rPr>
+        <w:t>Calle</w:t>
+      </w:r>
+    </w:p>
+    <w:p>
+      <w:pPr>
+        <w:pStyle w:val="Prrafodelista"/>
+        <w:numPr>
+          <w:ilvl w:val="1"/>
+          <w:numId w:val="32"/>
+        </w:numPr>
+        <w:spacing w:after="0"/>
+        <w:jc w:val="both"/>
+        <w:rPr>
+          <w:rFonts w:ascii="Cambria" w:hAnsi="Cambria"/>
+          <w:szCs w:val="26"/>
+        </w:rPr>
+      </w:pPr>
+      <w:r>
+        <w:rPr>
+          <w:rFonts w:ascii="Cambria" w:hAnsi="Cambria"/>
+          <w:szCs w:val="26"/>
+        </w:rPr>
+        <w:t>Colonia</w:t>
+      </w:r>
+    </w:p>
+    <w:p>
+      <w:pPr>
+        <w:pStyle w:val="Prrafodelista"/>
+        <w:numPr>
+          <w:ilvl w:val="1"/>
+          <w:numId w:val="32"/>
+        </w:numPr>
+        <w:spacing w:after="0"/>
+        <w:jc w:val="both"/>
+        <w:rPr>
+          <w:rFonts w:ascii="Cambria" w:hAnsi="Cambria"/>
+          <w:szCs w:val="26"/>
+        </w:rPr>
+      </w:pPr>
+      <w:r>
+        <w:rPr>
+          <w:rFonts w:ascii="Cambria" w:hAnsi="Cambria"/>
+          <w:szCs w:val="26"/>
+        </w:rPr>
+        <w:t>Código Postal</w:t>
+      </w:r>
+    </w:p>
+    <w:p>
+      <w:pPr>
+        <w:pStyle w:val="Prrafodelista"/>
+        <w:numPr>
+          <w:ilvl w:val="0"/>
+          <w:numId w:val="32"/>
+        </w:numPr>
+        <w:spacing w:after="0"/>
+        <w:jc w:val="both"/>
+        <w:rPr>
+          <w:rFonts w:ascii="Cambria" w:hAnsi="Cambria"/>
+          <w:szCs w:val="26"/>
+        </w:rPr>
+      </w:pPr>
+      <w:r>
+        <w:rPr>
+          <w:rFonts w:ascii="Cambria" w:hAnsi="Cambria"/>
+          <w:szCs w:val="26"/>
+        </w:rPr>
+        <w:t>Cantidad de Descargas</w:t>
+      </w:r>
+    </w:p>
+    <w:p>
+      <w:pPr>
+        <w:pStyle w:val="Prrafodelista"/>
+        <w:numPr>
+          <w:ilvl w:val="0"/>
+          <w:numId w:val="32"/>
+        </w:numPr>
+        <w:spacing w:after="0"/>
+        <w:jc w:val="both"/>
+        <w:rPr>
+          <w:rFonts w:ascii="Cambria" w:hAnsi="Cambria"/>
+          <w:szCs w:val="26"/>
+        </w:rPr>
+      </w:pPr>
+      <w:r>
+        <w:rPr>
+          <w:rFonts w:ascii="Cambria" w:hAnsi="Cambria"/>
+          <w:szCs w:val="26"/>
+        </w:rPr>
+        <w:t>Fecha de Programación</w:t>
+      </w:r>
+    </w:p>
+    <w:p>
+      <w:pPr>
+        <w:pStyle w:val="Prrafodelista"/>
+        <w:numPr>
+          <w:ilvl w:val="0"/>
+          <w:numId w:val="32"/>
+        </w:numPr>
+        <w:spacing w:after="0"/>
+        <w:jc w:val="both"/>
+        <w:rPr>
+          <w:rFonts w:ascii="Cambria" w:hAnsi="Cambria"/>
+          <w:szCs w:val="26"/>
+        </w:rPr>
+      </w:pPr>
+      <w:r>
+        <w:rPr>
+          <w:rFonts w:ascii="Cambria" w:hAnsi="Cambria"/>
+          <w:szCs w:val="26"/>
+        </w:rPr>
+        <w:t xml:space="preserve">N° de Oficio </w:t>
+      </w:r>
+    </w:p>
+    <w:p>
+      <w:pPr>
+        <w:pStyle w:val="Prrafodelista"/>
+        <w:numPr>
+          <w:ilvl w:val="0"/>
+          <w:numId w:val="32"/>
+        </w:numPr>
+        <w:spacing w:after="0"/>
+        <w:jc w:val="both"/>
+        <w:rPr>
+          <w:rFonts w:ascii="Cambria" w:hAnsi="Cambria"/>
+          <w:szCs w:val="26"/>
+        </w:rPr>
+      </w:pPr>
+      <w:r>
+        <w:rPr>
+          <w:rFonts w:ascii="Cambria" w:hAnsi="Cambria"/>
+          <w:szCs w:val="26"/>
+        </w:rPr>
+        <w:t>Fecha de Resolutivo</w:t>
+      </w:r>
+    </w:p>
+    <w:p>
+      <w:pPr>
+        <w:pStyle w:val="Prrafodelista"/>
+        <w:numPr>
+          <w:ilvl w:val="0"/>
+          <w:numId w:val="32"/>
+        </w:numPr>
+        <w:spacing w:after="0"/>
+        <w:jc w:val="both"/>
+        <w:rPr>
+          <w:rFonts w:ascii="Cambria" w:hAnsi="Cambria"/>
+          <w:szCs w:val="26"/>
+        </w:rPr>
+      </w:pPr>
+      <w:r>
+        <w:rPr>
+          <w:rFonts w:ascii="Cambria" w:hAnsi="Cambria"/>
+          <w:szCs w:val="26"/>
+        </w:rPr>
+        <w:t>Fecha de Recibido por la Empresa</w:t>
+      </w:r>
+    </w:p>
+    <w:p>
+      <w:pPr>
+        <w:spacing w:after="0"/>
+        <w:ind w:left="708"/>
+        <w:jc w:val="both"/>
+        <w:rPr>
+          <w:rFonts w:ascii="Cambria" w:hAnsi="Cambria"/>
+          <w:b/>
+          <w:szCs w:val="26"/>
+        </w:rPr>
+      </w:pPr>
+      <w:r>
+        <w:rPr>
+          <w:rFonts w:ascii="Cambria" w:hAnsi="Cambria"/>
+          <w:szCs w:val="26"/>
+        </w:rPr>
+        <w:t xml:space="preserve">Los datos que son la </w:t>
+      </w:r>
+      <w:r>
+        <w:rPr>
+          <w:rFonts w:ascii="Cambria" w:hAnsi="Cambria"/>
+          <w:b/>
+          <w:szCs w:val="26"/>
+        </w:rPr>
+        <w:t xml:space="preserve">Razon Social </w:t>
+      </w:r>
+      <w:r>
+        <w:rPr>
+          <w:rFonts w:ascii="Cambria" w:hAnsi="Cambria"/>
+          <w:szCs w:val="26"/>
+        </w:rPr>
+        <w:t xml:space="preserve">y </w:t>
+      </w:r>
+      <w:r>
+        <w:rPr>
+          <w:rFonts w:ascii="Cambria" w:hAnsi="Cambria"/>
+          <w:b/>
+          <w:szCs w:val="26"/>
+        </w:rPr>
+        <w:t xml:space="preserve">Domicilio, </w:t>
+      </w:r>
+      <w:r>
+        <w:rPr>
+          <w:rFonts w:ascii="Cambria" w:hAnsi="Cambria"/>
+          <w:szCs w:val="26"/>
+        </w:rPr>
+        <w:t xml:space="preserve">se estarán solicitando del </w:t>
+      </w:r>
+      <w:r>
+        <w:rPr>
+          <w:rFonts w:ascii="Cambria" w:hAnsi="Cambria"/>
+          <w:szCs w:val="26"/>
+        </w:rPr>
+        <w:t>módulo</w:t>
+      </w:r>
+      <w:r>
+        <w:rPr>
+          <w:rFonts w:ascii="Cambria" w:hAnsi="Cambria"/>
+          <w:szCs w:val="26"/>
+        </w:rPr>
+        <w:t xml:space="preserve"> de</w:t>
+      </w:r>
+      <w:r>
+        <w:rPr>
+          <w:rFonts w:ascii="Cambria" w:hAnsi="Cambria"/>
+          <w:b/>
+          <w:szCs w:val="26"/>
+        </w:rPr>
+        <w:t xml:space="preserve"> Establecimiento,</w:t>
+      </w:r>
+      <w:r>
+        <w:rPr>
+          <w:rFonts w:ascii="Cambria" w:hAnsi="Cambria"/>
+          <w:szCs w:val="26"/>
+        </w:rPr>
+        <w:t xml:space="preserve"> lo </w:t>
+      </w:r>
+      <w:r>
+        <w:rPr>
+          <w:rFonts w:ascii="Cambria" w:hAnsi="Cambria"/>
+          <w:szCs w:val="26"/>
+        </w:rPr>
+        <w:t xml:space="preserve">que es </w:t>
+      </w:r>
+      <w:r>
+        <w:rPr>
+          <w:rFonts w:ascii="Cambria" w:hAnsi="Cambria"/>
+          <w:b/>
+          <w:szCs w:val="26"/>
+        </w:rPr>
+        <w:t xml:space="preserve">N° de Visita de Inspeccion </w:t>
+      </w:r>
+      <w:r>
+        <w:rPr>
+          <w:rFonts w:ascii="Cambria" w:hAnsi="Cambria"/>
+          <w:szCs w:val="26"/>
+        </w:rPr>
+        <w:t xml:space="preserve"> se estará obteniendo del </w:t>
+      </w:r>
+      <w:r>
+        <w:rPr>
+          <w:rFonts w:ascii="Cambria" w:hAnsi="Cambria"/>
+          <w:szCs w:val="26"/>
+        </w:rPr>
+        <w:t>módulo</w:t>
+      </w:r>
+      <w:r>
+        <w:rPr>
+          <w:rFonts w:ascii="Cambria" w:hAnsi="Cambria"/>
+          <w:szCs w:val="26"/>
+        </w:rPr>
+        <w:t xml:space="preserve"> de </w:t>
+      </w:r>
+      <w:r>
+        <w:rPr>
+          <w:rFonts w:ascii="Cambria" w:hAnsi="Cambria"/>
+          <w:b/>
+          <w:szCs w:val="26"/>
+        </w:rPr>
+        <w:t>Visita</w:t>
+      </w:r>
+      <w:r>
+        <w:rPr>
+          <w:rFonts w:ascii="Cambria" w:hAnsi="Cambria"/>
+          <w:b/>
+          <w:szCs w:val="26"/>
+        </w:rPr>
+        <w:t xml:space="preserve"> de </w:t>
+      </w:r>
+      <w:r>
+        <w:rPr>
+          <w:rFonts w:ascii="Cambria" w:hAnsi="Cambria"/>
+          <w:b/>
+          <w:szCs w:val="26"/>
+        </w:rPr>
+        <w:t>Inspección</w:t>
+      </w:r>
+      <w:r>
+        <w:rPr>
+          <w:rFonts w:ascii="Cambria" w:hAnsi="Cambria"/>
+          <w:b/>
+          <w:szCs w:val="26"/>
+        </w:rPr>
+        <w:t xml:space="preserve"> </w:t>
+      </w:r>
+      <w:r>
+        <w:rPr>
+          <w:rFonts w:ascii="Cambria" w:hAnsi="Cambria"/>
+          <w:szCs w:val="26"/>
+        </w:rPr>
+        <w:t xml:space="preserve">y por </w:t>
+      </w:r>
+      <w:r>
+        <w:rPr>
+          <w:rFonts w:ascii="Cambria" w:hAnsi="Cambria"/>
+          <w:szCs w:val="26"/>
+        </w:rPr>
+        <w:t>último</w:t>
+      </w:r>
+      <w:r>
+        <w:rPr>
+          <w:rFonts w:ascii="Cambria" w:hAnsi="Cambria"/>
+          <w:szCs w:val="26"/>
+        </w:rPr>
+        <w:t xml:space="preserve"> el dato de </w:t>
+      </w:r>
+      <w:r>
+        <w:rPr>
+          <w:rFonts w:ascii="Cambria" w:hAnsi="Cambria"/>
+          <w:b/>
+          <w:szCs w:val="26"/>
+        </w:rPr>
+        <w:t xml:space="preserve">Cantidad de Descargas </w:t>
+      </w:r>
+      <w:r>
+        <w:rPr>
+          <w:rFonts w:ascii="Cambria" w:hAnsi="Cambria"/>
+          <w:szCs w:val="26"/>
+        </w:rPr>
+        <w:t xml:space="preserve">se agarra de </w:t>
+      </w:r>
+      <w:r>
+        <w:rPr>
+          <w:rFonts w:ascii="Cambria" w:hAnsi="Cambria"/>
+          <w:b/>
+          <w:szCs w:val="26"/>
+        </w:rPr>
+        <w:t>Inicio de Procedimiento.</w:t>
+      </w:r>
       <w:bookmarkStart w:id="0" w:name="_GoBack"/>
       <w:bookmarkEnd w:id="0"/>
-    </w:p>
-    <w:p>
-      <w:pPr>
-        <w:spacing w:after="0"/>
-        <w:jc w:val="both"/>
-        <w:rPr>
-          <w:rFonts w:ascii="Cambria" w:hAnsi="Cambria"/>
-          <w:szCs w:val="26"/>
-        </w:rPr>
-      </w:pPr>
-    </w:p>
-    <w:p>
-      <w:pPr>
-        <w:spacing w:after="0"/>
-        <w:jc w:val="both"/>
-        <w:rPr>
-          <w:rFonts w:ascii="Cambria" w:hAnsi="Cambria"/>
-          <w:szCs w:val="26"/>
-        </w:rPr>
-      </w:pPr>
-    </w:p>
-    <w:p>
-      <w:pPr>
-        <w:pStyle w:val="Prrafodelista"/>
-        <w:numPr>
-          <w:ilvl w:val="0"/>
-          <w:numId w:val="31"/>
-        </w:numPr>
-        <w:spacing w:after="0"/>
-        <w:jc w:val="both"/>
-        <w:rPr>
-          <w:rFonts w:ascii="Cambria" w:hAnsi="Cambria"/>
-          <w:szCs w:val="26"/>
-        </w:rPr>
-      </w:pPr>
-      <w:r>
-        <w:rPr>
-          <w:rFonts w:ascii="Cambria" w:hAnsi="Cambria"/>
-          <w:szCs w:val="26"/>
-        </w:rPr>
-        <w:t xml:space="preserve">Del </w:t>
-      </w:r>
-      <w:r>
-        <w:rPr>
-          <w:rFonts w:ascii="Cambria" w:hAnsi="Cambria"/>
-          <w:szCs w:val="26"/>
-        </w:rPr>
-        <w:t>módulo</w:t>
-      </w:r>
-      <w:r>
-        <w:rPr>
-          <w:rFonts w:ascii="Cambria" w:hAnsi="Cambria"/>
-          <w:szCs w:val="26"/>
-        </w:rPr>
-        <w:t xml:space="preserve"> de </w:t>
-      </w:r>
-      <w:r>
-        <w:rPr>
-          <w:rFonts w:ascii="Cambria" w:hAnsi="Cambria"/>
-          <w:b/>
-          <w:szCs w:val="26"/>
-        </w:rPr>
-        <w:t xml:space="preserve">Establecimiento </w:t>
-      </w:r>
-      <w:r>
-        <w:rPr>
-          <w:rFonts w:ascii="Cambria" w:hAnsi="Cambria"/>
-          <w:szCs w:val="26"/>
-        </w:rPr>
-        <w:t>son:</w:t>
-      </w:r>
-    </w:p>
-    <w:p>
-      <w:pPr>
-        <w:pStyle w:val="Prrafodelista"/>
-        <w:numPr>
-          <w:ilvl w:val="1"/>
-          <w:numId w:val="31"/>
-        </w:numPr>
-        <w:spacing w:after="0"/>
-        <w:jc w:val="both"/>
-        <w:rPr>
-          <w:rFonts w:ascii="Cambria" w:hAnsi="Cambria"/>
-          <w:szCs w:val="26"/>
-        </w:rPr>
-      </w:pPr>
-      <w:r>
-        <w:rPr>
-          <w:rFonts w:ascii="Cambria" w:hAnsi="Cambria"/>
-          <w:szCs w:val="26"/>
-        </w:rPr>
-        <w:t>Nombre del Negocio</w:t>
-      </w:r>
-    </w:p>
-    <w:p>
-      <w:pPr>
-        <w:pStyle w:val="Prrafodelista"/>
-        <w:numPr>
-          <w:ilvl w:val="1"/>
-          <w:numId w:val="31"/>
-        </w:numPr>
-        <w:spacing w:after="0"/>
-        <w:jc w:val="both"/>
-        <w:rPr>
-          <w:rFonts w:ascii="Cambria" w:hAnsi="Cambria"/>
-          <w:szCs w:val="26"/>
-        </w:rPr>
-      </w:pPr>
-      <w:r>
-        <w:rPr>
-          <w:rFonts w:ascii="Cambria" w:hAnsi="Cambria"/>
-          <w:szCs w:val="26"/>
-        </w:rPr>
-        <w:t>Razon Social</w:t>
-      </w:r>
-    </w:p>
-    <w:p>
-      <w:pPr>
-        <w:pStyle w:val="Prrafodelista"/>
-        <w:numPr>
-          <w:ilvl w:val="1"/>
-          <w:numId w:val="31"/>
-        </w:numPr>
-        <w:spacing w:after="0"/>
-        <w:jc w:val="both"/>
-        <w:rPr>
-          <w:rFonts w:ascii="Cambria" w:hAnsi="Cambria"/>
-          <w:szCs w:val="26"/>
-        </w:rPr>
-      </w:pPr>
-      <w:r>
-        <w:rPr>
-          <w:rFonts w:ascii="Cambria" w:hAnsi="Cambria"/>
-          <w:szCs w:val="26"/>
-        </w:rPr>
-        <w:t xml:space="preserve">Domicilio </w:t>
-      </w:r>
-    </w:p>
-    <w:p>
-      <w:pPr>
-        <w:spacing w:after="0"/>
-        <w:ind w:left="708"/>
-        <w:jc w:val="both"/>
-        <w:rPr>
-          <w:rFonts w:ascii="Cambria" w:hAnsi="Cambria"/>
-          <w:szCs w:val="26"/>
-        </w:rPr>
-      </w:pPr>
-      <w:r>
-        <w:rPr>
-          <w:rFonts w:ascii="Cambria" w:hAnsi="Cambria"/>
-          <w:szCs w:val="26"/>
-        </w:rPr>
-        <w:t xml:space="preserve">Con esto se está llenando por completo el Inicio de Procedimiento, ya que terminemos de llenarlo, y si este incumple, se estará dando </w:t>
-      </w:r>
-      <w:r>
-        <w:rPr>
-          <w:rFonts w:ascii="Cambria" w:hAnsi="Cambria"/>
-          <w:b/>
-          <w:szCs w:val="26"/>
-        </w:rPr>
-        <w:t xml:space="preserve">15 días </w:t>
-      </w:r>
-      <w:r>
-        <w:rPr>
-          <w:rFonts w:ascii="Cambria" w:hAnsi="Cambria"/>
-          <w:szCs w:val="26"/>
-        </w:rPr>
-        <w:t xml:space="preserve">desde que a ellos le esté llegando el documento de recibido, para que ellos puedan venir a llegar a un trato y que ellos comprueben que, si están cumpliendo con la norma, si en dado caso que no lleguen a venir para poder llegar a un convenio se estará emitiendo el </w:t>
-      </w:r>
-      <w:r>
-        <w:rPr>
-          <w:rFonts w:ascii="Cambria" w:hAnsi="Cambria"/>
-          <w:b/>
-          <w:szCs w:val="26"/>
-        </w:rPr>
-        <w:t>Resolutivo Administrativo</w:t>
-      </w:r>
-      <w:r>
-        <w:rPr>
-          <w:rFonts w:ascii="Cambria" w:hAnsi="Cambria"/>
-          <w:szCs w:val="26"/>
-        </w:rPr>
-        <w:t>, a continuación, se hablara a más detalle de eso.</w:t>
-      </w:r>
-    </w:p>
-    <w:p>
-      <w:pPr>
-        <w:spacing w:after="0"/>
-        <w:ind w:left="708"/>
-        <w:jc w:val="both"/>
-        <w:rPr>
-          <w:rFonts w:ascii="Cambria" w:hAnsi="Cambria"/>
-          <w:szCs w:val="26"/>
-        </w:rPr>
-      </w:pPr>
-    </w:p>
-    <w:p>
-      <w:pPr>
-        <w:pStyle w:val="Prrafodelista"/>
-        <w:numPr>
-          <w:ilvl w:val="2"/>
-          <w:numId w:val="7"/>
-        </w:numPr>
-        <w:spacing w:after="0"/>
-        <w:jc w:val="both"/>
-        <w:rPr>
-          <w:rFonts w:ascii="Cambria" w:hAnsi="Cambria"/>
-          <w:sz w:val="26"/>
-          <w:szCs w:val="26"/>
-        </w:rPr>
-      </w:pPr>
-      <w:r>
-        <w:rPr>
-          <w:rFonts w:ascii="Cambria" w:hAnsi="Cambria"/>
-          <w:sz w:val="26"/>
-          <w:szCs w:val="26"/>
-        </w:rPr>
-        <w:t>Resolutivo Administrativo</w:t>
-      </w:r>
-    </w:p>
-    <w:p>
-      <w:pPr>
-        <w:spacing w:after="0"/>
-        <w:ind w:left="720"/>
-        <w:jc w:val="both"/>
-        <w:rPr>
-          <w:rFonts w:ascii="Cambria" w:hAnsi="Cambria"/>
-          <w:szCs w:val="26"/>
-        </w:rPr>
-      </w:pPr>
-      <w:r>
-        <w:rPr>
-          <w:rFonts w:ascii="Cambria" w:hAnsi="Cambria"/>
-          <w:szCs w:val="26"/>
-        </w:rPr>
-        <w:t xml:space="preserve">En la parte de </w:t>
-      </w:r>
-      <w:r>
-        <w:rPr>
-          <w:rFonts w:ascii="Cambria" w:hAnsi="Cambria"/>
-          <w:b/>
-          <w:szCs w:val="26"/>
-        </w:rPr>
-        <w:t xml:space="preserve">Resolutivo administrativo </w:t>
-      </w:r>
-      <w:r>
-        <w:rPr>
-          <w:rFonts w:ascii="Cambria" w:hAnsi="Cambria"/>
-          <w:szCs w:val="26"/>
-        </w:rPr>
-        <w:t>estaremos diciéndole al cliente el monto que hay que pagar, ya que nosotros le dimos como tiempo, dependiendo a un cálculo que se haga</w:t>
-      </w:r>
-      <w:r>
-        <w:rPr>
-          <w:rFonts w:ascii="Cambria" w:hAnsi="Cambria"/>
-          <w:szCs w:val="26"/>
-        </w:rPr>
-        <w:t>,</w:t>
-      </w:r>
-      <w:r>
-        <w:rPr>
-          <w:rFonts w:ascii="Cambria" w:hAnsi="Cambria"/>
-          <w:szCs w:val="26"/>
-        </w:rPr>
-        <w:t xml:space="preserve"> eso se hará </w:t>
-      </w:r>
-      <w:r>
-        <w:rPr>
-          <w:rFonts w:ascii="Cambria" w:hAnsi="Cambria"/>
-          <w:szCs w:val="26"/>
-        </w:rPr>
-        <w:t xml:space="preserve">mediante al </w:t>
-      </w:r>
-      <w:r>
-        <w:rPr>
-          <w:rFonts w:ascii="Cambria" w:hAnsi="Cambria"/>
-          <w:b/>
-          <w:szCs w:val="26"/>
-        </w:rPr>
-        <w:t>Cálculo de Índice de Incumplimiento,</w:t>
-      </w:r>
-      <w:r>
-        <w:rPr>
-          <w:rFonts w:ascii="Cambria" w:hAnsi="Cambria"/>
-          <w:szCs w:val="26"/>
-        </w:rPr>
-        <w:t xml:space="preserve"> ya que nosotros le hacemos llegar este documento por parte de nosotros ya termino, solo faltaría que ellos mismo paguen o en su caso si el monto es muy algo llegar a un acuerdo, los datos que se estarán pidiendo son los siguientes:</w:t>
-      </w:r>
-    </w:p>
-    <w:p>
-      <w:pPr>
-        <w:pStyle w:val="Prrafodelista"/>
-        <w:numPr>
-          <w:ilvl w:val="0"/>
-          <w:numId w:val="32"/>
-        </w:numPr>
-        <w:spacing w:after="0"/>
-        <w:jc w:val="both"/>
-        <w:rPr>
-          <w:rFonts w:ascii="Cambria" w:hAnsi="Cambria"/>
-          <w:szCs w:val="26"/>
-        </w:rPr>
-      </w:pPr>
-      <w:proofErr w:type="spellStart"/>
-      <w:r>
-        <w:rPr>
-          <w:rFonts w:ascii="Cambria" w:hAnsi="Cambria"/>
-          <w:szCs w:val="26"/>
-        </w:rPr>
-        <w:t>N°</w:t>
-      </w:r>
-      <w:proofErr w:type="spellEnd"/>
-      <w:r>
-        <w:rPr>
-          <w:rFonts w:ascii="Cambria" w:hAnsi="Cambria"/>
-          <w:szCs w:val="26"/>
-        </w:rPr>
-        <w:t xml:space="preserve"> de Visita de Inspeccion</w:t>
-      </w:r>
-    </w:p>
-    <w:p>
-      <w:pPr>
-        <w:pStyle w:val="Prrafodelista"/>
-        <w:numPr>
-          <w:ilvl w:val="0"/>
-          <w:numId w:val="32"/>
-        </w:numPr>
-        <w:spacing w:after="0"/>
-        <w:jc w:val="both"/>
-        <w:rPr>
-          <w:rFonts w:ascii="Cambria" w:hAnsi="Cambria"/>
-          <w:szCs w:val="26"/>
-        </w:rPr>
-      </w:pPr>
-      <w:r>
-        <w:rPr>
-          <w:rFonts w:ascii="Cambria" w:hAnsi="Cambria"/>
-          <w:szCs w:val="26"/>
-        </w:rPr>
-        <w:t>Razón Social</w:t>
-      </w:r>
-    </w:p>
-    <w:p>
-      <w:pPr>
-        <w:pStyle w:val="Prrafodelista"/>
-        <w:numPr>
-          <w:ilvl w:val="0"/>
-          <w:numId w:val="32"/>
-        </w:numPr>
-        <w:spacing w:after="0"/>
-        <w:jc w:val="both"/>
-        <w:rPr>
-          <w:rFonts w:ascii="Cambria" w:hAnsi="Cambria"/>
-          <w:szCs w:val="26"/>
-        </w:rPr>
-      </w:pPr>
-      <w:r>
-        <w:rPr>
-          <w:rFonts w:ascii="Cambria" w:hAnsi="Cambria"/>
-          <w:szCs w:val="26"/>
-        </w:rPr>
-        <w:t>Domicilio</w:t>
-      </w:r>
-    </w:p>
-    <w:p>
-      <w:pPr>
-        <w:pStyle w:val="Prrafodelista"/>
-        <w:numPr>
-          <w:ilvl w:val="0"/>
-          <w:numId w:val="32"/>
-        </w:numPr>
-        <w:spacing w:after="0"/>
-        <w:jc w:val="both"/>
-        <w:rPr>
-          <w:rFonts w:ascii="Cambria" w:hAnsi="Cambria"/>
-          <w:szCs w:val="26"/>
-        </w:rPr>
-      </w:pPr>
-      <w:r>
-        <w:rPr>
-          <w:rFonts w:ascii="Cambria" w:hAnsi="Cambria"/>
-          <w:szCs w:val="26"/>
-        </w:rPr>
-        <w:t>Cantidad de Descargas</w:t>
-      </w:r>
-    </w:p>
-    <w:p>
-      <w:pPr>
-        <w:pStyle w:val="Prrafodelista"/>
-        <w:numPr>
-          <w:ilvl w:val="0"/>
-          <w:numId w:val="32"/>
-        </w:numPr>
-        <w:spacing w:after="0"/>
-        <w:jc w:val="both"/>
-        <w:rPr>
-          <w:rFonts w:ascii="Cambria" w:hAnsi="Cambria"/>
-          <w:szCs w:val="26"/>
-        </w:rPr>
-      </w:pPr>
-      <w:r>
-        <w:rPr>
-          <w:rFonts w:ascii="Cambria" w:hAnsi="Cambria"/>
-          <w:szCs w:val="26"/>
-        </w:rPr>
-        <w:t>Fecha de Programación</w:t>
-      </w:r>
-    </w:p>
-    <w:p>
-      <w:pPr>
-        <w:pStyle w:val="Prrafodelista"/>
-        <w:numPr>
-          <w:ilvl w:val="0"/>
-          <w:numId w:val="32"/>
-        </w:numPr>
-        <w:spacing w:after="0"/>
-        <w:jc w:val="both"/>
-        <w:rPr>
-          <w:rFonts w:ascii="Cambria" w:hAnsi="Cambria"/>
-          <w:szCs w:val="26"/>
-        </w:rPr>
-      </w:pPr>
-      <w:proofErr w:type="spellStart"/>
-      <w:r>
-        <w:rPr>
-          <w:rFonts w:ascii="Cambria" w:hAnsi="Cambria"/>
-          <w:szCs w:val="26"/>
-        </w:rPr>
-        <w:t>N°</w:t>
-      </w:r>
-      <w:proofErr w:type="spellEnd"/>
-      <w:r>
-        <w:rPr>
-          <w:rFonts w:ascii="Cambria" w:hAnsi="Cambria"/>
-          <w:szCs w:val="26"/>
-        </w:rPr>
-        <w:t xml:space="preserve"> de Oficio </w:t>
-      </w:r>
-    </w:p>
-    <w:p>
-      <w:pPr>
-        <w:pStyle w:val="Prrafodelista"/>
-        <w:numPr>
-          <w:ilvl w:val="0"/>
-          <w:numId w:val="32"/>
-        </w:numPr>
-        <w:spacing w:after="0"/>
-        <w:jc w:val="both"/>
-        <w:rPr>
-          <w:rFonts w:ascii="Cambria" w:hAnsi="Cambria"/>
-          <w:szCs w:val="26"/>
-        </w:rPr>
-      </w:pPr>
-      <w:r>
-        <w:rPr>
-          <w:rFonts w:ascii="Cambria" w:hAnsi="Cambria"/>
-          <w:szCs w:val="26"/>
-        </w:rPr>
-        <w:t>Fecha de Resolutivo</w:t>
-      </w:r>
-    </w:p>
-    <w:p>
-      <w:pPr>
-        <w:pStyle w:val="Prrafodelista"/>
-        <w:numPr>
-          <w:ilvl w:val="0"/>
-          <w:numId w:val="32"/>
-        </w:numPr>
-        <w:spacing w:after="0"/>
-        <w:jc w:val="both"/>
-        <w:rPr>
-          <w:rFonts w:ascii="Cambria" w:hAnsi="Cambria"/>
-          <w:szCs w:val="26"/>
-        </w:rPr>
-      </w:pPr>
-      <w:r>
-        <w:rPr>
-          <w:rFonts w:ascii="Cambria" w:hAnsi="Cambria"/>
-          <w:szCs w:val="26"/>
-        </w:rPr>
-        <w:t>Fecha de Recibido por la Empresa</w:t>
-      </w:r>
-    </w:p>
-    <w:p>
-      <w:pPr>
-        <w:spacing w:after="0"/>
-        <w:ind w:left="708"/>
-        <w:jc w:val="both"/>
-        <w:rPr>
-          <w:rFonts w:ascii="Cambria" w:hAnsi="Cambria"/>
-          <w:b/>
-          <w:szCs w:val="26"/>
-        </w:rPr>
-      </w:pPr>
-      <w:r>
-        <w:rPr>
-          <w:rFonts w:ascii="Cambria" w:hAnsi="Cambria"/>
-          <w:szCs w:val="26"/>
-        </w:rPr>
-        <w:t xml:space="preserve">Los datos que son la </w:t>
-      </w:r>
-      <w:proofErr w:type="spellStart"/>
-      <w:r>
-        <w:rPr>
-          <w:rFonts w:ascii="Cambria" w:hAnsi="Cambria"/>
-          <w:b/>
-          <w:szCs w:val="26"/>
-        </w:rPr>
-        <w:t>Razon</w:t>
-      </w:r>
-      <w:proofErr w:type="spellEnd"/>
-      <w:r>
-        <w:rPr>
-          <w:rFonts w:ascii="Cambria" w:hAnsi="Cambria"/>
-          <w:b/>
-          <w:szCs w:val="26"/>
-        </w:rPr>
-        <w:t xml:space="preserve"> Social </w:t>
-      </w:r>
-      <w:r>
-        <w:rPr>
-          <w:rFonts w:ascii="Cambria" w:hAnsi="Cambria"/>
-          <w:szCs w:val="26"/>
-        </w:rPr>
-        <w:t xml:space="preserve">y </w:t>
-      </w:r>
-      <w:r>
-        <w:rPr>
-          <w:rFonts w:ascii="Cambria" w:hAnsi="Cambria"/>
-          <w:b/>
-          <w:szCs w:val="26"/>
-        </w:rPr>
-        <w:t xml:space="preserve">Domicilio, </w:t>
-      </w:r>
-      <w:r>
-        <w:rPr>
-          <w:rFonts w:ascii="Cambria" w:hAnsi="Cambria"/>
-          <w:szCs w:val="26"/>
-        </w:rPr>
-        <w:t xml:space="preserve">se estarán solicitando del </w:t>
-      </w:r>
-      <w:proofErr w:type="spellStart"/>
-      <w:r>
-        <w:rPr>
-          <w:rFonts w:ascii="Cambria" w:hAnsi="Cambria"/>
-          <w:szCs w:val="26"/>
-        </w:rPr>
-        <w:t>modulo</w:t>
-      </w:r>
-      <w:proofErr w:type="spellEnd"/>
-      <w:r>
-        <w:rPr>
-          <w:rFonts w:ascii="Cambria" w:hAnsi="Cambria"/>
-          <w:szCs w:val="26"/>
-        </w:rPr>
-        <w:t xml:space="preserve"> de</w:t>
-      </w:r>
-      <w:r>
-        <w:rPr>
-          <w:rFonts w:ascii="Cambria" w:hAnsi="Cambria"/>
-          <w:b/>
-          <w:szCs w:val="26"/>
-        </w:rPr>
-        <w:t xml:space="preserve"> Establecimiento,</w:t>
-      </w:r>
-      <w:r>
-        <w:rPr>
-          <w:rFonts w:ascii="Cambria" w:hAnsi="Cambria"/>
-          <w:szCs w:val="26"/>
-        </w:rPr>
-        <w:t xml:space="preserve"> </w:t>
-      </w:r>
-      <w:proofErr w:type="gramStart"/>
-      <w:r>
-        <w:rPr>
-          <w:rFonts w:ascii="Cambria" w:hAnsi="Cambria"/>
-          <w:szCs w:val="26"/>
-        </w:rPr>
-        <w:t>lo  que</w:t>
-      </w:r>
-      <w:proofErr w:type="gramEnd"/>
-      <w:r>
-        <w:rPr>
-          <w:rFonts w:ascii="Cambria" w:hAnsi="Cambria"/>
-          <w:szCs w:val="26"/>
-        </w:rPr>
-        <w:t xml:space="preserve"> es </w:t>
-      </w:r>
-      <w:proofErr w:type="spellStart"/>
-      <w:r>
-        <w:rPr>
-          <w:rFonts w:ascii="Cambria" w:hAnsi="Cambria"/>
-          <w:b/>
-          <w:szCs w:val="26"/>
-        </w:rPr>
-        <w:t>N°</w:t>
-      </w:r>
-      <w:proofErr w:type="spellEnd"/>
-      <w:r>
-        <w:rPr>
-          <w:rFonts w:ascii="Cambria" w:hAnsi="Cambria"/>
-          <w:b/>
-          <w:szCs w:val="26"/>
-        </w:rPr>
-        <w:t xml:space="preserve"> de Visita de Inspeccion </w:t>
-      </w:r>
-      <w:r>
-        <w:rPr>
-          <w:rFonts w:ascii="Cambria" w:hAnsi="Cambria"/>
-          <w:szCs w:val="26"/>
-        </w:rPr>
-        <w:t xml:space="preserve"> se estará obteniendo del </w:t>
-      </w:r>
-      <w:proofErr w:type="spellStart"/>
-      <w:r>
-        <w:rPr>
-          <w:rFonts w:ascii="Cambria" w:hAnsi="Cambria"/>
-          <w:szCs w:val="26"/>
-        </w:rPr>
-        <w:t>modulo</w:t>
-      </w:r>
-      <w:proofErr w:type="spellEnd"/>
-      <w:r>
-        <w:rPr>
-          <w:rFonts w:ascii="Cambria" w:hAnsi="Cambria"/>
-          <w:szCs w:val="26"/>
-        </w:rPr>
-        <w:t xml:space="preserve"> de </w:t>
-      </w:r>
-      <w:proofErr w:type="spellStart"/>
-      <w:r>
-        <w:rPr>
-          <w:rFonts w:ascii="Cambria" w:hAnsi="Cambria"/>
-          <w:b/>
-          <w:szCs w:val="26"/>
-        </w:rPr>
-        <w:t>Vistia</w:t>
-      </w:r>
-      <w:proofErr w:type="spellEnd"/>
-      <w:r>
-        <w:rPr>
-          <w:rFonts w:ascii="Cambria" w:hAnsi="Cambria"/>
-          <w:b/>
-          <w:szCs w:val="26"/>
-        </w:rPr>
-        <w:t xml:space="preserve"> de Inspeccion </w:t>
-      </w:r>
-      <w:r>
-        <w:rPr>
-          <w:rFonts w:ascii="Cambria" w:hAnsi="Cambria"/>
-          <w:szCs w:val="26"/>
-        </w:rPr>
-        <w:t xml:space="preserve">y por </w:t>
-      </w:r>
-      <w:proofErr w:type="spellStart"/>
-      <w:r>
-        <w:rPr>
-          <w:rFonts w:ascii="Cambria" w:hAnsi="Cambria"/>
-          <w:szCs w:val="26"/>
-        </w:rPr>
-        <w:t>ultimo</w:t>
-      </w:r>
-      <w:proofErr w:type="spellEnd"/>
-      <w:r>
-        <w:rPr>
-          <w:rFonts w:ascii="Cambria" w:hAnsi="Cambria"/>
-          <w:szCs w:val="26"/>
-        </w:rPr>
-        <w:t xml:space="preserve"> el dato de </w:t>
-      </w:r>
-      <w:r>
-        <w:rPr>
-          <w:rFonts w:ascii="Cambria" w:hAnsi="Cambria"/>
-          <w:b/>
-          <w:szCs w:val="26"/>
-        </w:rPr>
-        <w:t xml:space="preserve">Cantidad de Descargas </w:t>
-      </w:r>
-      <w:r>
-        <w:rPr>
-          <w:rFonts w:ascii="Cambria" w:hAnsi="Cambria"/>
-          <w:szCs w:val="26"/>
-        </w:rPr>
-        <w:t xml:space="preserve">se agarra de </w:t>
-      </w:r>
-      <w:r>
-        <w:rPr>
-          <w:rFonts w:ascii="Cambria" w:hAnsi="Cambria"/>
-          <w:b/>
-          <w:szCs w:val="26"/>
-        </w:rPr>
-        <w:t>Inicio de Procedimiento.</w:t>
-      </w:r>
     </w:p>
     <w:p>
       <w:pPr>
@@ -4865,7 +4991,7 @@
 </file>
 
 <file path=word/endnotes.xml><?xml version="1.0" encoding="utf-8"?>
-<w:endnotes xmlns:wpc="http://schemas.microsoft.com/office/word/2010/wordprocessingCanvas" xmlns:cx="http://schemas.microsoft.com/office/drawing/2014/chartex" xmlns:cx1="http://schemas.microsoft.com/office/drawing/2015/9/8/chartex" xmlns:cx2="http://schemas.microsoft.com/office/drawing/2015/10/21/chartex" xmlns:cx3="http://schemas.microsoft.com/office/drawing/2016/5/9/chartex" xmlns:cx4="http://schemas.microsoft.com/office/drawing/2016/5/10/chartex" xmlns:cx5="http://schemas.microsoft.com/office/drawing/2016/5/11/chartex" xmlns:cx6="http://schemas.microsoft.com/office/drawing/2016/5/12/chartex" xmlns:cx7="http://schemas.microsoft.com/office/drawing/2016/5/13/chartex" xmlns:cx8="http://schemas.microsoft.com/office/drawing/2016/5/14/chartex" xmlns:mc="http://schemas.openxmlformats.org/markup-compatibility/2006" xmlns:aink="http://schemas.microsoft.com/office/drawing/2016/ink" xmlns:o="urn:schemas-microsoft-com:office:office" xmlns:r="http://schemas.openxmlformats.org/officeDocument/2006/relationships" xmlns:m="http://schemas.openxmlformats.org/officeDocument/2006/math" xmlns:v="urn:schemas-microsoft-com:vml" xmlns:wp14="http://schemas.microsoft.com/office/word/2010/wordprocessingDrawing" xmlns:wp="http://schemas.openxmlformats.org/drawingml/2006/wordprocessingDrawing" xmlns:w10="urn:schemas-microsoft-com:office:word" xmlns:w="http://schemas.openxmlformats.org/wordprocessingml/2006/main" xmlns:w14="http://schemas.microsoft.com/office/word/2010/wordml" xmlns:w15="http://schemas.microsoft.com/office/word/2012/wordml" xmlns:w16se="http://schemas.microsoft.com/office/word/2015/wordml/symex" xmlns:wpg="http://schemas.microsoft.com/office/word/2010/wordprocessingGroup" xmlns:wpi="http://schemas.microsoft.com/office/word/2010/wordprocessingInk" xmlns:wne="http://schemas.microsoft.com/office/word/2006/wordml" xmlns:wps="http://schemas.microsoft.com/office/word/2010/wordprocessingShape" mc:Ignorable="w14 w15 w16se wp14">
+<w:endnotes xmlns:wpc="http://schemas.microsoft.com/office/word/2010/wordprocessingCanvas" xmlns:cx="http://schemas.microsoft.com/office/drawing/2014/chartex" xmlns:mc="http://schemas.openxmlformats.org/markup-compatibility/2006" xmlns:o="urn:schemas-microsoft-com:office:office" xmlns:r="http://schemas.openxmlformats.org/officeDocument/2006/relationships" xmlns:m="http://schemas.openxmlformats.org/officeDocument/2006/math" xmlns:v="urn:schemas-microsoft-com:vml" xmlns:wp14="http://schemas.microsoft.com/office/word/2010/wordprocessingDrawing" xmlns:wp="http://schemas.openxmlformats.org/drawingml/2006/wordprocessingDrawing" xmlns:w10="urn:schemas-microsoft-com:office:word" xmlns:w="http://schemas.openxmlformats.org/wordprocessingml/2006/main" xmlns:w14="http://schemas.microsoft.com/office/word/2010/wordml" xmlns:w15="http://schemas.microsoft.com/office/word/2012/wordml" xmlns:w16se="http://schemas.microsoft.com/office/word/2015/wordml/symex" xmlns:wpg="http://schemas.microsoft.com/office/word/2010/wordprocessingGroup" xmlns:wpi="http://schemas.microsoft.com/office/word/2010/wordprocessingInk" xmlns:wne="http://schemas.microsoft.com/office/word/2006/wordml" xmlns:wps="http://schemas.microsoft.com/office/word/2010/wordprocessingShape" mc:Ignorable="w14 w15 w16se wp14">
   <w:endnote w:type="separator" w:id="-1">
     <w:p>
       <w:pPr>
@@ -4890,7 +5016,7 @@
 </file>
 
 <file path=word/footer1.xml><?xml version="1.0" encoding="utf-8"?>
-<w:ftr xmlns:wpc="http://schemas.microsoft.com/office/word/2010/wordprocessingCanvas" xmlns:cx="http://schemas.microsoft.com/office/drawing/2014/chartex" xmlns:cx1="http://schemas.microsoft.com/office/drawing/2015/9/8/chartex" xmlns:cx2="http://schemas.microsoft.com/office/drawing/2015/10/21/chartex" xmlns:cx3="http://schemas.microsoft.com/office/drawing/2016/5/9/chartex" xmlns:cx4="http://schemas.microsoft.com/office/drawing/2016/5/10/chartex" xmlns:cx5="http://schemas.microsoft.com/office/drawing/2016/5/11/chartex" xmlns:cx6="http://schemas.microsoft.com/office/drawing/2016/5/12/chartex" xmlns:cx7="http://schemas.microsoft.com/office/drawing/2016/5/13/chartex" xmlns:cx8="http://schemas.microsoft.com/office/drawing/2016/5/14/chartex" xmlns:mc="http://schemas.openxmlformats.org/markup-compatibility/2006" xmlns:aink="http://schemas.microsoft.com/office/drawing/2016/ink" xmlns:o="urn:schemas-microsoft-com:office:office" xmlns:r="http://schemas.openxmlformats.org/officeDocument/2006/relationships" xmlns:m="http://schemas.openxmlformats.org/officeDocument/2006/math" xmlns:v="urn:schemas-microsoft-com:vml" xmlns:wp14="http://schemas.microsoft.com/office/word/2010/wordprocessingDrawing" xmlns:wp="http://schemas.openxmlformats.org/drawingml/2006/wordprocessingDrawing" xmlns:w10="urn:schemas-microsoft-com:office:word" xmlns:w="http://schemas.openxmlformats.org/wordprocessingml/2006/main" xmlns:w14="http://schemas.microsoft.com/office/word/2010/wordml" xmlns:w15="http://schemas.microsoft.com/office/word/2012/wordml" xmlns:w16se="http://schemas.microsoft.com/office/word/2015/wordml/symex" xmlns:wpg="http://schemas.microsoft.com/office/word/2010/wordprocessingGroup" xmlns:wpi="http://schemas.microsoft.com/office/word/2010/wordprocessingInk" xmlns:wne="http://schemas.microsoft.com/office/word/2006/wordml" xmlns:wps="http://schemas.microsoft.com/office/word/2010/wordprocessingShape" mc:Ignorable="w14 w15 w16se wp14">
+<w:ftr xmlns:wpc="http://schemas.microsoft.com/office/word/2010/wordprocessingCanvas" xmlns:cx="http://schemas.microsoft.com/office/drawing/2014/chartex" xmlns:mc="http://schemas.openxmlformats.org/markup-compatibility/2006" xmlns:o="urn:schemas-microsoft-com:office:office" xmlns:r="http://schemas.openxmlformats.org/officeDocument/2006/relationships" xmlns:m="http://schemas.openxmlformats.org/officeDocument/2006/math" xmlns:v="urn:schemas-microsoft-com:vml" xmlns:wp14="http://schemas.microsoft.com/office/word/2010/wordprocessingDrawing" xmlns:wp="http://schemas.openxmlformats.org/drawingml/2006/wordprocessingDrawing" xmlns:w10="urn:schemas-microsoft-com:office:word" xmlns:w="http://schemas.openxmlformats.org/wordprocessingml/2006/main" xmlns:w14="http://schemas.microsoft.com/office/word/2010/wordml" xmlns:w15="http://schemas.microsoft.com/office/word/2012/wordml" xmlns:w16se="http://schemas.microsoft.com/office/word/2015/wordml/symex" xmlns:wpg="http://schemas.microsoft.com/office/word/2010/wordprocessingGroup" xmlns:wpi="http://schemas.microsoft.com/office/word/2010/wordprocessingInk" xmlns:wne="http://schemas.microsoft.com/office/word/2006/wordml" xmlns:wps="http://schemas.microsoft.com/office/word/2010/wordprocessingShape" mc:Ignorable="w14 w15 w16se wp14">
   <w:tbl>
     <w:tblPr>
       <w:tblW w:w="5000" w:type="pct"/>
@@ -5012,7 +5138,7 @@
 </file>
 
 <file path=word/footnotes.xml><?xml version="1.0" encoding="utf-8"?>
-<w:footnotes xmlns:wpc="http://schemas.microsoft.com/office/word/2010/wordprocessingCanvas" xmlns:cx="http://schemas.microsoft.com/office/drawing/2014/chartex" xmlns:cx1="http://schemas.microsoft.com/office/drawing/2015/9/8/chartex" xmlns:cx2="http://schemas.microsoft.com/office/drawing/2015/10/21/chartex" xmlns:cx3="http://schemas.microsoft.com/office/drawing/2016/5/9/chartex" xmlns:cx4="http://schemas.microsoft.com/office/drawing/2016/5/10/chartex" xmlns:cx5="http://schemas.microsoft.com/office/drawing/2016/5/11/chartex" xmlns:cx6="http://schemas.microsoft.com/office/drawing/2016/5/12/chartex" xmlns:cx7="http://schemas.microsoft.com/office/drawing/2016/5/13/chartex" xmlns:cx8="http://schemas.microsoft.com/office/drawing/2016/5/14/chartex" xmlns:mc="http://schemas.openxmlformats.org/markup-compatibility/2006" xmlns:aink="http://schemas.microsoft.com/office/drawing/2016/ink" xmlns:o="urn:schemas-microsoft-com:office:office" xmlns:r="http://schemas.openxmlformats.org/officeDocument/2006/relationships" xmlns:m="http://schemas.openxmlformats.org/officeDocument/2006/math" xmlns:v="urn:schemas-microsoft-com:vml" xmlns:wp14="http://schemas.microsoft.com/office/word/2010/wordprocessingDrawing" xmlns:wp="http://schemas.openxmlformats.org/drawingml/2006/wordprocessingDrawing" xmlns:w10="urn:schemas-microsoft-com:office:word" xmlns:w="http://schemas.openxmlformats.org/wordprocessingml/2006/main" xmlns:w14="http://schemas.microsoft.com/office/word/2010/wordml" xmlns:w15="http://schemas.microsoft.com/office/word/2012/wordml" xmlns:w16se="http://schemas.microsoft.com/office/word/2015/wordml/symex" xmlns:wpg="http://schemas.microsoft.com/office/word/2010/wordprocessingGroup" xmlns:wpi="http://schemas.microsoft.com/office/word/2010/wordprocessingInk" xmlns:wne="http://schemas.microsoft.com/office/word/2006/wordml" xmlns:wps="http://schemas.microsoft.com/office/word/2010/wordprocessingShape" mc:Ignorable="w14 w15 w16se wp14">
+<w:footnotes xmlns:wpc="http://schemas.microsoft.com/office/word/2010/wordprocessingCanvas" xmlns:cx="http://schemas.microsoft.com/office/drawing/2014/chartex" xmlns:mc="http://schemas.openxmlformats.org/markup-compatibility/2006" xmlns:o="urn:schemas-microsoft-com:office:office" xmlns:r="http://schemas.openxmlformats.org/officeDocument/2006/relationships" xmlns:m="http://schemas.openxmlformats.org/officeDocument/2006/math" xmlns:v="urn:schemas-microsoft-com:vml" xmlns:wp14="http://schemas.microsoft.com/office/word/2010/wordprocessingDrawing" xmlns:wp="http://schemas.openxmlformats.org/drawingml/2006/wordprocessingDrawing" xmlns:w10="urn:schemas-microsoft-com:office:word" xmlns:w="http://schemas.openxmlformats.org/wordprocessingml/2006/main" xmlns:w14="http://schemas.microsoft.com/office/word/2010/wordml" xmlns:w15="http://schemas.microsoft.com/office/word/2012/wordml" xmlns:w16se="http://schemas.microsoft.com/office/word/2015/wordml/symex" xmlns:wpg="http://schemas.microsoft.com/office/word/2010/wordprocessingGroup" xmlns:wpi="http://schemas.microsoft.com/office/word/2010/wordprocessingInk" xmlns:wne="http://schemas.microsoft.com/office/word/2006/wordml" xmlns:wps="http://schemas.microsoft.com/office/word/2010/wordprocessingShape" mc:Ignorable="w14 w15 w16se wp14">
   <w:footnote w:type="separator" w:id="-1">
     <w:p>
       <w:pPr>
@@ -5037,7 +5163,7 @@
 </file>
 
 <file path=word/header1.xml><?xml version="1.0" encoding="utf-8"?>
-<w:hdr xmlns:wpc="http://schemas.microsoft.com/office/word/2010/wordprocessingCanvas" xmlns:cx="http://schemas.microsoft.com/office/drawing/2014/chartex" xmlns:cx1="http://schemas.microsoft.com/office/drawing/2015/9/8/chartex" xmlns:cx2="http://schemas.microsoft.com/office/drawing/2015/10/21/chartex" xmlns:cx3="http://schemas.microsoft.com/office/drawing/2016/5/9/chartex" xmlns:cx4="http://schemas.microsoft.com/office/drawing/2016/5/10/chartex" xmlns:cx5="http://schemas.microsoft.com/office/drawing/2016/5/11/chartex" xmlns:cx6="http://schemas.microsoft.com/office/drawing/2016/5/12/chartex" xmlns:cx7="http://schemas.microsoft.com/office/drawing/2016/5/13/chartex" xmlns:cx8="http://schemas.microsoft.com/office/drawing/2016/5/14/chartex" xmlns:mc="http://schemas.openxmlformats.org/markup-compatibility/2006" xmlns:aink="http://schemas.microsoft.com/office/drawing/2016/ink" xmlns:o="urn:schemas-microsoft-com:office:office" xmlns:r="http://schemas.openxmlformats.org/officeDocument/2006/relationships" xmlns:m="http://schemas.openxmlformats.org/officeDocument/2006/math" xmlns:v="urn:schemas-microsoft-com:vml" xmlns:wp14="http://schemas.microsoft.com/office/word/2010/wordprocessingDrawing" xmlns:wp="http://schemas.openxmlformats.org/drawingml/2006/wordprocessingDrawing" xmlns:w10="urn:schemas-microsoft-com:office:word" xmlns:w="http://schemas.openxmlformats.org/wordprocessingml/2006/main" xmlns:w14="http://schemas.microsoft.com/office/word/2010/wordml" xmlns:w15="http://schemas.microsoft.com/office/word/2012/wordml" xmlns:w16se="http://schemas.microsoft.com/office/word/2015/wordml/symex" xmlns:wpg="http://schemas.microsoft.com/office/word/2010/wordprocessingGroup" xmlns:wpi="http://schemas.microsoft.com/office/word/2010/wordprocessingInk" xmlns:wne="http://schemas.microsoft.com/office/word/2006/wordml" xmlns:wps="http://schemas.microsoft.com/office/word/2010/wordprocessingShape" mc:Ignorable="w14 w15 w16se wp14">
+<w:hdr xmlns:wpc="http://schemas.microsoft.com/office/word/2010/wordprocessingCanvas" xmlns:cx="http://schemas.microsoft.com/office/drawing/2014/chartex" xmlns:mc="http://schemas.openxmlformats.org/markup-compatibility/2006" xmlns:o="urn:schemas-microsoft-com:office:office" xmlns:r="http://schemas.openxmlformats.org/officeDocument/2006/relationships" xmlns:m="http://schemas.openxmlformats.org/officeDocument/2006/math" xmlns:v="urn:schemas-microsoft-com:vml" xmlns:wp14="http://schemas.microsoft.com/office/word/2010/wordprocessingDrawing" xmlns:wp="http://schemas.openxmlformats.org/drawingml/2006/wordprocessingDrawing" xmlns:w10="urn:schemas-microsoft-com:office:word" xmlns:w="http://schemas.openxmlformats.org/wordprocessingml/2006/main" xmlns:w14="http://schemas.microsoft.com/office/word/2010/wordml" xmlns:w15="http://schemas.microsoft.com/office/word/2012/wordml" xmlns:w16se="http://schemas.microsoft.com/office/word/2015/wordml/symex" xmlns:wpg="http://schemas.microsoft.com/office/word/2010/wordprocessingGroup" xmlns:wpi="http://schemas.microsoft.com/office/word/2010/wordprocessingInk" xmlns:wne="http://schemas.microsoft.com/office/word/2006/wordml" xmlns:wps="http://schemas.microsoft.com/office/word/2010/wordprocessingShape" mc:Ignorable="w14 w15 w16se wp14">
   <w:p>
     <w:pPr>
       <w:pStyle w:val="Encabezado"/>
@@ -5078,7 +5204,7 @@
 </file>
 
 <file path=word/header2.xml><?xml version="1.0" encoding="utf-8"?>
-<w:hdr xmlns:wpc="http://schemas.microsoft.com/office/word/2010/wordprocessingCanvas" xmlns:cx="http://schemas.microsoft.com/office/drawing/2014/chartex" xmlns:cx1="http://schemas.microsoft.com/office/drawing/2015/9/8/chartex" xmlns:cx2="http://schemas.microsoft.com/office/drawing/2015/10/21/chartex" xmlns:cx3="http://schemas.microsoft.com/office/drawing/2016/5/9/chartex" xmlns:cx4="http://schemas.microsoft.com/office/drawing/2016/5/10/chartex" xmlns:cx5="http://schemas.microsoft.com/office/drawing/2016/5/11/chartex" xmlns:cx6="http://schemas.microsoft.com/office/drawing/2016/5/12/chartex" xmlns:cx7="http://schemas.microsoft.com/office/drawing/2016/5/13/chartex" xmlns:cx8="http://schemas.microsoft.com/office/drawing/2016/5/14/chartex" xmlns:mc="http://schemas.openxmlformats.org/markup-compatibility/2006" xmlns:aink="http://schemas.microsoft.com/office/drawing/2016/ink" xmlns:o="urn:schemas-microsoft-com:office:office" xmlns:r="http://schemas.openxmlformats.org/officeDocument/2006/relationships" xmlns:m="http://schemas.openxmlformats.org/officeDocument/2006/math" xmlns:v="urn:schemas-microsoft-com:vml" xmlns:wp14="http://schemas.microsoft.com/office/word/2010/wordprocessingDrawing" xmlns:wp="http://schemas.openxmlformats.org/drawingml/2006/wordprocessingDrawing" xmlns:w10="urn:schemas-microsoft-com:office:word" xmlns:w="http://schemas.openxmlformats.org/wordprocessingml/2006/main" xmlns:w14="http://schemas.microsoft.com/office/word/2010/wordml" xmlns:w15="http://schemas.microsoft.com/office/word/2012/wordml" xmlns:w16se="http://schemas.microsoft.com/office/word/2015/wordml/symex" xmlns:wpg="http://schemas.microsoft.com/office/word/2010/wordprocessingGroup" xmlns:wpi="http://schemas.microsoft.com/office/word/2010/wordprocessingInk" xmlns:wne="http://schemas.microsoft.com/office/word/2006/wordml" xmlns:wps="http://schemas.microsoft.com/office/word/2010/wordprocessingShape" mc:Ignorable="w14 w15 w16se wp14">
+<w:hdr xmlns:wpc="http://schemas.microsoft.com/office/word/2010/wordprocessingCanvas" xmlns:cx="http://schemas.microsoft.com/office/drawing/2014/chartex" xmlns:mc="http://schemas.openxmlformats.org/markup-compatibility/2006" xmlns:o="urn:schemas-microsoft-com:office:office" xmlns:r="http://schemas.openxmlformats.org/officeDocument/2006/relationships" xmlns:m="http://schemas.openxmlformats.org/officeDocument/2006/math" xmlns:v="urn:schemas-microsoft-com:vml" xmlns:wp14="http://schemas.microsoft.com/office/word/2010/wordprocessingDrawing" xmlns:wp="http://schemas.openxmlformats.org/drawingml/2006/wordprocessingDrawing" xmlns:w10="urn:schemas-microsoft-com:office:word" xmlns:w="http://schemas.openxmlformats.org/wordprocessingml/2006/main" xmlns:w14="http://schemas.microsoft.com/office/word/2010/wordml" xmlns:w15="http://schemas.microsoft.com/office/word/2012/wordml" xmlns:w16se="http://schemas.microsoft.com/office/word/2015/wordml/symex" xmlns:wpg="http://schemas.microsoft.com/office/word/2010/wordprocessingGroup" xmlns:wpi="http://schemas.microsoft.com/office/word/2010/wordprocessingInk" xmlns:wne="http://schemas.microsoft.com/office/word/2006/wordml" xmlns:wps="http://schemas.microsoft.com/office/word/2010/wordprocessingShape" mc:Ignorable="w14 w15 w16se wp14">
   <w:p>
     <w:pPr>
       <w:pStyle w:val="Encabezado"/>
@@ -5119,7 +5245,7 @@
 </file>
 
 <file path=word/header3.xml><?xml version="1.0" encoding="utf-8"?>
-<w:hdr xmlns:wpc="http://schemas.microsoft.com/office/word/2010/wordprocessingCanvas" xmlns:cx="http://schemas.microsoft.com/office/drawing/2014/chartex" xmlns:cx1="http://schemas.microsoft.com/office/drawing/2015/9/8/chartex" xmlns:cx2="http://schemas.microsoft.com/office/drawing/2015/10/21/chartex" xmlns:cx3="http://schemas.microsoft.com/office/drawing/2016/5/9/chartex" xmlns:cx4="http://schemas.microsoft.com/office/drawing/2016/5/10/chartex" xmlns:cx5="http://schemas.microsoft.com/office/drawing/2016/5/11/chartex" xmlns:cx6="http://schemas.microsoft.com/office/drawing/2016/5/12/chartex" xmlns:cx7="http://schemas.microsoft.com/office/drawing/2016/5/13/chartex" xmlns:cx8="http://schemas.microsoft.com/office/drawing/2016/5/14/chartex" xmlns:mc="http://schemas.openxmlformats.org/markup-compatibility/2006" xmlns:aink="http://schemas.microsoft.com/office/drawing/2016/ink" xmlns:o="urn:schemas-microsoft-com:office:office" xmlns:r="http://schemas.openxmlformats.org/officeDocument/2006/relationships" xmlns:m="http://schemas.openxmlformats.org/officeDocument/2006/math" xmlns:v="urn:schemas-microsoft-com:vml" xmlns:wp14="http://schemas.microsoft.com/office/word/2010/wordprocessingDrawing" xmlns:wp="http://schemas.openxmlformats.org/drawingml/2006/wordprocessingDrawing" xmlns:w10="urn:schemas-microsoft-com:office:word" xmlns:w="http://schemas.openxmlformats.org/wordprocessingml/2006/main" xmlns:w14="http://schemas.microsoft.com/office/word/2010/wordml" xmlns:w15="http://schemas.microsoft.com/office/word/2012/wordml" xmlns:w16se="http://schemas.microsoft.com/office/word/2015/wordml/symex" xmlns:wpg="http://schemas.microsoft.com/office/word/2010/wordprocessingGroup" xmlns:wpi="http://schemas.microsoft.com/office/word/2010/wordprocessingInk" xmlns:wne="http://schemas.microsoft.com/office/word/2006/wordml" xmlns:wps="http://schemas.microsoft.com/office/word/2010/wordprocessingShape" mc:Ignorable="w14 w15 w16se wp14">
+<w:hdr xmlns:wpc="http://schemas.microsoft.com/office/word/2010/wordprocessingCanvas" xmlns:cx="http://schemas.microsoft.com/office/drawing/2014/chartex" xmlns:mc="http://schemas.openxmlformats.org/markup-compatibility/2006" xmlns:o="urn:schemas-microsoft-com:office:office" xmlns:r="http://schemas.openxmlformats.org/officeDocument/2006/relationships" xmlns:m="http://schemas.openxmlformats.org/officeDocument/2006/math" xmlns:v="urn:schemas-microsoft-com:vml" xmlns:wp14="http://schemas.microsoft.com/office/word/2010/wordprocessingDrawing" xmlns:wp="http://schemas.openxmlformats.org/drawingml/2006/wordprocessingDrawing" xmlns:w10="urn:schemas-microsoft-com:office:word" xmlns:w="http://schemas.openxmlformats.org/wordprocessingml/2006/main" xmlns:w14="http://schemas.microsoft.com/office/word/2010/wordml" xmlns:w15="http://schemas.microsoft.com/office/word/2012/wordml" xmlns:w16se="http://schemas.microsoft.com/office/word/2015/wordml/symex" xmlns:wpg="http://schemas.microsoft.com/office/word/2010/wordprocessingGroup" xmlns:wpi="http://schemas.microsoft.com/office/word/2010/wordprocessingInk" xmlns:wne="http://schemas.microsoft.com/office/word/2006/wordml" xmlns:wps="http://schemas.microsoft.com/office/word/2010/wordprocessingShape" mc:Ignorable="w14 w15 w16se wp14">
   <w:p>
     <w:pPr>
       <w:pStyle w:val="Encabezado"/>
@@ -5160,7 +5286,7 @@
 </file>
 
 <file path=word/numbering.xml><?xml version="1.0" encoding="utf-8"?>
-<w:numbering xmlns:wpc="http://schemas.microsoft.com/office/word/2010/wordprocessingCanvas" xmlns:cx="http://schemas.microsoft.com/office/drawing/2014/chartex" xmlns:cx1="http://schemas.microsoft.com/office/drawing/2015/9/8/chartex" xmlns:cx2="http://schemas.microsoft.com/office/drawing/2015/10/21/chartex" xmlns:cx3="http://schemas.microsoft.com/office/drawing/2016/5/9/chartex" xmlns:cx4="http://schemas.microsoft.com/office/drawing/2016/5/10/chartex" xmlns:cx5="http://schemas.microsoft.com/office/drawing/2016/5/11/chartex" xmlns:cx6="http://schemas.microsoft.com/office/drawing/2016/5/12/chartex" xmlns:cx7="http://schemas.microsoft.com/office/drawing/2016/5/13/chartex" xmlns:cx8="http://schemas.microsoft.com/office/drawing/2016/5/14/chartex" xmlns:mc="http://schemas.openxmlformats.org/markup-compatibility/2006" xmlns:aink="http://schemas.microsoft.com/office/drawing/2016/ink" xmlns:o="urn:schemas-microsoft-com:office:office" xmlns:r="http://schemas.openxmlformats.org/officeDocument/2006/relationships" xmlns:m="http://schemas.openxmlformats.org/officeDocument/2006/math" xmlns:v="urn:schemas-microsoft-com:vml" xmlns:wp14="http://schemas.microsoft.com/office/word/2010/wordprocessingDrawing" xmlns:wp="http://schemas.openxmlformats.org/drawingml/2006/wordprocessingDrawing" xmlns:w10="urn:schemas-microsoft-com:office:word" xmlns:w="http://schemas.openxmlformats.org/wordprocessingml/2006/main" xmlns:w14="http://schemas.microsoft.com/office/word/2010/wordml" xmlns:w15="http://schemas.microsoft.com/office/word/2012/wordml" xmlns:w16se="http://schemas.microsoft.com/office/word/2015/wordml/symex" xmlns:wpg="http://schemas.microsoft.com/office/word/2010/wordprocessingGroup" xmlns:wpi="http://schemas.microsoft.com/office/word/2010/wordprocessingInk" xmlns:wne="http://schemas.microsoft.com/office/word/2006/wordml" xmlns:wps="http://schemas.microsoft.com/office/word/2010/wordprocessingShape" mc:Ignorable="w14 w15 w16se wp14">
+<w:numbering xmlns:wpc="http://schemas.microsoft.com/office/word/2010/wordprocessingCanvas" xmlns:cx="http://schemas.microsoft.com/office/drawing/2014/chartex" xmlns:mc="http://schemas.openxmlformats.org/markup-compatibility/2006" xmlns:o="urn:schemas-microsoft-com:office:office" xmlns:r="http://schemas.openxmlformats.org/officeDocument/2006/relationships" xmlns:m="http://schemas.openxmlformats.org/officeDocument/2006/math" xmlns:v="urn:schemas-microsoft-com:vml" xmlns:wp14="http://schemas.microsoft.com/office/word/2010/wordprocessingDrawing" xmlns:wp="http://schemas.openxmlformats.org/drawingml/2006/wordprocessingDrawing" xmlns:w10="urn:schemas-microsoft-com:office:word" xmlns:w="http://schemas.openxmlformats.org/wordprocessingml/2006/main" xmlns:w14="http://schemas.microsoft.com/office/word/2010/wordml" xmlns:w15="http://schemas.microsoft.com/office/word/2012/wordml" xmlns:w16se="http://schemas.microsoft.com/office/word/2015/wordml/symex" xmlns:wpg="http://schemas.microsoft.com/office/word/2010/wordprocessingGroup" xmlns:wpi="http://schemas.microsoft.com/office/word/2010/wordprocessingInk" xmlns:wne="http://schemas.microsoft.com/office/word/2006/wordml" xmlns:wps="http://schemas.microsoft.com/office/word/2010/wordprocessingShape" mc:Ignorable="w14 w15 w16se wp14">
   <w:abstractNum w:abstractNumId="0" w15:restartNumberingAfterBreak="0">
     <w:nsid w:val="01607F2A"/>
     <w:multiLevelType w:val="multilevel"/>
@@ -5973,7 +6099,7 @@
         <w:rFonts w:ascii="Symbol" w:hAnsi="Symbol" w:hint="default"/>
       </w:rPr>
     </w:lvl>
-    <w:lvl w:ilvl="1" w:tplc="080A0003" w:tentative="1">
+    <w:lvl w:ilvl="1" w:tplc="080A0003">
       <w:start w:val="1"/>
       <w:numFmt w:val="bullet"/>
       <w:lvlText w:val="o"/>
@@ -8653,7 +8779,7 @@
       </w:pPr>
     </w:pPrDefault>
   </w:docDefaults>
-  <w:latentStyles w:defLockedState="0" w:defUIPriority="99" w:defSemiHidden="0" w:defUnhideWhenUsed="0" w:defQFormat="0" w:count="374">
+  <w:latentStyles w:defLockedState="0" w:defUIPriority="99" w:defSemiHidden="0" w:defUnhideWhenUsed="0" w:defQFormat="0" w:count="371">
     <w:lsdException w:name="Normal" w:uiPriority="0" w:qFormat="1"/>
     <w:lsdException w:name="heading 1" w:uiPriority="9" w:qFormat="1"/>
     <w:lsdException w:name="heading 2" w:semiHidden="1" w:uiPriority="9" w:unhideWhenUsed="1" w:qFormat="1"/>
@@ -8759,6 +8885,7 @@
     <w:lsdException w:name="HTML Sample" w:semiHidden="1" w:unhideWhenUsed="1"/>
     <w:lsdException w:name="HTML Typewriter" w:semiHidden="1" w:unhideWhenUsed="1"/>
     <w:lsdException w:name="HTML Variable" w:semiHidden="1" w:unhideWhenUsed="1"/>
+    <w:lsdException w:name="Normal Table" w:semiHidden="1" w:unhideWhenUsed="1"/>
     <w:lsdException w:name="annotation subject" w:semiHidden="1" w:unhideWhenUsed="1"/>
     <w:lsdException w:name="No List" w:semiHidden="1" w:unhideWhenUsed="1"/>
     <w:lsdException w:name="Outline List 1" w:semiHidden="1" w:unhideWhenUsed="1"/>
@@ -8803,6 +8930,7 @@
     <w:lsdException w:name="Table Professional" w:semiHidden="1" w:unhideWhenUsed="1"/>
     <w:lsdException w:name="Table Subtle 1" w:semiHidden="1" w:unhideWhenUsed="1"/>
     <w:lsdException w:name="Table Subtle 2" w:semiHidden="1" w:unhideWhenUsed="1"/>
+    <w:lsdException w:name="Table Web 1" w:semiHidden="1" w:unhideWhenUsed="1"/>
     <w:lsdException w:name="Table Web 2" w:semiHidden="1" w:unhideWhenUsed="1"/>
     <w:lsdException w:name="Table Web 3" w:semiHidden="1" w:unhideWhenUsed="1"/>
     <w:lsdException w:name="Balloon Text" w:semiHidden="1" w:unhideWhenUsed="1"/>
@@ -9023,9 +9151,6 @@
     <w:lsdException w:name="List Table 5 Dark Accent 6" w:uiPriority="50"/>
     <w:lsdException w:name="List Table 6 Colorful Accent 6" w:uiPriority="51"/>
     <w:lsdException w:name="List Table 7 Colorful Accent 6" w:uiPriority="52"/>
-    <w:lsdException w:name="Mention" w:semiHidden="1" w:unhideWhenUsed="1"/>
-    <w:lsdException w:name="Smart Hyperlink" w:semiHidden="1" w:unhideWhenUsed="1"/>
-    <w:lsdException w:name="Hashtag" w:semiHidden="1" w:unhideWhenUsed="1"/>
   </w:latentStyles>
   <w:style w:type="paragraph" w:default="1" w:styleId="Normal">
     <w:name w:val="Normal"/>
@@ -9226,7 +9351,7 @@
 </file>
 
 <file path=word/glossary/document.xml><?xml version="1.0" encoding="utf-8"?>
-<w:glossaryDocument xmlns:wpc="http://schemas.microsoft.com/office/word/2010/wordprocessingCanvas" xmlns:cx="http://schemas.microsoft.com/office/drawing/2014/chartex" xmlns:cx1="http://schemas.microsoft.com/office/drawing/2015/9/8/chartex" xmlns:cx2="http://schemas.microsoft.com/office/drawing/2015/10/21/chartex" xmlns:cx3="http://schemas.microsoft.com/office/drawing/2016/5/9/chartex" xmlns:cx4="http://schemas.microsoft.com/office/drawing/2016/5/10/chartex" xmlns:cx5="http://schemas.microsoft.com/office/drawing/2016/5/11/chartex" xmlns:cx6="http://schemas.microsoft.com/office/drawing/2016/5/12/chartex" xmlns:cx7="http://schemas.microsoft.com/office/drawing/2016/5/13/chartex" xmlns:cx8="http://schemas.microsoft.com/office/drawing/2016/5/14/chartex" xmlns:mc="http://schemas.openxmlformats.org/markup-compatibility/2006" xmlns:aink="http://schemas.microsoft.com/office/drawing/2016/ink" xmlns:o="urn:schemas-microsoft-com:office:office" xmlns:r="http://schemas.openxmlformats.org/officeDocument/2006/relationships" xmlns:m="http://schemas.openxmlformats.org/officeDocument/2006/math" xmlns:v="urn:schemas-microsoft-com:vml" xmlns:wp14="http://schemas.microsoft.com/office/word/2010/wordprocessingDrawing" xmlns:wp="http://schemas.openxmlformats.org/drawingml/2006/wordprocessingDrawing" xmlns:w10="urn:schemas-microsoft-com:office:word" xmlns:w="http://schemas.openxmlformats.org/wordprocessingml/2006/main" xmlns:w14="http://schemas.microsoft.com/office/word/2010/wordml" xmlns:w15="http://schemas.microsoft.com/office/word/2012/wordml" xmlns:w16se="http://schemas.microsoft.com/office/word/2015/wordml/symex" xmlns:wpg="http://schemas.microsoft.com/office/word/2010/wordprocessingGroup" xmlns:wpi="http://schemas.microsoft.com/office/word/2010/wordprocessingInk" xmlns:wne="http://schemas.microsoft.com/office/word/2006/wordml" xmlns:wps="http://schemas.microsoft.com/office/word/2010/wordprocessingShape" mc:Ignorable="w14 w15 w16se wp14">
+<w:glossaryDocument xmlns:wpc="http://schemas.microsoft.com/office/word/2010/wordprocessingCanvas" xmlns:cx="http://schemas.microsoft.com/office/drawing/2014/chartex" xmlns:mc="http://schemas.openxmlformats.org/markup-compatibility/2006" xmlns:o="urn:schemas-microsoft-com:office:office" xmlns:r="http://schemas.openxmlformats.org/officeDocument/2006/relationships" xmlns:m="http://schemas.openxmlformats.org/officeDocument/2006/math" xmlns:v="urn:schemas-microsoft-com:vml" xmlns:wp14="http://schemas.microsoft.com/office/word/2010/wordprocessingDrawing" xmlns:wp="http://schemas.openxmlformats.org/drawingml/2006/wordprocessingDrawing" xmlns:w10="urn:schemas-microsoft-com:office:word" xmlns:w="http://schemas.openxmlformats.org/wordprocessingml/2006/main" xmlns:w14="http://schemas.microsoft.com/office/word/2010/wordml" xmlns:w15="http://schemas.microsoft.com/office/word/2012/wordml" xmlns:w16se="http://schemas.microsoft.com/office/word/2015/wordml/symex" xmlns:wpg="http://schemas.microsoft.com/office/word/2010/wordprocessingGroup" xmlns:wpi="http://schemas.microsoft.com/office/word/2010/wordprocessingInk" xmlns:wne="http://schemas.microsoft.com/office/word/2006/wordml" xmlns:wps="http://schemas.microsoft.com/office/word/2010/wordprocessingShape" mc:Ignorable="w14 w15 w16se wp14">
   <w:docParts>
     <w:docPart>
       <w:docPartPr>
@@ -9303,14 +9428,14 @@
     <w:charset w:val="00"/>
     <w:family w:val="roman"/>
     <w:pitch w:val="variable"/>
-    <w:sig w:usb0="E0002EFF" w:usb1="C000785B" w:usb2="00000009" w:usb3="00000000" w:csb0="000001FF" w:csb1="00000000"/>
+    <w:sig w:usb0="E0002AFF" w:usb1="C0007841" w:usb2="00000009" w:usb3="00000000" w:csb0="000001FF" w:csb1="00000000"/>
   </w:font>
   <w:font w:name="Courier New">
     <w:panose1 w:val="02070309020205020404"/>
     <w:charset w:val="00"/>
     <w:family w:val="modern"/>
     <w:pitch w:val="fixed"/>
-    <w:sig w:usb0="E0002EFF" w:usb1="C0007843" w:usb2="00000009" w:usb3="00000000" w:csb0="000001FF" w:csb1="00000000"/>
+    <w:sig w:usb0="E0002AFF" w:usb1="C0007843" w:usb2="00000009" w:usb3="00000000" w:csb0="000001FF" w:csb1="00000000"/>
   </w:font>
   <w:font w:name="Wingdings">
     <w:panose1 w:val="05000000000000000000"/>
@@ -9331,14 +9456,14 @@
     <w:charset w:val="00"/>
     <w:family w:val="swiss"/>
     <w:pitch w:val="variable"/>
-    <w:sig w:usb0="E0002AFF" w:usb1="C000247B" w:usb2="00000009" w:usb3="00000000" w:csb0="000001FF" w:csb1="00000000"/>
+    <w:sig w:usb0="E00002FF" w:usb1="4000ACFF" w:usb2="00000001" w:usb3="00000000" w:csb0="0000019F" w:csb1="00000000"/>
   </w:font>
   <w:font w:name="Calibri Light">
     <w:panose1 w:val="020F0302020204030204"/>
     <w:charset w:val="00"/>
     <w:family w:val="swiss"/>
     <w:pitch w:val="variable"/>
-    <w:sig w:usb0="E0002AFF" w:usb1="C000247B" w:usb2="00000009" w:usb3="00000000" w:csb0="000001FF" w:csb1="00000000"/>
+    <w:sig w:usb0="A00002EF" w:usb1="4000207B" w:usb2="00000000" w:usb3="00000000" w:csb0="0000019F" w:csb1="00000000"/>
   </w:font>
 </w:fonts>
 </file>
@@ -9365,6 +9490,7 @@
     <w:rsid w:val="00841953"/>
     <w:rsid w:val="009A1365"/>
     <w:rsid w:val="00B964BF"/>
+    <w:rsid w:val="00D34802"/>
     <w:rsid w:val="00DA540A"/>
     <w:rsid w:val="00F27187"/>
     <w:rsid w:val="00FD383C"/>
@@ -9407,7 +9533,7 @@
       </w:pPr>
     </w:pPrDefault>
   </w:docDefaults>
-  <w:latentStyles w:defLockedState="0" w:defUIPriority="99" w:defSemiHidden="0" w:defUnhideWhenUsed="0" w:defQFormat="0" w:count="374">
+  <w:latentStyles w:defLockedState="0" w:defUIPriority="99" w:defSemiHidden="0" w:defUnhideWhenUsed="0" w:defQFormat="0" w:count="371">
     <w:lsdException w:name="Normal" w:uiPriority="0" w:qFormat="1"/>
     <w:lsdException w:name="heading 1" w:uiPriority="9" w:qFormat="1"/>
     <w:lsdException w:name="heading 2" w:semiHidden="1" w:uiPriority="9" w:unhideWhenUsed="1" w:qFormat="1"/>
@@ -9513,6 +9639,7 @@
     <w:lsdException w:name="HTML Sample" w:semiHidden="1" w:unhideWhenUsed="1"/>
     <w:lsdException w:name="HTML Typewriter" w:semiHidden="1" w:unhideWhenUsed="1"/>
     <w:lsdException w:name="HTML Variable" w:semiHidden="1" w:unhideWhenUsed="1"/>
+    <w:lsdException w:name="Normal Table" w:semiHidden="1" w:unhideWhenUsed="1"/>
     <w:lsdException w:name="annotation subject" w:semiHidden="1" w:unhideWhenUsed="1"/>
     <w:lsdException w:name="No List" w:semiHidden="1" w:unhideWhenUsed="1"/>
     <w:lsdException w:name="Outline List 1" w:semiHidden="1" w:unhideWhenUsed="1"/>
@@ -9557,6 +9684,7 @@
     <w:lsdException w:name="Table Professional" w:semiHidden="1" w:unhideWhenUsed="1"/>
     <w:lsdException w:name="Table Subtle 1" w:semiHidden="1" w:unhideWhenUsed="1"/>
     <w:lsdException w:name="Table Subtle 2" w:semiHidden="1" w:unhideWhenUsed="1"/>
+    <w:lsdException w:name="Table Web 1" w:semiHidden="1" w:unhideWhenUsed="1"/>
     <w:lsdException w:name="Table Web 2" w:semiHidden="1" w:unhideWhenUsed="1"/>
     <w:lsdException w:name="Table Web 3" w:semiHidden="1" w:unhideWhenUsed="1"/>
     <w:lsdException w:name="Balloon Text" w:semiHidden="1" w:unhideWhenUsed="1"/>
@@ -9777,9 +9905,6 @@
     <w:lsdException w:name="List Table 5 Dark Accent 6" w:uiPriority="50"/>
     <w:lsdException w:name="List Table 6 Colorful Accent 6" w:uiPriority="51"/>
     <w:lsdException w:name="List Table 7 Colorful Accent 6" w:uiPriority="52"/>
-    <w:lsdException w:name="Mention" w:semiHidden="1" w:unhideWhenUsed="1"/>
-    <w:lsdException w:name="Smart Hyperlink" w:semiHidden="1" w:unhideWhenUsed="1"/>
-    <w:lsdException w:name="Hashtag" w:semiHidden="1" w:unhideWhenUsed="1"/>
   </w:latentStyles>
   <w:style w:type="paragraph" w:default="1" w:styleId="Normal">
     <w:name w:val="Normal"/>
@@ -10151,7 +10276,7 @@
 </file>
 
 <file path=customXml/itemProps1.xml><?xml version="1.0" encoding="utf-8"?>
-<ds:datastoreItem xmlns:ds="http://schemas.openxmlformats.org/officeDocument/2006/customXml" ds:itemID="{60EB8D8A-B1A3-411C-8EAD-660B4855ECF6}">
+<ds:datastoreItem xmlns:ds="http://schemas.openxmlformats.org/officeDocument/2006/customXml" ds:itemID="{ECE08E41-D8B5-4421-B541-B65FDBDE97D3}">
   <ds:schemaRefs>
     <ds:schemaRef ds:uri="http://schemas.openxmlformats.org/officeDocument/2006/bibliography"/>
   </ds:schemaRefs>

</xml_diff>